<commit_message>
Added more information to the privacy section
</commit_message>
<xml_diff>
--- a/Report documents/Background section.docx
+++ b/Report documents/Background section.docx
@@ -6,8 +6,7 @@
       <w:pPr>
         <w:pStyle w:val="Heading1"/>
       </w:pPr>
-      <w:bookmarkStart w:id="0" w:name="_Toc57382199"/>
-      <w:bookmarkStart w:id="1" w:name="_Hlk56626150"/>
+      <w:bookmarkStart w:id="0" w:name="_Toc57778060"/>
       <w:r>
         <w:t>Background</w:t>
       </w:r>
@@ -163,7 +162,7 @@
       <w:pPr>
         <w:pStyle w:val="Heading2"/>
       </w:pPr>
-      <w:bookmarkStart w:id="2" w:name="_Toc57382200"/>
+      <w:bookmarkStart w:id="1" w:name="_Toc57778061"/>
       <w:r>
         <w:lastRenderedPageBreak/>
         <w:t>Importance of strong and unique passwords</w:t>
@@ -171,7 +170,7 @@
       <w:r>
         <w:t xml:space="preserve"> and why it isn’t enough</w:t>
       </w:r>
-      <w:bookmarkEnd w:id="2"/>
+      <w:bookmarkEnd w:id="1"/>
     </w:p>
     <w:p>
       <w:r>
@@ -499,15 +498,7 @@
         <w:t xml:space="preserve"> This was further explored in an article </w:t>
       </w:r>
       <w:r>
-        <w:t>in “</w:t>
-      </w:r>
-      <w:proofErr w:type="spellStart"/>
-      <w:r>
-        <w:t>NordPass</w:t>
-      </w:r>
-      <w:proofErr w:type="spellEnd"/>
-      <w:r>
-        <w:t>” where a total of 9,517 unsecured databases were identified across 20 different countries, with notable ones being Facebook and Amazon records</w:t>
+        <w:t>in “NordPass” where a total of 9,517 unsecured databases were identified across 20 different countries, with notable ones being Facebook and Amazon records</w:t>
       </w:r>
       <w:r>
         <w:t>, the latter which didn’t even require a password to access</w:t>
@@ -586,7 +577,7 @@
       <w:pPr>
         <w:pStyle w:val="Heading2"/>
       </w:pPr>
-      <w:bookmarkStart w:id="3" w:name="_Toc57382201"/>
+      <w:bookmarkStart w:id="2" w:name="_Toc57778062"/>
       <w:r>
         <w:lastRenderedPageBreak/>
         <w:t xml:space="preserve">Proposed </w:t>
@@ -609,7 +600,7 @@
       <w:r>
         <w:t xml:space="preserve"> AES</w:t>
       </w:r>
-      <w:bookmarkEnd w:id="3"/>
+      <w:bookmarkEnd w:id="2"/>
     </w:p>
     <w:p>
       <w:pPr>
@@ -750,37 +741,8 @@
         <w:t>,</w:t>
       </w:r>
       <w:r>
-        <w:t xml:space="preserve"> </w:t>
-      </w:r>
-      <w:proofErr w:type="spellStart"/>
-      <w:r>
-        <w:t>SubBytes</w:t>
-      </w:r>
-      <w:proofErr w:type="spellEnd"/>
-      <w:r>
-        <w:t xml:space="preserve">, </w:t>
-      </w:r>
-      <w:proofErr w:type="spellStart"/>
-      <w:r>
-        <w:t>ShiftRows</w:t>
-      </w:r>
-      <w:proofErr w:type="spellEnd"/>
-      <w:r>
-        <w:t xml:space="preserve">, </w:t>
-      </w:r>
-      <w:proofErr w:type="spellStart"/>
-      <w:r>
-        <w:t>MixColumns</w:t>
-      </w:r>
-      <w:proofErr w:type="spellEnd"/>
-      <w:r>
-        <w:t xml:space="preserve">, </w:t>
-      </w:r>
-      <w:proofErr w:type="spellStart"/>
-      <w:r>
-        <w:t>AddRoundKey</w:t>
-      </w:r>
-      <w:proofErr w:type="spellEnd"/>
+        <w:t xml:space="preserve"> SubBytes, ShiftRows, MixColumns, AddRoundKey</w:t>
+      </w:r>
       <w:r>
         <w:t xml:space="preserve"> </w:t>
       </w:r>
@@ -951,7 +913,7 @@
           <w:noProof/>
         </w:rPr>
       </w:pPr>
-      <w:bookmarkStart w:id="4" w:name="_Toc57382232"/>
+      <w:bookmarkStart w:id="3" w:name="_Toc57778094"/>
       <w:r>
         <w:t xml:space="preserve">Figure </w:t>
       </w:r>
@@ -1027,7 +989,7 @@
       <w:r>
         <w:t>)</w:t>
       </w:r>
-      <w:bookmarkEnd w:id="4"/>
+      <w:bookmarkEnd w:id="3"/>
     </w:p>
     <w:p>
       <w:r>
@@ -1108,7 +1070,7 @@
       <w:pPr>
         <w:pStyle w:val="Caption"/>
       </w:pPr>
-      <w:bookmarkStart w:id="5" w:name="_Toc57382233"/>
+      <w:bookmarkStart w:id="4" w:name="_Toc57778095"/>
       <w:r>
         <w:t xml:space="preserve">Figure </w:t>
       </w:r>
@@ -1184,7 +1146,7 @@
           </w:r>
         </w:sdtContent>
       </w:sdt>
-      <w:bookmarkEnd w:id="5"/>
+      <w:bookmarkEnd w:id="4"/>
     </w:p>
     <w:p>
       <w:pPr>
@@ -1236,7 +1198,7 @@
       <w:pPr>
         <w:pStyle w:val="Caption"/>
       </w:pPr>
-      <w:bookmarkStart w:id="6" w:name="_Toc57382234"/>
+      <w:bookmarkStart w:id="5" w:name="_Toc57778096"/>
       <w:r>
         <w:t xml:space="preserve">Figure </w:t>
       </w:r>
@@ -1312,7 +1274,7 @@
           </w:r>
         </w:sdtContent>
       </w:sdt>
-      <w:bookmarkEnd w:id="6"/>
+      <w:bookmarkEnd w:id="5"/>
     </w:p>
     <w:p>
       <w:r>
@@ -1397,33 +1359,17 @@
         <w:t xml:space="preserve"> </w:t>
       </w:r>
       <w:r>
-        <w:t>such as the ‘</w:t>
-      </w:r>
-      <w:proofErr w:type="spellStart"/>
-      <w:r>
-        <w:t>AesCryptoServiceProvider</w:t>
-      </w:r>
-      <w:proofErr w:type="spellEnd"/>
-      <w:r>
-        <w:t>’ class given in the ‘Cryptography’ namespace in C#</w:t>
-      </w:r>
-      <w:r>
-        <w:t>, as well as the “</w:t>
-      </w:r>
-      <w:proofErr w:type="spellStart"/>
-      <w:r>
-        <w:t>aes</w:t>
-      </w:r>
-      <w:proofErr w:type="spellEnd"/>
-      <w:r>
-        <w:t>” crate available in Rust.</w:t>
+        <w:t>such as the ‘AesCryptoServiceProvider’ class given in the ‘Cryptography’ namespace in C#</w:t>
+      </w:r>
+      <w:r>
+        <w:t>, as well as the “aes” crate available in Rust.</w:t>
       </w:r>
     </w:p>
     <w:p>
       <w:pPr>
         <w:pStyle w:val="Heading2"/>
       </w:pPr>
-      <w:bookmarkStart w:id="7" w:name="_Toc57382202"/>
+      <w:bookmarkStart w:id="6" w:name="_Toc57778063"/>
       <w:r>
         <w:lastRenderedPageBreak/>
         <w:t>Proposed e</w:t>
@@ -1443,27 +1389,17 @@
       <w:r>
         <w:t xml:space="preserve"> </w:t>
       </w:r>
-      <w:proofErr w:type="spellStart"/>
       <w:r>
         <w:t>b</w:t>
       </w:r>
       <w:r>
         <w:t>crypt</w:t>
       </w:r>
-      <w:bookmarkEnd w:id="7"/>
-      <w:proofErr w:type="spellEnd"/>
+      <w:bookmarkEnd w:id="6"/>
     </w:p>
     <w:p>
       <w:r>
-        <w:t xml:space="preserve">The other proposed method of encryption is </w:t>
-      </w:r>
-      <w:proofErr w:type="spellStart"/>
-      <w:r>
-        <w:t>bcrypt</w:t>
-      </w:r>
-      <w:proofErr w:type="spellEnd"/>
-      <w:r>
-        <w:t>, this is an adaptive password hashing algorithm which uses the Blowfish keying schedule, and unlike AES, it isn’t symmetric, meaning that it doesn’t use a key at all</w:t>
+        <w:t>The other proposed method of encryption is bcrypt, this is an adaptive password hashing algorithm which uses the Blowfish keying schedule, and unlike AES, it isn’t symmetric, meaning that it doesn’t use a key at all</w:t>
       </w:r>
       <w:r>
         <w:t>; i</w:t>
@@ -1505,15 +1441,7 @@
     <w:p/>
     <w:p>
       <w:r>
-        <w:t xml:space="preserve">While </w:t>
-      </w:r>
-      <w:proofErr w:type="spellStart"/>
-      <w:r>
-        <w:t>bcrypt</w:t>
-      </w:r>
-      <w:proofErr w:type="spellEnd"/>
-      <w:r>
-        <w:t xml:space="preserve"> isn’t symmetric, </w:t>
+        <w:t xml:space="preserve">While bcrypt isn’t symmetric, </w:t>
       </w:r>
       <w:r>
         <w:t>it</w:t>
@@ -1549,15 +1477,7 @@
         <w:t xml:space="preserve"> the cipher key</w:t>
       </w:r>
       <w:r>
-        <w:t xml:space="preserve">. </w:t>
-      </w:r>
-      <w:proofErr w:type="spellStart"/>
-      <w:r>
-        <w:t>Bcrypt</w:t>
-      </w:r>
-      <w:proofErr w:type="spellEnd"/>
-      <w:r>
-        <w:t xml:space="preserve"> uses this by </w:t>
+        <w:t xml:space="preserve">. Bcrypt uses this by </w:t>
       </w:r>
       <w:r>
         <w:t>produc</w:t>
@@ -1566,15 +1486,7 @@
         <w:t>ing</w:t>
       </w:r>
       <w:r>
-        <w:t xml:space="preserve"> the cipher key for Blowfish by using its ‘</w:t>
-      </w:r>
-      <w:proofErr w:type="spellStart"/>
-      <w:r>
-        <w:t>ExpandKey</w:t>
-      </w:r>
-      <w:proofErr w:type="spellEnd"/>
-      <w:r>
-        <w:t xml:space="preserve">’ function with the cost, salt, and the initial password as its parameters, and this </w:t>
+        <w:t xml:space="preserve"> the cipher key for Blowfish by using its ‘ExpandKey’ function with the cost, salt, and the initial password as its parameters, and this </w:t>
       </w:r>
       <w:r>
         <w:t xml:space="preserve"> ‘cost’ factor </w:t>
@@ -1607,15 +1519,7 @@
         <w:t xml:space="preserve"> attack, and in addition to this,</w:t>
       </w:r>
       <w:r>
-        <w:t xml:space="preserve"> </w:t>
-      </w:r>
-      <w:proofErr w:type="spellStart"/>
-      <w:r>
-        <w:t>bcrypt</w:t>
-      </w:r>
-      <w:proofErr w:type="spellEnd"/>
-      <w:r>
-        <w:t xml:space="preserve"> keeps up with Moore’s law where only the work rate needs to be increased </w:t>
+        <w:t xml:space="preserve"> bcrypt keeps up with Moore’s law where only the work rate needs to be increased </w:t>
       </w:r>
       <w:r>
         <w:t xml:space="preserve">to make the hash slower </w:t>
@@ -1690,15 +1594,7 @@
         <w:t xml:space="preserve">Below shows </w:t>
       </w:r>
       <w:r>
-        <w:t xml:space="preserve">an example output of a hash string generated with </w:t>
-      </w:r>
-      <w:proofErr w:type="spellStart"/>
-      <w:r>
-        <w:t>bcrypt</w:t>
-      </w:r>
-      <w:proofErr w:type="spellEnd"/>
-      <w:r>
-        <w:t>:</w:t>
+        <w:t>an example output of a hash string generated with bcrypt:</w:t>
       </w:r>
     </w:p>
     <w:p>
@@ -1751,7 +1647,7 @@
       <w:pPr>
         <w:pStyle w:val="Caption"/>
       </w:pPr>
-      <w:bookmarkStart w:id="8" w:name="_Toc57382235"/>
+      <w:bookmarkStart w:id="7" w:name="_Toc57778097"/>
       <w:r>
         <w:t xml:space="preserve">Figure </w:t>
       </w:r>
@@ -1795,15 +1691,7 @@
         <w:fldChar w:fldCharType="end"/>
       </w:r>
       <w:r>
-        <w:t xml:space="preserve"> </w:t>
-      </w:r>
-      <w:proofErr w:type="spellStart"/>
-      <w:r>
-        <w:t>Bcrypt</w:t>
-      </w:r>
-      <w:proofErr w:type="spellEnd"/>
-      <w:r>
-        <w:t xml:space="preserve"> example hash string </w:t>
+        <w:t xml:space="preserve"> Bcrypt example hash string </w:t>
       </w:r>
       <w:sdt>
         <w:sdtPr>
@@ -1832,7 +1720,7 @@
           </w:r>
         </w:sdtContent>
       </w:sdt>
-      <w:bookmarkEnd w:id="8"/>
+      <w:bookmarkEnd w:id="7"/>
     </w:p>
     <w:p>
       <w:pPr>
@@ -1841,15 +1729,7 @@
         </w:tabs>
       </w:pPr>
       <w:r>
-        <w:t xml:space="preserve">As mentioned before, </w:t>
-      </w:r>
-      <w:proofErr w:type="spellStart"/>
-      <w:r>
-        <w:t>bcrypt</w:t>
-      </w:r>
-      <w:proofErr w:type="spellEnd"/>
-      <w:r>
-        <w:t xml:space="preserve"> specifically doesn’t have a key to input as it’s generated based on its parameters, but this means it might be better to use it </w:t>
+        <w:t xml:space="preserve">As mentioned before, bcrypt specifically doesn’t have a key to input as it’s generated based on its parameters, but this means it might be better to use it </w:t>
       </w:r>
       <w:r>
         <w:t xml:space="preserve">in synergy with another encryption method </w:t>
@@ -1888,15 +1768,7 @@
         <w:t xml:space="preserve">the </w:t>
       </w:r>
       <w:r>
-        <w:t>‘</w:t>
-      </w:r>
-      <w:proofErr w:type="spellStart"/>
-      <w:r>
-        <w:t>pwhash</w:t>
-      </w:r>
-      <w:proofErr w:type="spellEnd"/>
-      <w:r>
-        <w:t xml:space="preserve">’ </w:t>
+        <w:t xml:space="preserve">‘pwhash’ </w:t>
       </w:r>
       <w:r>
         <w:t xml:space="preserve">crate </w:t>
@@ -1921,7 +1793,7 @@
       <w:pPr>
         <w:pStyle w:val="Heading2"/>
       </w:pPr>
-      <w:bookmarkStart w:id="9" w:name="_Toc57382203"/>
+      <w:bookmarkStart w:id="8" w:name="_Toc57778064"/>
       <w:r>
         <w:lastRenderedPageBreak/>
         <w:t xml:space="preserve">Similar applications </w:t>
@@ -1932,7 +1804,6 @@
       <w:r>
         <w:t xml:space="preserve"> </w:t>
       </w:r>
-      <w:proofErr w:type="spellStart"/>
       <w:r>
         <w:t>Less</w:t>
       </w:r>
@@ -1942,8 +1813,7 @@
       <w:r>
         <w:t>ass</w:t>
       </w:r>
-      <w:bookmarkEnd w:id="9"/>
-      <w:proofErr w:type="spellEnd"/>
+      <w:bookmarkEnd w:id="8"/>
     </w:p>
     <w:p>
       <w:pPr>
@@ -2252,7 +2122,7 @@
           <w:noProof/>
         </w:rPr>
       </w:pPr>
-      <w:bookmarkStart w:id="10" w:name="_Toc57382236"/>
+      <w:bookmarkStart w:id="9" w:name="_Toc57778098"/>
       <w:r>
         <w:t xml:space="preserve">Figure </w:t>
       </w:r>
@@ -2296,15 +2166,7 @@
         <w:fldChar w:fldCharType="end"/>
       </w:r>
       <w:r>
-        <w:t xml:space="preserve"> </w:t>
-      </w:r>
-      <w:proofErr w:type="spellStart"/>
-      <w:r>
-        <w:t>LessPass</w:t>
-      </w:r>
-      <w:proofErr w:type="spellEnd"/>
-      <w:r>
-        <w:t xml:space="preserve"> password generation function</w:t>
+        <w:t xml:space="preserve"> LessPass password generation function</w:t>
       </w:r>
       <w:r>
         <w:t xml:space="preserve"> </w:t>
@@ -2336,7 +2198,7 @@
           </w:r>
         </w:sdtContent>
       </w:sdt>
-      <w:bookmarkEnd w:id="10"/>
+      <w:bookmarkEnd w:id="9"/>
     </w:p>
     <w:p>
       <w:pPr>
@@ -2435,7 +2297,7 @@
           <w:noProof/>
         </w:rPr>
       </w:pPr>
-      <w:bookmarkStart w:id="11" w:name="_Toc57382237"/>
+      <w:bookmarkStart w:id="10" w:name="_Toc57778099"/>
       <w:r>
         <w:t xml:space="preserve">Figure </w:t>
       </w:r>
@@ -2479,15 +2341,7 @@
         <w:fldChar w:fldCharType="end"/>
       </w:r>
       <w:r>
-        <w:t xml:space="preserve"> A </w:t>
-      </w:r>
-      <w:proofErr w:type="spellStart"/>
-      <w:r>
-        <w:t>LessPass</w:t>
-      </w:r>
-      <w:proofErr w:type="spellEnd"/>
-      <w:r>
-        <w:t xml:space="preserve"> profile</w:t>
+        <w:t xml:space="preserve"> A LessPass profile</w:t>
       </w:r>
       <w:r>
         <w:t xml:space="preserve"> </w:t>
@@ -2519,7 +2373,7 @@
           </w:r>
         </w:sdtContent>
       </w:sdt>
-      <w:bookmarkEnd w:id="11"/>
+      <w:bookmarkEnd w:id="10"/>
     </w:p>
     <w:p>
       <w:pPr>
@@ -2612,12 +2466,12 @@
       <w:pPr>
         <w:pStyle w:val="Heading2"/>
       </w:pPr>
-      <w:bookmarkStart w:id="12" w:name="_Toc57382204"/>
+      <w:bookmarkStart w:id="11" w:name="_Toc57778065"/>
       <w:r>
         <w:lastRenderedPageBreak/>
         <w:t>Similar applications – LastPass</w:t>
       </w:r>
-      <w:bookmarkEnd w:id="12"/>
+      <w:bookmarkEnd w:id="11"/>
     </w:p>
     <w:p>
       <w:r>
@@ -2720,7 +2574,7 @@
       <w:pPr>
         <w:pStyle w:val="Caption"/>
       </w:pPr>
-      <w:bookmarkStart w:id="13" w:name="_Toc57382238"/>
+      <w:bookmarkStart w:id="12" w:name="_Toc57778100"/>
       <w:r>
         <w:t xml:space="preserve">Figure </w:t>
       </w:r>
@@ -2796,7 +2650,7 @@
           </w:r>
         </w:sdtContent>
       </w:sdt>
-      <w:bookmarkEnd w:id="13"/>
+      <w:bookmarkEnd w:id="12"/>
     </w:p>
     <w:p>
       <w:r>
@@ -2888,7 +2742,7 @@
       <w:pPr>
         <w:pStyle w:val="Heading2"/>
       </w:pPr>
-      <w:bookmarkStart w:id="14" w:name="_Toc57382205"/>
+      <w:bookmarkStart w:id="13" w:name="_Toc57778066"/>
       <w:r>
         <w:lastRenderedPageBreak/>
         <w:t xml:space="preserve">Similar applications </w:t>
@@ -2902,7 +2756,7 @@
       <w:r>
         <w:t>Bitwarden</w:t>
       </w:r>
-      <w:bookmarkEnd w:id="14"/>
+      <w:bookmarkEnd w:id="13"/>
     </w:p>
     <w:p>
       <w:r>
@@ -2977,7 +2831,7 @@
       <w:pPr>
         <w:pStyle w:val="Caption"/>
       </w:pPr>
-      <w:bookmarkStart w:id="15" w:name="_Toc57382239"/>
+      <w:bookmarkStart w:id="14" w:name="_Toc57778101"/>
       <w:r>
         <w:t xml:space="preserve">Figure </w:t>
       </w:r>
@@ -3050,7 +2904,7 @@
           </w:r>
         </w:sdtContent>
       </w:sdt>
-      <w:bookmarkEnd w:id="15"/>
+      <w:bookmarkEnd w:id="14"/>
     </w:p>
     <w:p>
       <w:pPr>
@@ -3230,7 +3084,7 @@
       <w:pPr>
         <w:pStyle w:val="Heading2"/>
       </w:pPr>
-      <w:bookmarkStart w:id="16" w:name="_Toc57382206"/>
+      <w:bookmarkStart w:id="15" w:name="_Toc57778067"/>
       <w:r>
         <w:lastRenderedPageBreak/>
         <w:t xml:space="preserve">Similar applications </w:t>
@@ -3244,7 +3098,7 @@
       <w:r>
         <w:t>Dashlane</w:t>
       </w:r>
-      <w:bookmarkEnd w:id="16"/>
+      <w:bookmarkEnd w:id="15"/>
     </w:p>
     <w:p>
       <w:r>
@@ -3338,7 +3192,7 @@
       <w:pPr>
         <w:pStyle w:val="Caption"/>
       </w:pPr>
-      <w:bookmarkStart w:id="17" w:name="_Toc57382240"/>
+      <w:bookmarkStart w:id="16" w:name="_Toc57778102"/>
       <w:r>
         <w:t xml:space="preserve">Figure </w:t>
       </w:r>
@@ -3414,7 +3268,7 @@
           </w:r>
         </w:sdtContent>
       </w:sdt>
-      <w:bookmarkEnd w:id="17"/>
+      <w:bookmarkEnd w:id="16"/>
     </w:p>
     <w:p>
       <w:r>
@@ -3518,18 +3372,15 @@
       <w:pPr>
         <w:pStyle w:val="Heading2"/>
       </w:pPr>
-      <w:bookmarkStart w:id="18" w:name="_Toc57382207"/>
+      <w:bookmarkStart w:id="17" w:name="_Toc57778068"/>
       <w:r>
         <w:lastRenderedPageBreak/>
-        <w:t xml:space="preserve">Privacy and </w:t>
-      </w:r>
-      <w:r>
-        <w:t xml:space="preserve">importance of </w:t>
-      </w:r>
-      <w:r>
-        <w:t>compartmentalisation</w:t>
-      </w:r>
-      <w:bookmarkEnd w:id="18"/>
+        <w:t>Importance of p</w:t>
+      </w:r>
+      <w:r>
+        <w:t>rivacy and compartmentalisation</w:t>
+      </w:r>
+      <w:bookmarkEnd w:id="17"/>
     </w:p>
     <w:p>
       <w:r>
@@ -3846,15 +3697,7 @@
         <w:t>seen from a</w:t>
       </w:r>
       <w:r>
-        <w:t xml:space="preserve"> survey conducted by Pew Research </w:t>
-      </w:r>
-      <w:proofErr w:type="spellStart"/>
-      <w:r>
-        <w:t>Center</w:t>
-      </w:r>
-      <w:proofErr w:type="spellEnd"/>
-      <w:r>
-        <w:t xml:space="preserve"> with 1,002 respondents </w:t>
+        <w:t xml:space="preserve"> survey conducted by Pew Research Center with 1,002 respondents </w:t>
       </w:r>
       <w:r>
         <w:t>revealed</w:t>
@@ -4044,7 +3887,7 @@
       <w:pPr>
         <w:pStyle w:val="Caption"/>
       </w:pPr>
-      <w:bookmarkStart w:id="19" w:name="_Toc57382241"/>
+      <w:bookmarkStart w:id="18" w:name="_Toc57778103"/>
       <w:r>
         <w:t xml:space="preserve">Figure </w:t>
       </w:r>
@@ -4091,15 +3934,7 @@
         <w:t xml:space="preserve"> </w:t>
       </w:r>
       <w:r>
-        <w:t xml:space="preserve">Linkable and </w:t>
-      </w:r>
-      <w:proofErr w:type="spellStart"/>
-      <w:r>
-        <w:t>unlinkable</w:t>
-      </w:r>
-      <w:proofErr w:type="spellEnd"/>
-      <w:r>
-        <w:t xml:space="preserve"> pseudonyms</w:t>
+        <w:t>Linkable and unlinkable pseudonyms</w:t>
       </w:r>
       <w:r>
         <w:t xml:space="preserve"> </w:t>
@@ -4131,7 +3966,7 @@
           </w:r>
         </w:sdtContent>
       </w:sdt>
-      <w:bookmarkEnd w:id="19"/>
+      <w:bookmarkEnd w:id="18"/>
     </w:p>
     <w:p>
       <w:r>
@@ -4206,7 +4041,7 @@
       <w:pPr>
         <w:pStyle w:val="Caption"/>
       </w:pPr>
-      <w:bookmarkStart w:id="20" w:name="_Toc57382242"/>
+      <w:bookmarkStart w:id="19" w:name="_Toc57778104"/>
       <w:r>
         <w:t xml:space="preserve">Figure </w:t>
       </w:r>
@@ -4285,60 +4120,446 @@
           </w:r>
         </w:sdtContent>
       </w:sdt>
+      <w:bookmarkEnd w:id="19"/>
+    </w:p>
+    <w:p>
+      <w:pPr>
+        <w:keepNext/>
+      </w:pPr>
+      <w:r>
+        <w:t xml:space="preserve">The figure shows that </w:t>
+      </w:r>
+      <w:r>
+        <w:t xml:space="preserve">increasing the number of pseudonyms behind a transaction for an example, increases the available anonymity, and thus the transaction becoming less linkable with the user’s real identity. </w:t>
+      </w:r>
+    </w:p>
+    <w:p>
+      <w:pPr>
+        <w:spacing w:line="240" w:lineRule="auto"/>
+        <w:rPr>
+          <w:noProof/>
+        </w:rPr>
+      </w:pPr>
+    </w:p>
+    <w:p>
+      <w:r>
+        <w:t>This most importantly minimises the effects of a compromised account or a data breach where the attacker would be unable to dig deeper into the user’s personal details as they are isolated by the identity created for that service or environment</w:t>
+      </w:r>
+      <w:r>
+        <w:t xml:space="preserve"> (work, social, etc.)</w:t>
+      </w:r>
+      <w:r>
+        <w:t>.</w:t>
+      </w:r>
+    </w:p>
+    <w:p>
+      <w:r>
+        <w:lastRenderedPageBreak/>
+        <w:t xml:space="preserve">There are </w:t>
+      </w:r>
+      <w:r>
+        <w:t>certain criteria</w:t>
+      </w:r>
+      <w:r>
+        <w:t xml:space="preserve"> in which these pseudonyms</w:t>
+      </w:r>
+      <w:r>
+        <w:t>/virtual personas can be defined</w:t>
+      </w:r>
+      <w:r>
+        <w:t>, these comprise of four classes</w:t>
+      </w:r>
+      <w:r>
+        <w:t xml:space="preserve"> (Acquisitions and roles) </w:t>
+      </w:r>
+      <w:sdt>
+        <w:sdtPr>
+          <w:id w:val="1411352638"/>
+          <w:citation/>
+        </w:sdtPr>
+        <w:sdtEndPr/>
+        <w:sdtContent>
+          <w:r>
+            <w:fldChar w:fldCharType="begin"/>
+          </w:r>
+          <w:r>
+            <w:instrText xml:space="preserve"> CITATION WP206 \l 2057 </w:instrText>
+          </w:r>
+          <w:r>
+            <w:fldChar w:fldCharType="separate"/>
+          </w:r>
+          <w:r>
+            <w:rPr>
+              <w:noProof/>
+            </w:rPr>
+            <w:t>(WP2, 2006)</w:t>
+          </w:r>
+          <w:r>
+            <w:fldChar w:fldCharType="end"/>
+          </w:r>
+        </w:sdtContent>
+      </w:sdt>
+      <w:r>
+        <w:t>:</w:t>
+      </w:r>
+    </w:p>
+    <w:p>
+      <w:pPr>
+        <w:pStyle w:val="ListParagraph"/>
+        <w:numPr>
+          <w:ilvl w:val="0"/>
+          <w:numId w:val="49"/>
+        </w:numPr>
+      </w:pPr>
+      <w:r>
+        <w:rPr>
+          <w:b/>
+          <w:bCs/>
+        </w:rPr>
+        <w:t>Know</w:t>
+      </w:r>
+      <w:r>
+        <w:t xml:space="preserve"> (Acquisition/Ability) – Something you know</w:t>
+      </w:r>
+      <w:r>
+        <w:t>.</w:t>
+      </w:r>
+    </w:p>
+    <w:p>
+      <w:pPr>
+        <w:pStyle w:val="ListParagraph"/>
+        <w:numPr>
+          <w:ilvl w:val="0"/>
+          <w:numId w:val="49"/>
+        </w:numPr>
+      </w:pPr>
+      <w:r>
+        <w:rPr>
+          <w:b/>
+          <w:bCs/>
+        </w:rPr>
+        <w:t>Have</w:t>
+      </w:r>
+      <w:r>
+        <w:t xml:space="preserve"> (Acquisition/Attribute) – Something you have</w:t>
+      </w:r>
+      <w:r>
+        <w:t>.</w:t>
+      </w:r>
+    </w:p>
+    <w:p>
+      <w:pPr>
+        <w:pStyle w:val="ListParagraph"/>
+        <w:numPr>
+          <w:ilvl w:val="0"/>
+          <w:numId w:val="49"/>
+        </w:numPr>
+      </w:pPr>
+      <w:r>
+        <w:rPr>
+          <w:b/>
+          <w:bCs/>
+        </w:rPr>
+        <w:t>Are</w:t>
+      </w:r>
+      <w:r>
+        <w:t xml:space="preserve"> (Role/Attribute) – Something you are</w:t>
+      </w:r>
+      <w:r>
+        <w:t>.</w:t>
+      </w:r>
+    </w:p>
+    <w:p>
+      <w:pPr>
+        <w:pStyle w:val="ListParagraph"/>
+        <w:numPr>
+          <w:ilvl w:val="0"/>
+          <w:numId w:val="49"/>
+        </w:numPr>
+      </w:pPr>
+      <w:r>
+        <w:rPr>
+          <w:b/>
+          <w:bCs/>
+        </w:rPr>
+        <w:t>Do</w:t>
+      </w:r>
+      <w:r>
+        <w:t xml:space="preserve"> (Role/Ability) – Something you do</w:t>
+      </w:r>
+      <w:r>
+        <w:t>.</w:t>
+      </w:r>
+    </w:p>
+    <w:p>
+      <w:r>
+        <w:t xml:space="preserve">To build a virtual persona, one must take into consideration their principles and values, where they must choose “who” these personas </w:t>
+      </w:r>
+      <w:r>
+        <w:rPr>
+          <w:b/>
+          <w:bCs/>
+        </w:rPr>
+        <w:t>are</w:t>
+      </w:r>
+      <w:r>
+        <w:t xml:space="preserve"> and </w:t>
+      </w:r>
+      <w:r>
+        <w:rPr>
+          <w:b/>
+          <w:bCs/>
+        </w:rPr>
+        <w:t>know</w:t>
+      </w:r>
+      <w:r>
+        <w:t xml:space="preserve"> </w:t>
+      </w:r>
+      <w:r>
+        <w:t>what’s important to them</w:t>
+      </w:r>
+      <w:r>
+        <w:t xml:space="preserve"> with what </w:t>
+      </w:r>
+      <w:r>
+        <w:t xml:space="preserve">values </w:t>
+      </w:r>
+      <w:r>
+        <w:t xml:space="preserve">they should </w:t>
+      </w:r>
+      <w:r>
+        <w:rPr>
+          <w:b/>
+          <w:bCs/>
+        </w:rPr>
+        <w:t>have</w:t>
+      </w:r>
+      <w:r>
+        <w:t xml:space="preserve">, </w:t>
+      </w:r>
+      <w:r>
+        <w:t>as well as</w:t>
+      </w:r>
+      <w:r>
+        <w:t xml:space="preserve"> what actions they can </w:t>
+      </w:r>
+      <w:r>
+        <w:rPr>
+          <w:b/>
+          <w:bCs/>
+        </w:rPr>
+        <w:t>do</w:t>
+      </w:r>
+      <w:r>
+        <w:t>. T</w:t>
+      </w:r>
+      <w:r>
+        <w:t>his should be seen as a cycle for which one must constantly re-evaluate to modify existing or create new personas to retain their privacy and anonymity</w:t>
+      </w:r>
+      <w:r>
+        <w:t xml:space="preserve"> where they may be for temporary or constant use, either way it should be easier to shift from one identity to another without leaving a trail or causing conflicts with each other.</w:t>
+      </w:r>
+    </w:p>
+    <w:p/>
+    <w:p>
+      <w:r>
+        <w:t>The following figure shows a</w:t>
+      </w:r>
+      <w:r>
+        <w:t xml:space="preserve"> scenario regarding virtual personas</w:t>
+      </w:r>
+      <w:r>
+        <w:t>:</w:t>
+      </w:r>
+    </w:p>
+    <w:p>
+      <w:pPr>
+        <w:keepNext/>
+        <w:jc w:val="center"/>
+      </w:pPr>
+      <w:r>
+        <w:rPr>
+          <w:noProof/>
+        </w:rPr>
+        <w:drawing>
+          <wp:inline distT="0" distB="0" distL="0" distR="0" wp14:anchorId="0390CD3E" wp14:editId="4C872048">
+            <wp:extent cx="5238206" cy="2654598"/>
+            <wp:effectExtent l="0" t="0" r="635" b="0"/>
+            <wp:docPr id="28" name="Picture 28"/>
+            <wp:cNvGraphicFramePr>
+              <a:graphicFrameLocks xmlns:a="http://schemas.openxmlformats.org/drawingml/2006/main" noChangeAspect="1"/>
+            </wp:cNvGraphicFramePr>
+            <a:graphic xmlns:a="http://schemas.openxmlformats.org/drawingml/2006/main">
+              <a:graphicData uri="http://schemas.openxmlformats.org/drawingml/2006/picture">
+                <pic:pic xmlns:pic="http://schemas.openxmlformats.org/drawingml/2006/picture">
+                  <pic:nvPicPr>
+                    <pic:cNvPr id="1" name=""/>
+                    <pic:cNvPicPr/>
+                  </pic:nvPicPr>
+                  <pic:blipFill>
+                    <a:blip r:embed="rId19"/>
+                    <a:stretch>
+                      <a:fillRect/>
+                    </a:stretch>
+                  </pic:blipFill>
+                  <pic:spPr>
+                    <a:xfrm>
+                      <a:off x="0" y="0"/>
+                      <a:ext cx="5314947" cy="2693488"/>
+                    </a:xfrm>
+                    <a:prstGeom prst="rect">
+                      <a:avLst/>
+                    </a:prstGeom>
+                  </pic:spPr>
+                </pic:pic>
+              </a:graphicData>
+            </a:graphic>
+          </wp:inline>
+        </w:drawing>
+      </w:r>
+    </w:p>
+    <w:p>
+      <w:pPr>
+        <w:pStyle w:val="Caption"/>
+      </w:pPr>
+      <w:bookmarkStart w:id="20" w:name="_Toc57778105"/>
+      <w:r>
+        <w:t xml:space="preserve">Figure </w:t>
+      </w:r>
+      <w:r>
+        <w:fldChar w:fldCharType="begin"/>
+      </w:r>
+      <w:r>
+        <w:instrText xml:space="preserve"> STYLEREF 1 \s </w:instrText>
+      </w:r>
+      <w:r>
+        <w:fldChar w:fldCharType="separate"/>
+      </w:r>
+      <w:r>
+        <w:rPr>
+          <w:noProof/>
+        </w:rPr>
+        <w:t>2</w:t>
+      </w:r>
+      <w:r>
+        <w:fldChar w:fldCharType="end"/>
+      </w:r>
+      <w:r>
+        <w:noBreakHyphen/>
+      </w:r>
+      <w:r>
+        <w:fldChar w:fldCharType="begin"/>
+      </w:r>
+      <w:r>
+        <w:instrText xml:space="preserve"> SEQ Figure \* ARABIC \s 1 </w:instrText>
+      </w:r>
+      <w:r>
+        <w:fldChar w:fldCharType="separate"/>
+      </w:r>
+      <w:r>
+        <w:rPr>
+          <w:noProof/>
+        </w:rPr>
+        <w:t>12</w:t>
+      </w:r>
+      <w:r>
+        <w:fldChar w:fldCharType="end"/>
+      </w:r>
+      <w:r>
+        <w:t xml:space="preserve"> </w:t>
+      </w:r>
+      <w:r>
+        <w:t>Whom do I talk to in this chat</w:t>
+      </w:r>
+      <w:r>
+        <w:t xml:space="preserve">? </w:t>
+      </w:r>
+      <w:sdt>
+        <w:sdtPr>
+          <w:id w:val="525218764"/>
+          <w:citation/>
+        </w:sdtPr>
+        <w:sdtEndPr/>
+        <w:sdtContent>
+          <w:r>
+            <w:fldChar w:fldCharType="begin"/>
+          </w:r>
+          <w:r>
+            <w:instrText xml:space="preserve"> CITATION WP206 \l 2057 </w:instrText>
+          </w:r>
+          <w:r>
+            <w:fldChar w:fldCharType="separate"/>
+          </w:r>
+          <w:r>
+            <w:rPr>
+              <w:noProof/>
+            </w:rPr>
+            <w:t>(WP2, 2006)</w:t>
+          </w:r>
+          <w:r>
+            <w:fldChar w:fldCharType="end"/>
+          </w:r>
+        </w:sdtContent>
+      </w:sdt>
+      <w:bookmarkStart w:id="21" w:name="_Ref57409145"/>
       <w:bookmarkEnd w:id="20"/>
     </w:p>
     <w:p>
-      <w:pPr>
-        <w:keepNext/>
-      </w:pPr>
-      <w:r>
-        <w:t xml:space="preserve">The figure shows that </w:t>
-      </w:r>
-      <w:r>
-        <w:t xml:space="preserve">increasing the number of pseudonyms behind a transaction for an example, increases the available anonymity, and thus the transaction becoming less linkable with the user’s real identity. </w:t>
+      <w:r>
+        <w:t xml:space="preserve">In this figure, it shows </w:t>
+      </w:r>
+      <w:r>
+        <w:t>a scenario in the</w:t>
+      </w:r>
+      <w:r>
+        <w:t xml:space="preserve"> perspective of the observer, who has a virtual friend named Alice and has some information about her; this situation shows a chatroom which she uses, although this chatroom contains </w:t>
+      </w:r>
+      <w:r>
+        <w:rPr>
+          <w:i/>
+          <w:iCs/>
+        </w:rPr>
+        <w:t>n</w:t>
+      </w:r>
+      <w:r>
+        <w:t xml:space="preserve"> different virtual persons. The goal is to select which virtual person matches Alice, but based on the given attributes, this may not be so simple as for an example, the shown usernames doesn’t display any relevance to Alice and so it doesn’t indicate a linkage, and sometimes they may share similar attributes, but in the optimal solution you’d find only one virtual person that matches Alice’s profile with high probability </w:t>
+      </w:r>
+      <w:sdt>
+        <w:sdtPr>
+          <w:id w:val="-1189219390"/>
+          <w:citation/>
+        </w:sdtPr>
+        <w:sdtEndPr/>
+        <w:sdtContent>
+          <w:r>
+            <w:fldChar w:fldCharType="begin"/>
+          </w:r>
+          <w:r>
+            <w:instrText xml:space="preserve"> CITATION WP206 \l 2057 </w:instrText>
+          </w:r>
+          <w:r>
+            <w:fldChar w:fldCharType="separate"/>
+          </w:r>
+          <w:r>
+            <w:rPr>
+              <w:noProof/>
+            </w:rPr>
+            <w:t>(WP2, 2006)</w:t>
+          </w:r>
+          <w:r>
+            <w:fldChar w:fldCharType="end"/>
+          </w:r>
+        </w:sdtContent>
+      </w:sdt>
+      <w:r>
+        <w:t>.</w:t>
       </w:r>
     </w:p>
     <w:p>
       <w:pPr>
-        <w:spacing w:line="240" w:lineRule="auto"/>
-        <w:rPr>
-          <w:noProof/>
-        </w:rPr>
-      </w:pPr>
-    </w:p>
-    <w:p>
-      <w:pPr>
-        <w:rPr>
-          <w:noProof/>
-        </w:rPr>
-      </w:pPr>
-      <w:r>
-        <w:t>This most importantly minimises the effects of a compromised account or a data breach where the attacker would be unable to dig deeper into the user’s personal details as they are isolated by the identity created for that service or environment</w:t>
-      </w:r>
-      <w:r>
-        <w:t xml:space="preserve"> (work, social, etc.)</w:t>
-      </w:r>
-      <w:r>
-        <w:t>.</w:t>
-      </w:r>
-      <w:r>
-        <w:rPr>
-          <w:noProof/>
-        </w:rPr>
-        <w:tab/>
-      </w:r>
-      <w:r>
-        <w:rPr>
-          <w:noProof/>
-        </w:rPr>
-        <w:tab/>
-      </w:r>
-    </w:p>
-    <w:p>
-      <w:pPr>
         <w:pStyle w:val="Heading2"/>
       </w:pPr>
-      <w:bookmarkStart w:id="21" w:name="_Toc57382208"/>
+      <w:bookmarkStart w:id="22" w:name="_Toc57778069"/>
       <w:r>
         <w:lastRenderedPageBreak/>
         <w:t>I</w:t>
@@ -4353,6 +4574,7 @@
         <w:t>equirements gathered from background research</w:t>
       </w:r>
       <w:bookmarkEnd w:id="21"/>
+      <w:bookmarkEnd w:id="22"/>
     </w:p>
     <w:p>
       <w:r>
@@ -4395,15 +4617,7 @@
         </w:numPr>
       </w:pPr>
       <w:r>
-        <w:t xml:space="preserve">Use </w:t>
-      </w:r>
-      <w:proofErr w:type="spellStart"/>
-      <w:r>
-        <w:t>bcrypt</w:t>
-      </w:r>
-      <w:proofErr w:type="spellEnd"/>
-      <w:r>
-        <w:t xml:space="preserve"> to encrypt the master password and AES alongside to encrypt the credentials using the hashed master password.</w:t>
+        <w:t>Use bcrypt to encrypt the master password and AES alongside to encrypt the credentials using the hashed master password.</w:t>
       </w:r>
     </w:p>
     <w:p>
@@ -4447,6 +4661,9 @@
       <w:r>
         <w:t>given the created online identities</w:t>
       </w:r>
+      <w:r>
+        <w:t>.</w:t>
+      </w:r>
     </w:p>
     <w:p>
       <w:pPr>
@@ -4476,14 +4693,16 @@
       <w:pPr>
         <w:pStyle w:val="Heading2"/>
       </w:pPr>
-      <w:bookmarkStart w:id="22" w:name="_Toc57382209"/>
+      <w:bookmarkStart w:id="23" w:name="_Ref57409147"/>
+      <w:bookmarkStart w:id="24" w:name="_Toc57778070"/>
       <w:r>
         <w:t xml:space="preserve">Requirements resulting from </w:t>
       </w:r>
       <w:r>
         <w:t>GDPR compliance</w:t>
       </w:r>
-      <w:bookmarkEnd w:id="22"/>
+      <w:bookmarkEnd w:id="23"/>
+      <w:bookmarkEnd w:id="24"/>
     </w:p>
     <w:p>
       <w:r>
@@ -4677,7 +4896,6 @@
       <w:r>
         <w:t xml:space="preserve"> system is not intended to provide continuous customer support due to its offline usage.</w:t>
       </w:r>
-      <w:bookmarkEnd w:id="1"/>
       <w:r>
         <w:rPr>
           <w:b/>
@@ -4686,7 +4904,7 @@
         <w:br w:type="page"/>
       </w:r>
     </w:p>
-    <w:bookmarkStart w:id="23" w:name="_Toc57382226" w:displacedByCustomXml="next"/>
+    <w:bookmarkStart w:id="25" w:name="_Toc57778088" w:displacedByCustomXml="next"/>
     <w:sdt>
       <w:sdtPr>
         <w:rPr>
@@ -4711,7 +4929,7 @@
           <w:r>
             <w:t>References</w:t>
           </w:r>
-          <w:bookmarkEnd w:id="23"/>
+          <w:bookmarkEnd w:id="25"/>
         </w:p>
         <w:sdt>
           <w:sdtPr>
@@ -5972,8 +6190,20 @@
         </w:sdt>
       </w:sdtContent>
     </w:sdt>
+    <w:p>
+      <w:pPr>
+        <w:spacing w:line="240" w:lineRule="auto"/>
+        <w:rPr>
+          <w:rFonts w:asciiTheme="majorHAnsi" w:eastAsiaTheme="majorEastAsia" w:hAnsiTheme="majorHAnsi" w:cstheme="majorBidi"/>
+          <w:b/>
+          <w:bCs/>
+          <w:sz w:val="28"/>
+          <w:szCs w:val="28"/>
+        </w:rPr>
+      </w:pPr>
+    </w:p>
     <w:sectPr>
-      <w:footerReference w:type="default" r:id="rId19"/>
+      <w:footerReference w:type="default" r:id="rId20"/>
       <w:pgSz w:w="11900" w:h="16840"/>
       <w:pgMar w:top="1418" w:right="1418" w:bottom="1418" w:left="1701" w:header="709" w:footer="709" w:gutter="0"/>
       <w:cols w:space="708"/>
@@ -6598,7 +6828,7 @@
   <w:abstractNum w:abstractNumId="13" w15:restartNumberingAfterBreak="0">
     <w:nsid w:val="0CC05C0D"/>
     <w:multiLevelType w:val="multilevel"/>
-    <w:tmpl w:val="DB0C1D34"/>
+    <w:tmpl w:val="EA60F81C"/>
     <w:name w:val="appendix22"/>
     <w:lvl w:ilvl="0">
       <w:start w:val="1"/>
@@ -7666,6 +7896,119 @@
     </w:lvl>
   </w:abstractNum>
   <w:abstractNum w:abstractNumId="22" w15:restartNumberingAfterBreak="0">
+    <w:nsid w:val="38D8653E"/>
+    <w:multiLevelType w:val="hybridMultilevel"/>
+    <w:tmpl w:val="7C6CDD0C"/>
+    <w:lvl w:ilvl="0" w:tplc="08090001">
+      <w:start w:val="1"/>
+      <w:numFmt w:val="bullet"/>
+      <w:lvlText w:val=""/>
+      <w:lvlJc w:val="left"/>
+      <w:pPr>
+        <w:ind w:left="720" w:hanging="360"/>
+      </w:pPr>
+      <w:rPr>
+        <w:rFonts w:ascii="Symbol" w:hAnsi="Symbol" w:hint="default"/>
+      </w:rPr>
+    </w:lvl>
+    <w:lvl w:ilvl="1" w:tplc="08090003" w:tentative="1">
+      <w:start w:val="1"/>
+      <w:numFmt w:val="bullet"/>
+      <w:lvlText w:val="o"/>
+      <w:lvlJc w:val="left"/>
+      <w:pPr>
+        <w:ind w:left="1440" w:hanging="360"/>
+      </w:pPr>
+      <w:rPr>
+        <w:rFonts w:ascii="Courier New" w:hAnsi="Courier New" w:cs="Courier New" w:hint="default"/>
+      </w:rPr>
+    </w:lvl>
+    <w:lvl w:ilvl="2" w:tplc="08090005" w:tentative="1">
+      <w:start w:val="1"/>
+      <w:numFmt w:val="bullet"/>
+      <w:lvlText w:val=""/>
+      <w:lvlJc w:val="left"/>
+      <w:pPr>
+        <w:ind w:left="2160" w:hanging="360"/>
+      </w:pPr>
+      <w:rPr>
+        <w:rFonts w:ascii="Wingdings" w:hAnsi="Wingdings" w:hint="default"/>
+      </w:rPr>
+    </w:lvl>
+    <w:lvl w:ilvl="3" w:tplc="08090001" w:tentative="1">
+      <w:start w:val="1"/>
+      <w:numFmt w:val="bullet"/>
+      <w:lvlText w:val=""/>
+      <w:lvlJc w:val="left"/>
+      <w:pPr>
+        <w:ind w:left="2880" w:hanging="360"/>
+      </w:pPr>
+      <w:rPr>
+        <w:rFonts w:ascii="Symbol" w:hAnsi="Symbol" w:hint="default"/>
+      </w:rPr>
+    </w:lvl>
+    <w:lvl w:ilvl="4" w:tplc="08090003" w:tentative="1">
+      <w:start w:val="1"/>
+      <w:numFmt w:val="bullet"/>
+      <w:lvlText w:val="o"/>
+      <w:lvlJc w:val="left"/>
+      <w:pPr>
+        <w:ind w:left="3600" w:hanging="360"/>
+      </w:pPr>
+      <w:rPr>
+        <w:rFonts w:ascii="Courier New" w:hAnsi="Courier New" w:cs="Courier New" w:hint="default"/>
+      </w:rPr>
+    </w:lvl>
+    <w:lvl w:ilvl="5" w:tplc="08090005" w:tentative="1">
+      <w:start w:val="1"/>
+      <w:numFmt w:val="bullet"/>
+      <w:lvlText w:val=""/>
+      <w:lvlJc w:val="left"/>
+      <w:pPr>
+        <w:ind w:left="4320" w:hanging="360"/>
+      </w:pPr>
+      <w:rPr>
+        <w:rFonts w:ascii="Wingdings" w:hAnsi="Wingdings" w:hint="default"/>
+      </w:rPr>
+    </w:lvl>
+    <w:lvl w:ilvl="6" w:tplc="08090001" w:tentative="1">
+      <w:start w:val="1"/>
+      <w:numFmt w:val="bullet"/>
+      <w:lvlText w:val=""/>
+      <w:lvlJc w:val="left"/>
+      <w:pPr>
+        <w:ind w:left="5040" w:hanging="360"/>
+      </w:pPr>
+      <w:rPr>
+        <w:rFonts w:ascii="Symbol" w:hAnsi="Symbol" w:hint="default"/>
+      </w:rPr>
+    </w:lvl>
+    <w:lvl w:ilvl="7" w:tplc="08090003" w:tentative="1">
+      <w:start w:val="1"/>
+      <w:numFmt w:val="bullet"/>
+      <w:lvlText w:val="o"/>
+      <w:lvlJc w:val="left"/>
+      <w:pPr>
+        <w:ind w:left="5760" w:hanging="360"/>
+      </w:pPr>
+      <w:rPr>
+        <w:rFonts w:ascii="Courier New" w:hAnsi="Courier New" w:cs="Courier New" w:hint="default"/>
+      </w:rPr>
+    </w:lvl>
+    <w:lvl w:ilvl="8" w:tplc="08090005" w:tentative="1">
+      <w:start w:val="1"/>
+      <w:numFmt w:val="bullet"/>
+      <w:lvlText w:val=""/>
+      <w:lvlJc w:val="left"/>
+      <w:pPr>
+        <w:ind w:left="6480" w:hanging="360"/>
+      </w:pPr>
+      <w:rPr>
+        <w:rFonts w:ascii="Wingdings" w:hAnsi="Wingdings" w:hint="default"/>
+      </w:rPr>
+    </w:lvl>
+  </w:abstractNum>
+  <w:abstractNum w:abstractNumId="23" w15:restartNumberingAfterBreak="0">
     <w:nsid w:val="3A743C10"/>
     <w:multiLevelType w:val="hybridMultilevel"/>
     <w:tmpl w:val="F708B448"/>
@@ -7778,7 +8121,7 @@
       </w:rPr>
     </w:lvl>
   </w:abstractNum>
-  <w:abstractNum w:abstractNumId="23" w15:restartNumberingAfterBreak="0">
+  <w:abstractNum w:abstractNumId="24" w15:restartNumberingAfterBreak="0">
     <w:nsid w:val="3AFF0795"/>
     <w:multiLevelType w:val="multilevel"/>
     <w:tmpl w:val="6122F30A"/>
@@ -7891,7 +8234,7 @@
       </w:rPr>
     </w:lvl>
   </w:abstractNum>
-  <w:abstractNum w:abstractNumId="24" w15:restartNumberingAfterBreak="0">
+  <w:abstractNum w:abstractNumId="25" w15:restartNumberingAfterBreak="0">
     <w:nsid w:val="3B4F7E71"/>
     <w:multiLevelType w:val="multilevel"/>
     <w:tmpl w:val="E392184A"/>
@@ -8004,7 +8347,7 @@
       </w:rPr>
     </w:lvl>
   </w:abstractNum>
-  <w:abstractNum w:abstractNumId="25" w15:restartNumberingAfterBreak="0">
+  <w:abstractNum w:abstractNumId="26" w15:restartNumberingAfterBreak="0">
     <w:nsid w:val="3BED3423"/>
     <w:multiLevelType w:val="multilevel"/>
     <w:tmpl w:val="04090029"/>
@@ -8099,7 +8442,7 @@
       </w:pPr>
     </w:lvl>
   </w:abstractNum>
-  <w:abstractNum w:abstractNumId="26" w15:restartNumberingAfterBreak="0">
+  <w:abstractNum w:abstractNumId="27" w15:restartNumberingAfterBreak="0">
     <w:nsid w:val="3F155316"/>
     <w:multiLevelType w:val="multilevel"/>
     <w:tmpl w:val="5CC8F7BA"/>
@@ -8212,7 +8555,7 @@
       </w:rPr>
     </w:lvl>
   </w:abstractNum>
-  <w:abstractNum w:abstractNumId="27" w15:restartNumberingAfterBreak="0">
+  <w:abstractNum w:abstractNumId="28" w15:restartNumberingAfterBreak="0">
     <w:nsid w:val="41AC1A6F"/>
     <w:multiLevelType w:val="hybridMultilevel"/>
     <w:tmpl w:val="B156CBB6"/>
@@ -8298,7 +8641,7 @@
       </w:pPr>
     </w:lvl>
   </w:abstractNum>
-  <w:abstractNum w:abstractNumId="28" w15:restartNumberingAfterBreak="0">
+  <w:abstractNum w:abstractNumId="29" w15:restartNumberingAfterBreak="0">
     <w:nsid w:val="4489751B"/>
     <w:multiLevelType w:val="hybridMultilevel"/>
     <w:tmpl w:val="D048D972"/>
@@ -8411,7 +8754,7 @@
       </w:rPr>
     </w:lvl>
   </w:abstractNum>
-  <w:abstractNum w:abstractNumId="29" w15:restartNumberingAfterBreak="0">
+  <w:abstractNum w:abstractNumId="30" w15:restartNumberingAfterBreak="0">
     <w:nsid w:val="4E4E5DEE"/>
     <w:multiLevelType w:val="hybridMultilevel"/>
     <w:tmpl w:val="5D1678C2"/>
@@ -8524,7 +8867,7 @@
       </w:rPr>
     </w:lvl>
   </w:abstractNum>
-  <w:abstractNum w:abstractNumId="30" w15:restartNumberingAfterBreak="0">
+  <w:abstractNum w:abstractNumId="31" w15:restartNumberingAfterBreak="0">
     <w:nsid w:val="546D0DF9"/>
     <w:multiLevelType w:val="multilevel"/>
     <w:tmpl w:val="6122F30A"/>
@@ -8637,7 +8980,7 @@
       </w:rPr>
     </w:lvl>
   </w:abstractNum>
-  <w:abstractNum w:abstractNumId="31" w15:restartNumberingAfterBreak="0">
+  <w:abstractNum w:abstractNumId="32" w15:restartNumberingAfterBreak="0">
     <w:nsid w:val="57841A55"/>
     <w:multiLevelType w:val="hybridMultilevel"/>
     <w:tmpl w:val="AF4472E0"/>
@@ -8750,7 +9093,7 @@
       </w:rPr>
     </w:lvl>
   </w:abstractNum>
-  <w:abstractNum w:abstractNumId="32" w15:restartNumberingAfterBreak="0">
+  <w:abstractNum w:abstractNumId="33" w15:restartNumberingAfterBreak="0">
     <w:nsid w:val="58E92E3B"/>
     <w:multiLevelType w:val="multilevel"/>
     <w:tmpl w:val="CDB4214E"/>
@@ -8863,7 +9206,7 @@
       </w:rPr>
     </w:lvl>
   </w:abstractNum>
-  <w:abstractNum w:abstractNumId="33" w15:restartNumberingAfterBreak="0">
+  <w:abstractNum w:abstractNumId="34" w15:restartNumberingAfterBreak="0">
     <w:nsid w:val="634B12FC"/>
     <w:multiLevelType w:val="hybridMultilevel"/>
     <w:tmpl w:val="0C462B4E"/>
@@ -8976,7 +9319,7 @@
       </w:rPr>
     </w:lvl>
   </w:abstractNum>
-  <w:abstractNum w:abstractNumId="34" w15:restartNumberingAfterBreak="0">
+  <w:abstractNum w:abstractNumId="35" w15:restartNumberingAfterBreak="0">
     <w:nsid w:val="67A572A4"/>
     <w:multiLevelType w:val="hybridMultilevel"/>
     <w:tmpl w:val="98F8E6C8"/>
@@ -9089,7 +9432,7 @@
       </w:rPr>
     </w:lvl>
   </w:abstractNum>
-  <w:abstractNum w:abstractNumId="35" w15:restartNumberingAfterBreak="0">
+  <w:abstractNum w:abstractNumId="36" w15:restartNumberingAfterBreak="0">
     <w:nsid w:val="6E044CE5"/>
     <w:multiLevelType w:val="multilevel"/>
     <w:tmpl w:val="D0C82DF2"/>
@@ -9202,7 +9545,7 @@
       </w:rPr>
     </w:lvl>
   </w:abstractNum>
-  <w:abstractNum w:abstractNumId="36" w15:restartNumberingAfterBreak="0">
+  <w:abstractNum w:abstractNumId="37" w15:restartNumberingAfterBreak="0">
     <w:nsid w:val="6F027FBC"/>
     <w:multiLevelType w:val="multilevel"/>
     <w:tmpl w:val="D430D0E4"/>
@@ -9324,7 +9667,7 @@
       </w:rPr>
     </w:lvl>
   </w:abstractNum>
-  <w:abstractNum w:abstractNumId="37" w15:restartNumberingAfterBreak="0">
+  <w:abstractNum w:abstractNumId="38" w15:restartNumberingAfterBreak="0">
     <w:nsid w:val="71F047CA"/>
     <w:multiLevelType w:val="hybridMultilevel"/>
     <w:tmpl w:val="A8A8C866"/>
@@ -9438,7 +9781,7 @@
       </w:rPr>
     </w:lvl>
   </w:abstractNum>
-  <w:abstractNum w:abstractNumId="38" w15:restartNumberingAfterBreak="0">
+  <w:abstractNum w:abstractNumId="39" w15:restartNumberingAfterBreak="0">
     <w:nsid w:val="790E6173"/>
     <w:multiLevelType w:val="multilevel"/>
     <w:tmpl w:val="C840E998"/>
@@ -9551,7 +9894,7 @@
       </w:rPr>
     </w:lvl>
   </w:abstractNum>
-  <w:abstractNum w:abstractNumId="39" w15:restartNumberingAfterBreak="0">
+  <w:abstractNum w:abstractNumId="40" w15:restartNumberingAfterBreak="0">
     <w:nsid w:val="796C6827"/>
     <w:multiLevelType w:val="multilevel"/>
     <w:tmpl w:val="2168D2E6"/>
@@ -9666,13 +10009,13 @@
     </w:lvl>
   </w:abstractNum>
   <w:num w:numId="1">
-    <w:abstractNumId w:val="34"/>
+    <w:abstractNumId w:val="35"/>
   </w:num>
   <w:num w:numId="2">
-    <w:abstractNumId w:val="39"/>
+    <w:abstractNumId w:val="40"/>
   </w:num>
   <w:num w:numId="3">
-    <w:abstractNumId w:val="39"/>
+    <w:abstractNumId w:val="40"/>
     <w:lvlOverride w:ilvl="0">
       <w:startOverride w:val="1"/>
     </w:lvlOverride>
@@ -9702,22 +10045,22 @@
     </w:lvlOverride>
   </w:num>
   <w:num w:numId="4">
-    <w:abstractNumId w:val="25"/>
+    <w:abstractNumId w:val="26"/>
   </w:num>
   <w:num w:numId="5">
-    <w:abstractNumId w:val="39"/>
+    <w:abstractNumId w:val="40"/>
   </w:num>
   <w:num w:numId="6">
-    <w:abstractNumId w:val="36"/>
+    <w:abstractNumId w:val="37"/>
   </w:num>
   <w:num w:numId="7">
     <w:abstractNumId w:val="18"/>
   </w:num>
   <w:num w:numId="8">
-    <w:abstractNumId w:val="38"/>
+    <w:abstractNumId w:val="39"/>
   </w:num>
   <w:num w:numId="9">
-    <w:abstractNumId w:val="27"/>
+    <w:abstractNumId w:val="28"/>
   </w:num>
   <w:num w:numId="10">
     <w:abstractNumId w:val="11"/>
@@ -9726,7 +10069,7 @@
     <w:abstractNumId w:val="21"/>
   </w:num>
   <w:num w:numId="12">
-    <w:abstractNumId w:val="39"/>
+    <w:abstractNumId w:val="40"/>
     <w:lvlOverride w:ilvl="0">
       <w:startOverride w:val="1"/>
     </w:lvlOverride>
@@ -9759,7 +10102,7 @@
     <w:abstractNumId w:val="16"/>
   </w:num>
   <w:num w:numId="14">
-    <w:abstractNumId w:val="39"/>
+    <w:abstractNumId w:val="40"/>
     <w:lvlOverride w:ilvl="0">
       <w:startOverride w:val="1"/>
     </w:lvlOverride>
@@ -9789,19 +10132,19 @@
     </w:lvlOverride>
   </w:num>
   <w:num w:numId="15">
-    <w:abstractNumId w:val="35"/>
+    <w:abstractNumId w:val="36"/>
   </w:num>
   <w:num w:numId="16">
     <w:abstractNumId w:val="19"/>
   </w:num>
   <w:num w:numId="17">
-    <w:abstractNumId w:val="32"/>
+    <w:abstractNumId w:val="33"/>
   </w:num>
   <w:num w:numId="18">
-    <w:abstractNumId w:val="26"/>
+    <w:abstractNumId w:val="27"/>
   </w:num>
   <w:num w:numId="19">
-    <w:abstractNumId w:val="39"/>
+    <w:abstractNumId w:val="40"/>
     <w:lvlOverride w:ilvl="0">
       <w:startOverride w:val="1"/>
     </w:lvlOverride>
@@ -9879,16 +10222,16 @@
     <w:abstractNumId w:val="13"/>
   </w:num>
   <w:num w:numId="36">
-    <w:abstractNumId w:val="24"/>
+    <w:abstractNumId w:val="25"/>
   </w:num>
   <w:num w:numId="37">
     <w:abstractNumId w:val="12"/>
   </w:num>
   <w:num w:numId="38">
-    <w:abstractNumId w:val="30"/>
+    <w:abstractNumId w:val="31"/>
   </w:num>
   <w:num w:numId="39">
-    <w:abstractNumId w:val="23"/>
+    <w:abstractNumId w:val="24"/>
   </w:num>
   <w:num w:numId="40">
     <w:abstractNumId w:val="13"/>
@@ -9924,24 +10267,27 @@
     <w:abstractNumId w:val="17"/>
   </w:num>
   <w:num w:numId="42">
-    <w:abstractNumId w:val="37"/>
+    <w:abstractNumId w:val="38"/>
   </w:num>
   <w:num w:numId="43">
-    <w:abstractNumId w:val="31"/>
+    <w:abstractNumId w:val="32"/>
   </w:num>
   <w:num w:numId="44">
-    <w:abstractNumId w:val="33"/>
+    <w:abstractNumId w:val="34"/>
   </w:num>
   <w:num w:numId="45">
-    <w:abstractNumId w:val="28"/>
+    <w:abstractNumId w:val="29"/>
   </w:num>
   <w:num w:numId="46">
     <w:abstractNumId w:val="15"/>
   </w:num>
   <w:num w:numId="47">
-    <w:abstractNumId w:val="29"/>
+    <w:abstractNumId w:val="30"/>
   </w:num>
   <w:num w:numId="48">
+    <w:abstractNumId w:val="23"/>
+  </w:num>
+  <w:num w:numId="49">
     <w:abstractNumId w:val="22"/>
   </w:num>
 </w:numbering>

</xml_diff>

<commit_message>
Fixed some formatting issue
</commit_message>
<xml_diff>
--- a/Report documents/Background section.docx
+++ b/Report documents/Background section.docx
@@ -4522,7 +4522,13 @@
         <w:t>n</w:t>
       </w:r>
       <w:r>
-        <w:t xml:space="preserve"> different virtual persons. The goal is to select which virtual person matches Alice, but based on the given attributes, this may not be so simple as for an example, the shown usernames doesn’t display any relevance to Alice and so it doesn’t indicate a linkage, and sometimes they may share similar attributes, but in the optimal solution you’d find only one virtual person that matches Alice’s profile with high probability </w:t>
+        <w:t xml:space="preserve"> different virtual persons. </w:t>
+      </w:r>
+    </w:p>
+    <w:p/>
+    <w:p>
+      <w:r>
+        <w:t xml:space="preserve">The goal is to select which virtual person matches Alice, but based on the given attributes, this may not be so simple as for an example, the shown usernames doesn’t display any relevance to Alice and so it doesn’t indicate a linkage, and sometimes they may share similar attributes, but in the optimal solution you’d find only one virtual person that matches Alice’s profile with high probability </w:t>
       </w:r>
       <w:sdt>
         <w:sdtPr>

</xml_diff>

<commit_message>
Updated use cases designs, added sequence diagrams, fixed grammar in background section, added designs section
</commit_message>
<xml_diff>
--- a/Report documents/Background section.docx
+++ b/Report documents/Background section.docx
@@ -6,7 +6,7 @@
       <w:pPr>
         <w:pStyle w:val="Heading1"/>
       </w:pPr>
-      <w:bookmarkStart w:id="0" w:name="_Toc57778060"/>
+      <w:bookmarkStart w:id="0" w:name="_Toc59028097"/>
       <w:r>
         <w:t>Background</w:t>
       </w:r>
@@ -155,14 +155,22 @@
         <w:t>consisting</w:t>
       </w:r>
       <w:r>
-        <w:t xml:space="preserve"> of the solutions gathered from these topics, this will also include some extra requirements in order to comply with the GDPR law due to the system revolving around the use and management of data.</w:t>
+        <w:t xml:space="preserve"> of the solutions gathered from these topics, this will also include some extra requirements </w:t>
+      </w:r>
+      <w:proofErr w:type="gramStart"/>
+      <w:r>
+        <w:t>in order to</w:t>
+      </w:r>
+      <w:proofErr w:type="gramEnd"/>
+      <w:r>
+        <w:t xml:space="preserve"> comply with the GDPR law due to the system revolving around the use and management of data.</w:t>
       </w:r>
     </w:p>
     <w:p>
       <w:pPr>
         <w:pStyle w:val="Heading2"/>
       </w:pPr>
-      <w:bookmarkStart w:id="1" w:name="_Toc57778061"/>
+      <w:bookmarkStart w:id="1" w:name="_Toc59028098"/>
       <w:r>
         <w:lastRenderedPageBreak/>
         <w:t>Importance of strong and unique passwords</w:t>
@@ -228,7 +236,13 @@
         <w:t xml:space="preserve">weak or </w:t>
       </w:r>
       <w:r>
-        <w:t>the same password throughout all of their accounts, simply because they deem it to be troublesome</w:t>
+        <w:t xml:space="preserve">the same password throughout </w:t>
+      </w:r>
+      <w:r>
+        <w:t>all</w:t>
+      </w:r>
+      <w:r>
+        <w:t xml:space="preserve"> their accounts, simply because they deem it to be troublesome</w:t>
       </w:r>
       <w:r>
         <w:t>,</w:t>
@@ -498,7 +512,15 @@
         <w:t xml:space="preserve"> This was further explored in an article </w:t>
       </w:r>
       <w:r>
-        <w:t>in “NordPass” where a total of 9,517 unsecured databases were identified across 20 different countries, with notable ones being Facebook and Amazon records</w:t>
+        <w:t>in “</w:t>
+      </w:r>
+      <w:proofErr w:type="spellStart"/>
+      <w:r>
+        <w:t>NordPass</w:t>
+      </w:r>
+      <w:proofErr w:type="spellEnd"/>
+      <w:r>
+        <w:t>” where a total of 9,517 unsecured databases were identified across 20 different countries, with notable ones being Facebook and Amazon records</w:t>
       </w:r>
       <w:r>
         <w:t>, the latter which didn’t even require a password to access</w:t>
@@ -577,7 +599,7 @@
       <w:pPr>
         <w:pStyle w:val="Heading2"/>
       </w:pPr>
-      <w:bookmarkStart w:id="2" w:name="_Toc57778062"/>
+      <w:bookmarkStart w:id="2" w:name="_Toc59028099"/>
       <w:r>
         <w:lastRenderedPageBreak/>
         <w:t xml:space="preserve">Proposed </w:t>
@@ -741,8 +763,37 @@
         <w:t>,</w:t>
       </w:r>
       <w:r>
-        <w:t xml:space="preserve"> SubBytes, ShiftRows, MixColumns, AddRoundKey</w:t>
-      </w:r>
+        <w:t xml:space="preserve"> </w:t>
+      </w:r>
+      <w:proofErr w:type="spellStart"/>
+      <w:r>
+        <w:t>SubBytes</w:t>
+      </w:r>
+      <w:proofErr w:type="spellEnd"/>
+      <w:r>
+        <w:t xml:space="preserve">, </w:t>
+      </w:r>
+      <w:proofErr w:type="spellStart"/>
+      <w:r>
+        <w:t>ShiftRows</w:t>
+      </w:r>
+      <w:proofErr w:type="spellEnd"/>
+      <w:r>
+        <w:t xml:space="preserve">, </w:t>
+      </w:r>
+      <w:proofErr w:type="spellStart"/>
+      <w:r>
+        <w:t>MixColumns</w:t>
+      </w:r>
+      <w:proofErr w:type="spellEnd"/>
+      <w:r>
+        <w:t xml:space="preserve">, </w:t>
+      </w:r>
+      <w:proofErr w:type="spellStart"/>
+      <w:r>
+        <w:t>AddRoundKey</w:t>
+      </w:r>
+      <w:proofErr w:type="spellEnd"/>
       <w:r>
         <w:t xml:space="preserve"> </w:t>
       </w:r>
@@ -913,7 +964,7 @@
           <w:noProof/>
         </w:rPr>
       </w:pPr>
-      <w:bookmarkStart w:id="3" w:name="_Toc57778094"/>
+      <w:bookmarkStart w:id="3" w:name="_Toc59028131"/>
       <w:r>
         <w:t xml:space="preserve">Figure </w:t>
       </w:r>
@@ -1070,7 +1121,7 @@
       <w:pPr>
         <w:pStyle w:val="Caption"/>
       </w:pPr>
-      <w:bookmarkStart w:id="4" w:name="_Toc57778095"/>
+      <w:bookmarkStart w:id="4" w:name="_Toc59028132"/>
       <w:r>
         <w:t xml:space="preserve">Figure </w:t>
       </w:r>
@@ -1198,7 +1249,7 @@
       <w:pPr>
         <w:pStyle w:val="Caption"/>
       </w:pPr>
-      <w:bookmarkStart w:id="5" w:name="_Toc57778096"/>
+      <w:bookmarkStart w:id="5" w:name="_Toc59028133"/>
       <w:r>
         <w:t xml:space="preserve">Figure </w:t>
       </w:r>
@@ -1359,17 +1410,33 @@
         <w:t xml:space="preserve"> </w:t>
       </w:r>
       <w:r>
-        <w:t>such as the ‘AesCryptoServiceProvider’ class given in the ‘Cryptography’ namespace in C#</w:t>
-      </w:r>
-      <w:r>
-        <w:t>, as well as the “aes” crate available in Rust.</w:t>
+        <w:t>such as the ‘</w:t>
+      </w:r>
+      <w:proofErr w:type="spellStart"/>
+      <w:r>
+        <w:t>AesCryptoServiceProvider</w:t>
+      </w:r>
+      <w:proofErr w:type="spellEnd"/>
+      <w:r>
+        <w:t>’ class given in the ‘Cryptography’ namespace in C#</w:t>
+      </w:r>
+      <w:r>
+        <w:t>, as well as the “</w:t>
+      </w:r>
+      <w:proofErr w:type="spellStart"/>
+      <w:r>
+        <w:t>aes</w:t>
+      </w:r>
+      <w:proofErr w:type="spellEnd"/>
+      <w:r>
+        <w:t>” crate available in Rust.</w:t>
       </w:r>
     </w:p>
     <w:p>
       <w:pPr>
         <w:pStyle w:val="Heading2"/>
       </w:pPr>
-      <w:bookmarkStart w:id="6" w:name="_Toc57778063"/>
+      <w:bookmarkStart w:id="6" w:name="_Toc59028100"/>
       <w:r>
         <w:lastRenderedPageBreak/>
         <w:t>Proposed e</w:t>
@@ -1389,6 +1456,7 @@
       <w:r>
         <w:t xml:space="preserve"> </w:t>
       </w:r>
+      <w:proofErr w:type="spellStart"/>
       <w:r>
         <w:t>b</w:t>
       </w:r>
@@ -1396,10 +1464,19 @@
         <w:t>crypt</w:t>
       </w:r>
       <w:bookmarkEnd w:id="6"/>
+      <w:proofErr w:type="spellEnd"/>
     </w:p>
     <w:p>
       <w:r>
-        <w:t>The other proposed method of encryption is bcrypt, this is an adaptive password hashing algorithm which uses the Blowfish keying schedule, and unlike AES, it isn’t symmetric, meaning that it doesn’t use a key at all</w:t>
+        <w:t xml:space="preserve">The other proposed method of encryption is </w:t>
+      </w:r>
+      <w:proofErr w:type="spellStart"/>
+      <w:r>
+        <w:t>bcrypt</w:t>
+      </w:r>
+      <w:proofErr w:type="spellEnd"/>
+      <w:r>
+        <w:t>, this is an adaptive password hashing algorithm which uses the Blowfish keying schedule, and unlike AES, it isn’t symmetric, meaning that it doesn’t use a key at all</w:t>
       </w:r>
       <w:r>
         <w:t>; i</w:t>
@@ -1441,7 +1518,15 @@
     <w:p/>
     <w:p>
       <w:r>
-        <w:t xml:space="preserve">While bcrypt isn’t symmetric, </w:t>
+        <w:t xml:space="preserve">While </w:t>
+      </w:r>
+      <w:proofErr w:type="spellStart"/>
+      <w:r>
+        <w:t>bcrypt</w:t>
+      </w:r>
+      <w:proofErr w:type="spellEnd"/>
+      <w:r>
+        <w:t xml:space="preserve"> isn’t symmetric, </w:t>
       </w:r>
       <w:r>
         <w:t>it</w:t>
@@ -1477,7 +1562,15 @@
         <w:t xml:space="preserve"> the cipher key</w:t>
       </w:r>
       <w:r>
-        <w:t xml:space="preserve">. Bcrypt uses this by </w:t>
+        <w:t xml:space="preserve">. </w:t>
+      </w:r>
+      <w:proofErr w:type="spellStart"/>
+      <w:r>
+        <w:t>Bcrypt</w:t>
+      </w:r>
+      <w:proofErr w:type="spellEnd"/>
+      <w:r>
+        <w:t xml:space="preserve"> uses this by </w:t>
       </w:r>
       <w:r>
         <w:t>produc</w:t>
@@ -1486,7 +1579,15 @@
         <w:t>ing</w:t>
       </w:r>
       <w:r>
-        <w:t xml:space="preserve"> the cipher key for Blowfish by using its ‘ExpandKey’ function with the cost, salt, and the initial password as its parameters, and this </w:t>
+        <w:t xml:space="preserve"> the cipher key for Blowfish by using its ‘</w:t>
+      </w:r>
+      <w:proofErr w:type="spellStart"/>
+      <w:r>
+        <w:t>ExpandKey</w:t>
+      </w:r>
+      <w:proofErr w:type="spellEnd"/>
+      <w:r>
+        <w:t xml:space="preserve">’ function with the cost, salt, and the initial password as its parameters, and this </w:t>
       </w:r>
       <w:r>
         <w:t xml:space="preserve"> ‘cost’ factor </w:t>
@@ -1519,7 +1620,15 @@
         <w:t xml:space="preserve"> attack, and in addition to this,</w:t>
       </w:r>
       <w:r>
-        <w:t xml:space="preserve"> bcrypt keeps up with Moore’s law where only the work rate needs to be increased </w:t>
+        <w:t xml:space="preserve"> </w:t>
+      </w:r>
+      <w:proofErr w:type="spellStart"/>
+      <w:r>
+        <w:t>bcrypt</w:t>
+      </w:r>
+      <w:proofErr w:type="spellEnd"/>
+      <w:r>
+        <w:t xml:space="preserve"> keeps up with Moore’s law where only the work rate needs to be increased </w:t>
       </w:r>
       <w:r>
         <w:t xml:space="preserve">to make the hash slower </w:t>
@@ -1594,7 +1703,15 @@
         <w:t xml:space="preserve">Below shows </w:t>
       </w:r>
       <w:r>
-        <w:t>an example output of a hash string generated with bcrypt:</w:t>
+        <w:t xml:space="preserve">an example output of a hash string generated with </w:t>
+      </w:r>
+      <w:proofErr w:type="spellStart"/>
+      <w:r>
+        <w:t>bcrypt</w:t>
+      </w:r>
+      <w:proofErr w:type="spellEnd"/>
+      <w:r>
+        <w:t>:</w:t>
       </w:r>
     </w:p>
     <w:p>
@@ -1647,7 +1764,7 @@
       <w:pPr>
         <w:pStyle w:val="Caption"/>
       </w:pPr>
-      <w:bookmarkStart w:id="7" w:name="_Toc57778097"/>
+      <w:bookmarkStart w:id="7" w:name="_Toc59028134"/>
       <w:r>
         <w:t xml:space="preserve">Figure </w:t>
       </w:r>
@@ -1691,7 +1808,15 @@
         <w:fldChar w:fldCharType="end"/>
       </w:r>
       <w:r>
-        <w:t xml:space="preserve"> Bcrypt example hash string </w:t>
+        <w:t xml:space="preserve"> </w:t>
+      </w:r>
+      <w:proofErr w:type="spellStart"/>
+      <w:r>
+        <w:t>Bcrypt</w:t>
+      </w:r>
+      <w:proofErr w:type="spellEnd"/>
+      <w:r>
+        <w:t xml:space="preserve"> example hash string </w:t>
       </w:r>
       <w:sdt>
         <w:sdtPr>
@@ -1729,7 +1854,15 @@
         </w:tabs>
       </w:pPr>
       <w:r>
-        <w:t xml:space="preserve">As mentioned before, bcrypt specifically doesn’t have a key to input as it’s generated based on its parameters, but this means it might be better to use it </w:t>
+        <w:t xml:space="preserve">As mentioned before, </w:t>
+      </w:r>
+      <w:proofErr w:type="spellStart"/>
+      <w:r>
+        <w:t>bcrypt</w:t>
+      </w:r>
+      <w:proofErr w:type="spellEnd"/>
+      <w:r>
+        <w:t xml:space="preserve"> specifically doesn’t have a key to input as it’s generated based on its parameters, but this means it might be better to use it </w:t>
       </w:r>
       <w:r>
         <w:t xml:space="preserve">in synergy with another encryption method </w:t>
@@ -1768,7 +1901,15 @@
         <w:t xml:space="preserve">the </w:t>
       </w:r>
       <w:r>
-        <w:t xml:space="preserve">‘pwhash’ </w:t>
+        <w:t>‘</w:t>
+      </w:r>
+      <w:proofErr w:type="spellStart"/>
+      <w:r>
+        <w:t>pwhash</w:t>
+      </w:r>
+      <w:proofErr w:type="spellEnd"/>
+      <w:r>
+        <w:t xml:space="preserve">’ </w:t>
       </w:r>
       <w:r>
         <w:t xml:space="preserve">crate </w:t>
@@ -1793,7 +1934,7 @@
       <w:pPr>
         <w:pStyle w:val="Heading2"/>
       </w:pPr>
-      <w:bookmarkStart w:id="8" w:name="_Toc57778064"/>
+      <w:bookmarkStart w:id="8" w:name="_Toc59028101"/>
       <w:r>
         <w:lastRenderedPageBreak/>
         <w:t xml:space="preserve">Similar applications </w:t>
@@ -1804,6 +1945,7 @@
       <w:r>
         <w:t xml:space="preserve"> </w:t>
       </w:r>
+      <w:proofErr w:type="spellStart"/>
       <w:r>
         <w:t>Less</w:t>
       </w:r>
@@ -1814,6 +1956,7 @@
         <w:t>ass</w:t>
       </w:r>
       <w:bookmarkEnd w:id="8"/>
+      <w:proofErr w:type="spellEnd"/>
     </w:p>
     <w:p>
       <w:pPr>
@@ -2122,7 +2265,7 @@
           <w:noProof/>
         </w:rPr>
       </w:pPr>
-      <w:bookmarkStart w:id="9" w:name="_Toc57778098"/>
+      <w:bookmarkStart w:id="9" w:name="_Toc59028135"/>
       <w:r>
         <w:t xml:space="preserve">Figure </w:t>
       </w:r>
@@ -2166,7 +2309,15 @@
         <w:fldChar w:fldCharType="end"/>
       </w:r>
       <w:r>
-        <w:t xml:space="preserve"> LessPass password generation function</w:t>
+        <w:t xml:space="preserve"> </w:t>
+      </w:r>
+      <w:proofErr w:type="spellStart"/>
+      <w:r>
+        <w:t>LessPass</w:t>
+      </w:r>
+      <w:proofErr w:type="spellEnd"/>
+      <w:r>
+        <w:t xml:space="preserve"> password generation function</w:t>
       </w:r>
       <w:r>
         <w:t xml:space="preserve"> </w:t>
@@ -2297,7 +2448,7 @@
           <w:noProof/>
         </w:rPr>
       </w:pPr>
-      <w:bookmarkStart w:id="10" w:name="_Toc57778099"/>
+      <w:bookmarkStart w:id="10" w:name="_Toc59028136"/>
       <w:r>
         <w:t xml:space="preserve">Figure </w:t>
       </w:r>
@@ -2341,7 +2492,15 @@
         <w:fldChar w:fldCharType="end"/>
       </w:r>
       <w:r>
-        <w:t xml:space="preserve"> A LessPass profile</w:t>
+        <w:t xml:space="preserve"> A </w:t>
+      </w:r>
+      <w:proofErr w:type="spellStart"/>
+      <w:r>
+        <w:t>LessPass</w:t>
+      </w:r>
+      <w:proofErr w:type="spellEnd"/>
+      <w:r>
+        <w:t xml:space="preserve"> profile</w:t>
       </w:r>
       <w:r>
         <w:t xml:space="preserve"> </w:t>
@@ -2466,7 +2625,7 @@
       <w:pPr>
         <w:pStyle w:val="Heading2"/>
       </w:pPr>
-      <w:bookmarkStart w:id="11" w:name="_Toc57778065"/>
+      <w:bookmarkStart w:id="11" w:name="_Toc59028102"/>
       <w:r>
         <w:lastRenderedPageBreak/>
         <w:t>Similar applications – LastPass</w:t>
@@ -2574,7 +2733,7 @@
       <w:pPr>
         <w:pStyle w:val="Caption"/>
       </w:pPr>
-      <w:bookmarkStart w:id="12" w:name="_Toc57778100"/>
+      <w:bookmarkStart w:id="12" w:name="_Toc59028137"/>
       <w:r>
         <w:t xml:space="preserve">Figure </w:t>
       </w:r>
@@ -2729,7 +2888,13 @@
         <w:t xml:space="preserve"> and stores the credentials on their servers</w:t>
       </w:r>
       <w:r>
-        <w:t>, if the user currently has no connection in their current device, if they modify one of the login details from a different device, not only would the current device not receive it but it may introduce conflicts if it’s also updated on the current device.</w:t>
+        <w:t xml:space="preserve">, if the user currently has no connection in their current device, if they modify one of the login details from a different device, not only would the current device not receive </w:t>
+      </w:r>
+      <w:r>
+        <w:t>it,</w:t>
+      </w:r>
+      <w:r>
+        <w:t xml:space="preserve"> but it may introduce conflicts if it’s also updated on the current device.</w:t>
       </w:r>
       <w:r>
         <w:t xml:space="preserve"> There is also no way to opt out of storing these credentials on their servers regardless if they are also stored locally, which is another issue.</w:t>
@@ -2742,7 +2907,7 @@
       <w:pPr>
         <w:pStyle w:val="Heading2"/>
       </w:pPr>
-      <w:bookmarkStart w:id="13" w:name="_Toc57778066"/>
+      <w:bookmarkStart w:id="13" w:name="_Toc59028103"/>
       <w:r>
         <w:lastRenderedPageBreak/>
         <w:t xml:space="preserve">Similar applications </w:t>
@@ -2831,7 +2996,7 @@
       <w:pPr>
         <w:pStyle w:val="Caption"/>
       </w:pPr>
-      <w:bookmarkStart w:id="14" w:name="_Toc57778101"/>
+      <w:bookmarkStart w:id="14" w:name="_Toc59028138"/>
       <w:r>
         <w:t xml:space="preserve">Figure </w:t>
       </w:r>
@@ -3084,7 +3249,7 @@
       <w:pPr>
         <w:pStyle w:val="Heading2"/>
       </w:pPr>
-      <w:bookmarkStart w:id="15" w:name="_Toc57778067"/>
+      <w:bookmarkStart w:id="15" w:name="_Toc59028104"/>
       <w:r>
         <w:lastRenderedPageBreak/>
         <w:t xml:space="preserve">Similar applications </w:t>
@@ -3139,7 +3304,7 @@
           <w:noProof/>
         </w:rPr>
         <w:drawing>
-          <wp:inline distT="0" distB="0" distL="0" distR="0" wp14:anchorId="3A85528F" wp14:editId="3D3E87A1">
+          <wp:inline distT="0" distB="0" distL="0" distR="0" wp14:anchorId="3A85528F" wp14:editId="256042BD">
             <wp:extent cx="4572000" cy="3124874"/>
             <wp:effectExtent l="0" t="0" r="0" b="0"/>
             <wp:docPr id="14" name="Picture 14" descr="Dashlane 6 Launches With New Online Security Enhancements Including 'Identity Dashboard' and VPN"/>
@@ -3171,7 +3336,7 @@
                   <pic:spPr bwMode="auto">
                     <a:xfrm>
                       <a:off x="0" y="0"/>
-                      <a:ext cx="4645185" cy="3174895"/>
+                      <a:ext cx="4572000" cy="3124874"/>
                     </a:xfrm>
                     <a:prstGeom prst="rect">
                       <a:avLst/>
@@ -3192,7 +3357,7 @@
       <w:pPr>
         <w:pStyle w:val="Caption"/>
       </w:pPr>
-      <w:bookmarkStart w:id="16" w:name="_Toc57778102"/>
+      <w:bookmarkStart w:id="16" w:name="_Toc59028139"/>
       <w:r>
         <w:t xml:space="preserve">Figure </w:t>
       </w:r>
@@ -3329,6 +3494,9 @@
         <w:t>which can identify and track these users</w:t>
       </w:r>
       <w:r>
+        <w:t>’</w:t>
+      </w:r>
+      <w:r>
         <w:t xml:space="preserve"> online activity</w:t>
       </w:r>
       <w:r>
@@ -3372,7 +3540,7 @@
       <w:pPr>
         <w:pStyle w:val="Heading2"/>
       </w:pPr>
-      <w:bookmarkStart w:id="17" w:name="_Toc57778068"/>
+      <w:bookmarkStart w:id="17" w:name="_Toc59028105"/>
       <w:r>
         <w:lastRenderedPageBreak/>
         <w:t>Importance of p</w:t>
@@ -3697,7 +3865,15 @@
         <w:t>seen from a</w:t>
       </w:r>
       <w:r>
-        <w:t xml:space="preserve"> survey conducted by Pew Research Center with 1,002 respondents </w:t>
+        <w:t xml:space="preserve"> survey conducted by Pew Research </w:t>
+      </w:r>
+      <w:proofErr w:type="spellStart"/>
+      <w:r>
+        <w:t>Center</w:t>
+      </w:r>
+      <w:proofErr w:type="spellEnd"/>
+      <w:r>
+        <w:t xml:space="preserve"> with 1,002 respondents </w:t>
       </w:r>
       <w:r>
         <w:t>revealed</w:t>
@@ -3822,10 +3998,19 @@
         <w:t xml:space="preserve">compartmentalisation; </w:t>
       </w:r>
       <w:r>
-        <w:t xml:space="preserve">assuming the typical user </w:t>
-      </w:r>
-      <w:r>
-        <w:t>works, and also studies, the</w:t>
+        <w:t>if the</w:t>
+      </w:r>
+      <w:r>
+        <w:t xml:space="preserve"> typical user </w:t>
+      </w:r>
+      <w:r>
+        <w:t xml:space="preserve">works, </w:t>
+      </w:r>
+      <w:r>
+        <w:t>and</w:t>
+      </w:r>
+      <w:r>
+        <w:t xml:space="preserve"> studies, the</w:t>
       </w:r>
       <w:r>
         <w:t>y would have</w:t>
@@ -3834,7 +4019,13 @@
         <w:t xml:space="preserve"> a profile for each environment;</w:t>
       </w:r>
       <w:r>
-        <w:t xml:space="preserve"> one for work, another for study, and then another for social media and general browsing, ideally, these should be converted into identities where they do not overlap nor interfere with each other, and this is most commonly achieved by the use of pseudonyms as shown below:</w:t>
+        <w:t xml:space="preserve"> one for work, another for study, and then another for social media and general browsing, ideally, these should be converted into identities where they do not overlap nor interfere with each other, and this is commonly achieved </w:t>
+      </w:r>
+      <w:r>
+        <w:t>using</w:t>
+      </w:r>
+      <w:r>
+        <w:t xml:space="preserve"> pseudonyms as shown below:</w:t>
       </w:r>
     </w:p>
     <w:p>
@@ -3887,7 +4078,7 @@
       <w:pPr>
         <w:pStyle w:val="Caption"/>
       </w:pPr>
-      <w:bookmarkStart w:id="18" w:name="_Toc57778103"/>
+      <w:bookmarkStart w:id="18" w:name="_Toc59028140"/>
       <w:r>
         <w:t xml:space="preserve">Figure </w:t>
       </w:r>
@@ -3934,7 +4125,15 @@
         <w:t xml:space="preserve"> </w:t>
       </w:r>
       <w:r>
-        <w:t>Linkable and unlinkable pseudonyms</w:t>
+        <w:t xml:space="preserve">Linkable and </w:t>
+      </w:r>
+      <w:proofErr w:type="spellStart"/>
+      <w:r>
+        <w:t>unlinkable</w:t>
+      </w:r>
+      <w:proofErr w:type="spellEnd"/>
+      <w:r>
+        <w:t xml:space="preserve"> pseudonyms</w:t>
       </w:r>
       <w:r>
         <w:t xml:space="preserve"> </w:t>
@@ -3976,7 +4175,13 @@
         <w:t xml:space="preserve"> These pseudo details</w:t>
       </w:r>
       <w:r>
-        <w:t xml:space="preserve"> may range from attributes such as fake names, temporary emails and fake passwords, all of which can be generated with ease, and this </w:t>
+        <w:t xml:space="preserve"> may range from attributes such as fake names, temporary </w:t>
+      </w:r>
+      <w:r>
+        <w:t>emails,</w:t>
+      </w:r>
+      <w:r>
+        <w:t xml:space="preserve"> and fake passwords, all of which can be generated with ease, and this </w:t>
       </w:r>
       <w:r>
         <w:t xml:space="preserve">enhances the user’s privacy by providing anonymity </w:t>
@@ -4041,7 +4246,7 @@
       <w:pPr>
         <w:pStyle w:val="Caption"/>
       </w:pPr>
-      <w:bookmarkStart w:id="19" w:name="_Toc57778104"/>
+      <w:bookmarkStart w:id="19" w:name="_Toc59028141"/>
       <w:r>
         <w:t xml:space="preserve">Figure </w:t>
       </w:r>
@@ -4354,7 +4559,13 @@
         <w:t>. T</w:t>
       </w:r>
       <w:r>
-        <w:t>his should be seen as a cycle for which one must constantly re-evaluate to modify existing or create new personas to retain their privacy and anonymity</w:t>
+        <w:t xml:space="preserve">his </w:t>
+      </w:r>
+      <w:r>
+        <w:t>is seen</w:t>
+      </w:r>
+      <w:r>
+        <w:t xml:space="preserve"> as a cycle for which one must constantly re-evaluate to modify existing or create new personas to retain their privacy and anonymity</w:t>
       </w:r>
       <w:r>
         <w:t xml:space="preserve"> where they may be for temporary or constant use, either way it should be easier to shift from one identity to another without leaving a trail or causing conflicts with each other.</w:t>
@@ -4422,7 +4633,7 @@
       <w:pPr>
         <w:pStyle w:val="Caption"/>
       </w:pPr>
-      <w:bookmarkStart w:id="20" w:name="_Toc57778105"/>
+      <w:bookmarkStart w:id="20" w:name="_Toc59028142"/>
       <w:r>
         <w:t xml:space="preserve">Figure </w:t>
       </w:r>
@@ -4565,7 +4776,7 @@
       <w:pPr>
         <w:pStyle w:val="Heading2"/>
       </w:pPr>
-      <w:bookmarkStart w:id="22" w:name="_Toc57778069"/>
+      <w:bookmarkStart w:id="22" w:name="_Toc59028106"/>
       <w:r>
         <w:lastRenderedPageBreak/>
         <w:t>I</w:t>
@@ -4623,7 +4834,15 @@
         </w:numPr>
       </w:pPr>
       <w:r>
-        <w:t>Use bcrypt to encrypt the master password and AES alongside to encrypt the credentials using the hashed master password.</w:t>
+        <w:t xml:space="preserve">Use </w:t>
+      </w:r>
+      <w:proofErr w:type="spellStart"/>
+      <w:r>
+        <w:t>bcrypt</w:t>
+      </w:r>
+      <w:proofErr w:type="spellEnd"/>
+      <w:r>
+        <w:t xml:space="preserve"> to encrypt the master password and AES alongside to encrypt the credentials using the hashed master password.</w:t>
       </w:r>
     </w:p>
     <w:p>
@@ -4700,7 +4919,7 @@
         <w:pStyle w:val="Heading2"/>
       </w:pPr>
       <w:bookmarkStart w:id="23" w:name="_Ref57409147"/>
-      <w:bookmarkStart w:id="24" w:name="_Toc57778070"/>
+      <w:bookmarkStart w:id="24" w:name="_Toc59028107"/>
       <w:r>
         <w:t xml:space="preserve">Requirements resulting from </w:t>
       </w:r>
@@ -4894,7 +5113,13 @@
         <w:t>object are handled by the rights to erase and restrict processing</w:t>
       </w:r>
       <w:r>
-        <w:t>, as well as the right to related to automated decision making which is handled by the right to access, moreover,</w:t>
+        <w:t xml:space="preserve">, as well as the right to related to automated decision </w:t>
+      </w:r>
+      <w:r>
+        <w:t>making,</w:t>
+      </w:r>
+      <w:r>
+        <w:t xml:space="preserve"> which is handled by the right to access, moreover,</w:t>
       </w:r>
       <w:r>
         <w:t xml:space="preserve"> the right to lodge a complaint is not applied as this</w:t>
@@ -4902,15 +5127,8 @@
       <w:r>
         <w:t xml:space="preserve"> system is not intended to provide continuous customer support due to its offline usage.</w:t>
       </w:r>
-      <w:r>
-        <w:rPr>
-          <w:b/>
-          <w:bCs/>
-        </w:rPr>
-        <w:br w:type="page"/>
-      </w:r>
     </w:p>
-    <w:bookmarkStart w:id="25" w:name="_Toc57778088" w:displacedByCustomXml="next"/>
+    <w:bookmarkStart w:id="25" w:name="_Toc59028124" w:displacedByCustomXml="next"/>
     <w:sdt>
       <w:sdtPr>
         <w:rPr>
@@ -6834,7 +7052,7 @@
   <w:abstractNum w:abstractNumId="13" w15:restartNumberingAfterBreak="0">
     <w:nsid w:val="0CC05C0D"/>
     <w:multiLevelType w:val="multilevel"/>
-    <w:tmpl w:val="EA60F81C"/>
+    <w:tmpl w:val="5FDA88B8"/>
     <w:name w:val="appendix22"/>
     <w:lvl w:ilvl="0">
       <w:start w:val="1"/>
@@ -6843,7 +7061,7 @@
       <w:lvlText w:val="%1"/>
       <w:lvlJc w:val="left"/>
       <w:pPr>
-        <w:ind w:left="432" w:hanging="432"/>
+        <w:ind w:left="9220" w:hanging="432"/>
       </w:pPr>
       <w:rPr>
         <w:rFonts w:hint="default"/>
@@ -9788,6 +10006,119 @@
     </w:lvl>
   </w:abstractNum>
   <w:abstractNum w:abstractNumId="39" w15:restartNumberingAfterBreak="0">
+    <w:nsid w:val="76B13559"/>
+    <w:multiLevelType w:val="hybridMultilevel"/>
+    <w:tmpl w:val="BAAA907E"/>
+    <w:lvl w:ilvl="0" w:tplc="F376AEAE">
+      <w:start w:val="4"/>
+      <w:numFmt w:val="bullet"/>
+      <w:lvlText w:val="-"/>
+      <w:lvlJc w:val="left"/>
+      <w:pPr>
+        <w:ind w:left="720" w:hanging="360"/>
+      </w:pPr>
+      <w:rPr>
+        <w:rFonts w:ascii="Cambria" w:eastAsiaTheme="minorEastAsia" w:hAnsi="Cambria" w:cstheme="minorBidi" w:hint="default"/>
+      </w:rPr>
+    </w:lvl>
+    <w:lvl w:ilvl="1" w:tplc="08090003" w:tentative="1">
+      <w:start w:val="1"/>
+      <w:numFmt w:val="bullet"/>
+      <w:lvlText w:val="o"/>
+      <w:lvlJc w:val="left"/>
+      <w:pPr>
+        <w:ind w:left="1440" w:hanging="360"/>
+      </w:pPr>
+      <w:rPr>
+        <w:rFonts w:ascii="Courier New" w:hAnsi="Courier New" w:cs="Courier New" w:hint="default"/>
+      </w:rPr>
+    </w:lvl>
+    <w:lvl w:ilvl="2" w:tplc="08090005" w:tentative="1">
+      <w:start w:val="1"/>
+      <w:numFmt w:val="bullet"/>
+      <w:lvlText w:val=""/>
+      <w:lvlJc w:val="left"/>
+      <w:pPr>
+        <w:ind w:left="2160" w:hanging="360"/>
+      </w:pPr>
+      <w:rPr>
+        <w:rFonts w:ascii="Wingdings" w:hAnsi="Wingdings" w:hint="default"/>
+      </w:rPr>
+    </w:lvl>
+    <w:lvl w:ilvl="3" w:tplc="08090001" w:tentative="1">
+      <w:start w:val="1"/>
+      <w:numFmt w:val="bullet"/>
+      <w:lvlText w:val=""/>
+      <w:lvlJc w:val="left"/>
+      <w:pPr>
+        <w:ind w:left="2880" w:hanging="360"/>
+      </w:pPr>
+      <w:rPr>
+        <w:rFonts w:ascii="Symbol" w:hAnsi="Symbol" w:hint="default"/>
+      </w:rPr>
+    </w:lvl>
+    <w:lvl w:ilvl="4" w:tplc="08090003" w:tentative="1">
+      <w:start w:val="1"/>
+      <w:numFmt w:val="bullet"/>
+      <w:lvlText w:val="o"/>
+      <w:lvlJc w:val="left"/>
+      <w:pPr>
+        <w:ind w:left="3600" w:hanging="360"/>
+      </w:pPr>
+      <w:rPr>
+        <w:rFonts w:ascii="Courier New" w:hAnsi="Courier New" w:cs="Courier New" w:hint="default"/>
+      </w:rPr>
+    </w:lvl>
+    <w:lvl w:ilvl="5" w:tplc="08090005" w:tentative="1">
+      <w:start w:val="1"/>
+      <w:numFmt w:val="bullet"/>
+      <w:lvlText w:val=""/>
+      <w:lvlJc w:val="left"/>
+      <w:pPr>
+        <w:ind w:left="4320" w:hanging="360"/>
+      </w:pPr>
+      <w:rPr>
+        <w:rFonts w:ascii="Wingdings" w:hAnsi="Wingdings" w:hint="default"/>
+      </w:rPr>
+    </w:lvl>
+    <w:lvl w:ilvl="6" w:tplc="08090001" w:tentative="1">
+      <w:start w:val="1"/>
+      <w:numFmt w:val="bullet"/>
+      <w:lvlText w:val=""/>
+      <w:lvlJc w:val="left"/>
+      <w:pPr>
+        <w:ind w:left="5040" w:hanging="360"/>
+      </w:pPr>
+      <w:rPr>
+        <w:rFonts w:ascii="Symbol" w:hAnsi="Symbol" w:hint="default"/>
+      </w:rPr>
+    </w:lvl>
+    <w:lvl w:ilvl="7" w:tplc="08090003" w:tentative="1">
+      <w:start w:val="1"/>
+      <w:numFmt w:val="bullet"/>
+      <w:lvlText w:val="o"/>
+      <w:lvlJc w:val="left"/>
+      <w:pPr>
+        <w:ind w:left="5760" w:hanging="360"/>
+      </w:pPr>
+      <w:rPr>
+        <w:rFonts w:ascii="Courier New" w:hAnsi="Courier New" w:cs="Courier New" w:hint="default"/>
+      </w:rPr>
+    </w:lvl>
+    <w:lvl w:ilvl="8" w:tplc="08090005" w:tentative="1">
+      <w:start w:val="1"/>
+      <w:numFmt w:val="bullet"/>
+      <w:lvlText w:val=""/>
+      <w:lvlJc w:val="left"/>
+      <w:pPr>
+        <w:ind w:left="6480" w:hanging="360"/>
+      </w:pPr>
+      <w:rPr>
+        <w:rFonts w:ascii="Wingdings" w:hAnsi="Wingdings" w:hint="default"/>
+      </w:rPr>
+    </w:lvl>
+  </w:abstractNum>
+  <w:abstractNum w:abstractNumId="40" w15:restartNumberingAfterBreak="0">
     <w:nsid w:val="790E6173"/>
     <w:multiLevelType w:val="multilevel"/>
     <w:tmpl w:val="C840E998"/>
@@ -9900,7 +10231,7 @@
       </w:rPr>
     </w:lvl>
   </w:abstractNum>
-  <w:abstractNum w:abstractNumId="40" w15:restartNumberingAfterBreak="0">
+  <w:abstractNum w:abstractNumId="41" w15:restartNumberingAfterBreak="0">
     <w:nsid w:val="796C6827"/>
     <w:multiLevelType w:val="multilevel"/>
     <w:tmpl w:val="2168D2E6"/>
@@ -10018,10 +10349,10 @@
     <w:abstractNumId w:val="35"/>
   </w:num>
   <w:num w:numId="2">
-    <w:abstractNumId w:val="40"/>
+    <w:abstractNumId w:val="41"/>
   </w:num>
   <w:num w:numId="3">
-    <w:abstractNumId w:val="40"/>
+    <w:abstractNumId w:val="41"/>
     <w:lvlOverride w:ilvl="0">
       <w:startOverride w:val="1"/>
     </w:lvlOverride>
@@ -10054,7 +10385,7 @@
     <w:abstractNumId w:val="26"/>
   </w:num>
   <w:num w:numId="5">
-    <w:abstractNumId w:val="40"/>
+    <w:abstractNumId w:val="41"/>
   </w:num>
   <w:num w:numId="6">
     <w:abstractNumId w:val="37"/>
@@ -10063,7 +10394,7 @@
     <w:abstractNumId w:val="18"/>
   </w:num>
   <w:num w:numId="8">
-    <w:abstractNumId w:val="39"/>
+    <w:abstractNumId w:val="40"/>
   </w:num>
   <w:num w:numId="9">
     <w:abstractNumId w:val="28"/>
@@ -10075,7 +10406,7 @@
     <w:abstractNumId w:val="21"/>
   </w:num>
   <w:num w:numId="12">
-    <w:abstractNumId w:val="40"/>
+    <w:abstractNumId w:val="41"/>
     <w:lvlOverride w:ilvl="0">
       <w:startOverride w:val="1"/>
     </w:lvlOverride>
@@ -10108,7 +10439,7 @@
     <w:abstractNumId w:val="16"/>
   </w:num>
   <w:num w:numId="14">
-    <w:abstractNumId w:val="40"/>
+    <w:abstractNumId w:val="41"/>
     <w:lvlOverride w:ilvl="0">
       <w:startOverride w:val="1"/>
     </w:lvlOverride>
@@ -10150,7 +10481,7 @@
     <w:abstractNumId w:val="27"/>
   </w:num>
   <w:num w:numId="19">
-    <w:abstractNumId w:val="40"/>
+    <w:abstractNumId w:val="41"/>
     <w:lvlOverride w:ilvl="0">
       <w:startOverride w:val="1"/>
     </w:lvlOverride>
@@ -10295,6 +10626,9 @@
   </w:num>
   <w:num w:numId="49">
     <w:abstractNumId w:val="22"/>
+  </w:num>
+  <w:num w:numId="50">
+    <w:abstractNumId w:val="39"/>
   </w:num>
 </w:numbering>
 </file>
@@ -10715,6 +11049,7 @@
         <w:numId w:val="33"/>
       </w:numPr>
       <w:spacing w:before="240" w:after="240" w:line="240" w:lineRule="auto"/>
+      <w:ind w:left="432"/>
       <w:outlineLvl w:val="0"/>
     </w:pPr>
     <w:rPr>

</xml_diff>

<commit_message>
Updated the report documents, added project manangement section
</commit_message>
<xml_diff>
--- a/Report documents/Background section.docx
+++ b/Report documents/Background section.docx
@@ -6,7 +6,7 @@
       <w:pPr>
         <w:pStyle w:val="Heading1"/>
       </w:pPr>
-      <w:bookmarkStart w:id="0" w:name="_Toc59028097"/>
+      <w:bookmarkStart w:id="0" w:name="_Toc59461777"/>
       <w:r>
         <w:t>Background</w:t>
       </w:r>
@@ -145,6 +145,9 @@
       <w:r>
         <w:t>For these topics, various sources will be used, all of which are found online through credible authors such as the companies of similar applications, as well as individuals who voice their opinion on such issues, which will help obtain different perspectives. These sources will include not only opinions but also the results of some conducted research which will display a need for such solutions to these issues, and these will be in the form of online blogs, reports, and papers, which are clear and concise.</w:t>
       </w:r>
+      <w:r>
+        <w:t xml:space="preserve"> </w:t>
+      </w:r>
     </w:p>
     <w:p/>
     <w:p>
@@ -157,11 +160,9 @@
       <w:r>
         <w:t xml:space="preserve"> of the solutions gathered from these topics, this will also include some extra requirements </w:t>
       </w:r>
-      <w:proofErr w:type="gramStart"/>
-      <w:r>
-        <w:t>in order to</w:t>
-      </w:r>
-      <w:proofErr w:type="gramEnd"/>
+      <w:r>
+        <w:t>to</w:t>
+      </w:r>
       <w:r>
         <w:t xml:space="preserve"> comply with the GDPR law due to the system revolving around the use and management of data.</w:t>
       </w:r>
@@ -170,7 +171,7 @@
       <w:pPr>
         <w:pStyle w:val="Heading2"/>
       </w:pPr>
-      <w:bookmarkStart w:id="1" w:name="_Toc59028098"/>
+      <w:bookmarkStart w:id="1" w:name="_Toc59461778"/>
       <w:r>
         <w:lastRenderedPageBreak/>
         <w:t>Importance of strong and unique passwords</w:t>
@@ -599,7 +600,7 @@
       <w:pPr>
         <w:pStyle w:val="Heading2"/>
       </w:pPr>
-      <w:bookmarkStart w:id="2" w:name="_Toc59028099"/>
+      <w:bookmarkStart w:id="2" w:name="_Toc59461779"/>
       <w:r>
         <w:lastRenderedPageBreak/>
         <w:t xml:space="preserve">Proposed </w:t>
@@ -964,7 +965,7 @@
           <w:noProof/>
         </w:rPr>
       </w:pPr>
-      <w:bookmarkStart w:id="3" w:name="_Toc59028131"/>
+      <w:bookmarkStart w:id="3" w:name="_Toc59461812"/>
       <w:r>
         <w:t xml:space="preserve">Figure </w:t>
       </w:r>
@@ -1121,7 +1122,7 @@
       <w:pPr>
         <w:pStyle w:val="Caption"/>
       </w:pPr>
-      <w:bookmarkStart w:id="4" w:name="_Toc59028132"/>
+      <w:bookmarkStart w:id="4" w:name="_Toc59461813"/>
       <w:r>
         <w:t xml:space="preserve">Figure </w:t>
       </w:r>
@@ -1249,7 +1250,7 @@
       <w:pPr>
         <w:pStyle w:val="Caption"/>
       </w:pPr>
-      <w:bookmarkStart w:id="5" w:name="_Toc59028133"/>
+      <w:bookmarkStart w:id="5" w:name="_Toc59461814"/>
       <w:r>
         <w:t xml:space="preserve">Figure </w:t>
       </w:r>
@@ -1436,7 +1437,7 @@
       <w:pPr>
         <w:pStyle w:val="Heading2"/>
       </w:pPr>
-      <w:bookmarkStart w:id="6" w:name="_Toc59028100"/>
+      <w:bookmarkStart w:id="6" w:name="_Toc59461780"/>
       <w:r>
         <w:lastRenderedPageBreak/>
         <w:t>Proposed e</w:t>
@@ -1764,7 +1765,7 @@
       <w:pPr>
         <w:pStyle w:val="Caption"/>
       </w:pPr>
-      <w:bookmarkStart w:id="7" w:name="_Toc59028134"/>
+      <w:bookmarkStart w:id="7" w:name="_Toc59461815"/>
       <w:r>
         <w:t xml:space="preserve">Figure </w:t>
       </w:r>
@@ -1934,7 +1935,7 @@
       <w:pPr>
         <w:pStyle w:val="Heading2"/>
       </w:pPr>
-      <w:bookmarkStart w:id="8" w:name="_Toc59028101"/>
+      <w:bookmarkStart w:id="8" w:name="_Toc59461781"/>
       <w:r>
         <w:lastRenderedPageBreak/>
         <w:t xml:space="preserve">Similar applications </w:t>
@@ -2265,7 +2266,7 @@
           <w:noProof/>
         </w:rPr>
       </w:pPr>
-      <w:bookmarkStart w:id="9" w:name="_Toc59028135"/>
+      <w:bookmarkStart w:id="9" w:name="_Toc59461816"/>
       <w:r>
         <w:t xml:space="preserve">Figure </w:t>
       </w:r>
@@ -2448,7 +2449,7 @@
           <w:noProof/>
         </w:rPr>
       </w:pPr>
-      <w:bookmarkStart w:id="10" w:name="_Toc59028136"/>
+      <w:bookmarkStart w:id="10" w:name="_Toc59461817"/>
       <w:r>
         <w:t xml:space="preserve">Figure </w:t>
       </w:r>
@@ -2625,7 +2626,7 @@
       <w:pPr>
         <w:pStyle w:val="Heading2"/>
       </w:pPr>
-      <w:bookmarkStart w:id="11" w:name="_Toc59028102"/>
+      <w:bookmarkStart w:id="11" w:name="_Toc59461782"/>
       <w:r>
         <w:lastRenderedPageBreak/>
         <w:t>Similar applications – LastPass</w:t>
@@ -2733,7 +2734,7 @@
       <w:pPr>
         <w:pStyle w:val="Caption"/>
       </w:pPr>
-      <w:bookmarkStart w:id="12" w:name="_Toc59028137"/>
+      <w:bookmarkStart w:id="12" w:name="_Toc59461818"/>
       <w:r>
         <w:t xml:space="preserve">Figure </w:t>
       </w:r>
@@ -2907,7 +2908,7 @@
       <w:pPr>
         <w:pStyle w:val="Heading2"/>
       </w:pPr>
-      <w:bookmarkStart w:id="13" w:name="_Toc59028103"/>
+      <w:bookmarkStart w:id="13" w:name="_Toc59461783"/>
       <w:r>
         <w:lastRenderedPageBreak/>
         <w:t xml:space="preserve">Similar applications </w:t>
@@ -2996,7 +2997,7 @@
       <w:pPr>
         <w:pStyle w:val="Caption"/>
       </w:pPr>
-      <w:bookmarkStart w:id="14" w:name="_Toc59028138"/>
+      <w:bookmarkStart w:id="14" w:name="_Toc59461819"/>
       <w:r>
         <w:t xml:space="preserve">Figure </w:t>
       </w:r>
@@ -3249,7 +3250,7 @@
       <w:pPr>
         <w:pStyle w:val="Heading2"/>
       </w:pPr>
-      <w:bookmarkStart w:id="15" w:name="_Toc59028104"/>
+      <w:bookmarkStart w:id="15" w:name="_Toc59461784"/>
       <w:r>
         <w:lastRenderedPageBreak/>
         <w:t xml:space="preserve">Similar applications </w:t>
@@ -3357,7 +3358,7 @@
       <w:pPr>
         <w:pStyle w:val="Caption"/>
       </w:pPr>
-      <w:bookmarkStart w:id="16" w:name="_Toc59028139"/>
+      <w:bookmarkStart w:id="16" w:name="_Toc59461820"/>
       <w:r>
         <w:t xml:space="preserve">Figure </w:t>
       </w:r>
@@ -3540,7 +3541,7 @@
       <w:pPr>
         <w:pStyle w:val="Heading2"/>
       </w:pPr>
-      <w:bookmarkStart w:id="17" w:name="_Toc59028105"/>
+      <w:bookmarkStart w:id="17" w:name="_Toc59461785"/>
       <w:r>
         <w:lastRenderedPageBreak/>
         <w:t>Importance of p</w:t>
@@ -4078,7 +4079,7 @@
       <w:pPr>
         <w:pStyle w:val="Caption"/>
       </w:pPr>
-      <w:bookmarkStart w:id="18" w:name="_Toc59028140"/>
+      <w:bookmarkStart w:id="18" w:name="_Toc59461821"/>
       <w:r>
         <w:t xml:space="preserve">Figure </w:t>
       </w:r>
@@ -4246,7 +4247,7 @@
       <w:pPr>
         <w:pStyle w:val="Caption"/>
       </w:pPr>
-      <w:bookmarkStart w:id="19" w:name="_Toc59028141"/>
+      <w:bookmarkStart w:id="19" w:name="_Toc59461822"/>
       <w:r>
         <w:t xml:space="preserve">Figure </w:t>
       </w:r>
@@ -4633,7 +4634,7 @@
       <w:pPr>
         <w:pStyle w:val="Caption"/>
       </w:pPr>
-      <w:bookmarkStart w:id="20" w:name="_Toc59028142"/>
+      <w:bookmarkStart w:id="20" w:name="_Toc59461823"/>
       <w:r>
         <w:t xml:space="preserve">Figure </w:t>
       </w:r>
@@ -4776,7 +4777,7 @@
       <w:pPr>
         <w:pStyle w:val="Heading2"/>
       </w:pPr>
-      <w:bookmarkStart w:id="22" w:name="_Toc59028106"/>
+      <w:bookmarkStart w:id="22" w:name="_Toc59461786"/>
       <w:r>
         <w:lastRenderedPageBreak/>
         <w:t>I</w:t>
@@ -4919,7 +4920,7 @@
         <w:pStyle w:val="Heading2"/>
       </w:pPr>
       <w:bookmarkStart w:id="23" w:name="_Ref57409147"/>
-      <w:bookmarkStart w:id="24" w:name="_Toc59028107"/>
+      <w:bookmarkStart w:id="24" w:name="_Toc59461787"/>
       <w:r>
         <w:t xml:space="preserve">Requirements resulting from </w:t>
       </w:r>
@@ -5128,7 +5129,7 @@
         <w:t xml:space="preserve"> system is not intended to provide continuous customer support due to its offline usage.</w:t>
       </w:r>
     </w:p>
-    <w:bookmarkStart w:id="25" w:name="_Toc59028124" w:displacedByCustomXml="next"/>
+    <w:bookmarkStart w:id="25" w:name="_Toc59461804" w:displacedByCustomXml="next"/>
     <w:sdt>
       <w:sdtPr>
         <w:rPr>
@@ -5183,7 +5184,7 @@
                 <w:rPr>
                   <w:noProof/>
                 </w:rPr>
-                <w:t xml:space="preserve">Bekker, E., 2020. </w:t>
+                <w:t xml:space="preserve">Association, U. E. P., 2005. </w:t>
               </w:r>
               <w:r>
                 <w:rPr>
@@ -5191,7 +5192,7 @@
                   <w:iCs/>
                   <w:noProof/>
                 </w:rPr>
-                <w:t xml:space="preserve">2020 Data Breaches | The Worst So Far. </w:t>
+                <w:t xml:space="preserve">Usability Body of Knowledge. </w:t>
               </w:r>
               <w:r>
                 <w:rPr>
@@ -5211,14 +5212,14 @@
                   <w:noProof/>
                   <w:u w:val="single"/>
                 </w:rPr>
-                <w:t>https://www.identityforce.com/blog/2020-data-breaches</w:t>
+                <w:t>https://usabilitybok.org/principles-for-usable-design</w:t>
               </w:r>
               <w:r>
                 <w:rPr>
                   <w:noProof/>
                 </w:rPr>
                 <w:br/>
-                <w:t>[Accessed 16 November 2020].</w:t>
+                <w:t>[Accessed 17 December 2020].</w:t>
               </w:r>
             </w:p>
             <w:p>
@@ -5232,7 +5233,7 @@
                 <w:rPr>
                   <w:noProof/>
                 </w:rPr>
-                <w:t xml:space="preserve">Bischoff, P., 2020. </w:t>
+                <w:t xml:space="preserve">Bekker, E., 2020. </w:t>
               </w:r>
               <w:r>
                 <w:rPr>
@@ -5240,7 +5241,7 @@
                   <w:iCs/>
                   <w:noProof/>
                 </w:rPr>
-                <w:t xml:space="preserve">“Zero logs” VPN exposes millions of logs including user passwords, claims data is anonymous. </w:t>
+                <w:t xml:space="preserve">2020 Data Breaches | The Worst So Far. </w:t>
               </w:r>
               <w:r>
                 <w:rPr>
@@ -5260,14 +5261,14 @@
                   <w:noProof/>
                   <w:u w:val="single"/>
                 </w:rPr>
-                <w:t>https://www.comparitech.com/blog/vpn-privacy/ufo-vpn-data-exposure/</w:t>
+                <w:t>https://www.identityforce.com/blog/2020-data-breaches</w:t>
               </w:r>
               <w:r>
                 <w:rPr>
                   <w:noProof/>
                 </w:rPr>
                 <w:br/>
-                <w:t>[Accessed 18 November 2020].</w:t>
+                <w:t>[Accessed 16 November 2020].</w:t>
               </w:r>
             </w:p>
             <w:p>
@@ -5281,7 +5282,7 @@
                 <w:rPr>
                   <w:noProof/>
                 </w:rPr>
-                <w:t xml:space="preserve">Chernev, B., 2020. </w:t>
+                <w:t xml:space="preserve">Bischoff, P., 2020. </w:t>
               </w:r>
               <w:r>
                 <w:rPr>
@@ -5289,7 +5290,7 @@
                   <w:iCs/>
                   <w:noProof/>
                 </w:rPr>
-                <w:t xml:space="preserve">What Is AES and Why You Already Love It. </w:t>
+                <w:t xml:space="preserve">“Zero logs” VPN exposes millions of logs including user passwords, claims data is anonymous. </w:t>
               </w:r>
               <w:r>
                 <w:rPr>
@@ -5309,14 +5310,14 @@
                   <w:noProof/>
                   <w:u w:val="single"/>
                 </w:rPr>
-                <w:t>https://techjury.net/blog/what-is-aes/</w:t>
+                <w:t>https://www.comparitech.com/blog/vpn-privacy/ufo-vpn-data-exposure/</w:t>
               </w:r>
               <w:r>
                 <w:rPr>
                   <w:noProof/>
                 </w:rPr>
                 <w:br/>
-                <w:t>[Accessed 17 November 2020].</w:t>
+                <w:t>[Accessed 18 November 2020].</w:t>
               </w:r>
             </w:p>
             <w:p>
@@ -5330,7 +5331,7 @@
                 <w:rPr>
                   <w:noProof/>
                 </w:rPr>
-                <w:t xml:space="preserve">Cheswick, W., 2012. </w:t>
+                <w:t xml:space="preserve">Chernev, B., 2020. </w:t>
               </w:r>
               <w:r>
                 <w:rPr>
@@ -5338,7 +5339,7 @@
                   <w:iCs/>
                   <w:noProof/>
                 </w:rPr>
-                <w:t xml:space="preserve">Rethinking Passwords. </w:t>
+                <w:t xml:space="preserve">What Is AES and Why You Already Love It. </w:t>
               </w:r>
               <w:r>
                 <w:rPr>
@@ -5358,7 +5359,7 @@
                   <w:noProof/>
                   <w:u w:val="single"/>
                 </w:rPr>
-                <w:t>https://queue.acm.org/detail.cfm?id=2422416</w:t>
+                <w:t>https://techjury.net/blog/what-is-aes/</w:t>
               </w:r>
               <w:r>
                 <w:rPr>
@@ -5379,7 +5380,7 @@
                 <w:rPr>
                   <w:noProof/>
                 </w:rPr>
-                <w:t xml:space="preserve">Christopherson, L., 2016. </w:t>
+                <w:t xml:space="preserve">Cheswick, W., 2012. </w:t>
               </w:r>
               <w:r>
                 <w:rPr>
@@ -5387,7 +5388,7 @@
                   <w:iCs/>
                   <w:noProof/>
                 </w:rPr>
-                <w:t xml:space="preserve">Why Your Personality May Get You Hacked. </w:t>
+                <w:t xml:space="preserve">Rethinking Passwords. </w:t>
               </w:r>
               <w:r>
                 <w:rPr>
@@ -5407,14 +5408,14 @@
                   <w:noProof/>
                   <w:u w:val="single"/>
                 </w:rPr>
-                <w:t>https://blog.lastpass.com/2016/12/why-your-personality-may-get-you-hacked/</w:t>
+                <w:t>https://queue.acm.org/detail.cfm?id=2422416</w:t>
               </w:r>
               <w:r>
                 <w:rPr>
                   <w:noProof/>
                 </w:rPr>
                 <w:br/>
-                <w:t>[Accessed 16 November 2020].</w:t>
+                <w:t>[Accessed 17 November 2020].</w:t>
               </w:r>
             </w:p>
             <w:p>
@@ -5428,7 +5429,7 @@
                 <w:rPr>
                   <w:noProof/>
                 </w:rPr>
-                <w:t xml:space="preserve">Coda Hale, 2010. </w:t>
+                <w:t xml:space="preserve">Christopherson, L., 2016. </w:t>
               </w:r>
               <w:r>
                 <w:rPr>
@@ -5436,7 +5437,7 @@
                   <w:iCs/>
                   <w:noProof/>
                 </w:rPr>
-                <w:t xml:space="preserve">How To Safely Store A Password. </w:t>
+                <w:t xml:space="preserve">Why Your Personality May Get You Hacked. </w:t>
               </w:r>
               <w:r>
                 <w:rPr>
@@ -5456,7 +5457,14 @@
                   <w:noProof/>
                   <w:u w:val="single"/>
                 </w:rPr>
-                <w:t>https://codahale.com/how-to-safely-store-a-password/</w:t>
+                <w:t>https://blog.lastpass.com/2016/12/why-your-personality-may-get-you-hacked/</w:t>
+              </w:r>
+              <w:r>
+                <w:rPr>
+                  <w:noProof/>
+                </w:rPr>
+                <w:br/>
+                <w:t>[Accessed 16 November 2020].</w:t>
               </w:r>
             </w:p>
             <w:p>
@@ -5470,7 +5478,7 @@
                 <w:rPr>
                   <w:noProof/>
                 </w:rPr>
-                <w:t xml:space="preserve">contributors, W., 2020. </w:t>
+                <w:t xml:space="preserve">Coda Hale, 2010. </w:t>
               </w:r>
               <w:r>
                 <w:rPr>
@@ -5478,7 +5486,7 @@
                   <w:iCs/>
                   <w:noProof/>
                 </w:rPr>
-                <w:t xml:space="preserve">Bcrypt. </w:t>
+                <w:t xml:space="preserve">How To Safely Store A Password. </w:t>
               </w:r>
               <w:r>
                 <w:rPr>
@@ -5498,14 +5506,7 @@
                   <w:noProof/>
                   <w:u w:val="single"/>
                 </w:rPr>
-                <w:t>https://en.wikipedia.org/w/index.php?title=Bcrypt&amp;oldid=982566090</w:t>
-              </w:r>
-              <w:r>
-                <w:rPr>
-                  <w:noProof/>
-                </w:rPr>
-                <w:br/>
-                <w:t>[Accessed 19 November 2020].</w:t>
+                <w:t>https://codahale.com/how-to-safely-store-a-password/</w:t>
               </w:r>
             </w:p>
             <w:p>
@@ -5519,7 +5520,7 @@
                 <w:rPr>
                   <w:noProof/>
                 </w:rPr>
-                <w:t xml:space="preserve">Dworkin, M. J. et al., 2001. </w:t>
+                <w:t xml:space="preserve">contributors, W., 2020. </w:t>
               </w:r>
               <w:r>
                 <w:rPr>
@@ -5527,7 +5528,7 @@
                   <w:iCs/>
                   <w:noProof/>
                 </w:rPr>
-                <w:t xml:space="preserve">Advanced Encryption Standard (AES). </w:t>
+                <w:t xml:space="preserve">Bcrypt. </w:t>
               </w:r>
               <w:r>
                 <w:rPr>
@@ -5547,14 +5548,14 @@
                   <w:noProof/>
                   <w:u w:val="single"/>
                 </w:rPr>
-                <w:t>https://nvlpubs.nist.gov/nistpubs/FIPS/NIST.FIPS.197.pdf</w:t>
+                <w:t>https://en.wikipedia.org/w/index.php?title=Bcrypt&amp;oldid=982566090</w:t>
               </w:r>
               <w:r>
                 <w:rPr>
                   <w:noProof/>
                 </w:rPr>
                 <w:br/>
-                <w:t>[Accessed 17 November 2020].</w:t>
+                <w:t>[Accessed 19 November 2020].</w:t>
               </w:r>
             </w:p>
             <w:p>
@@ -5568,7 +5569,7 @@
                 <w:rPr>
                   <w:noProof/>
                 </w:rPr>
-                <w:t xml:space="preserve">Eddy, M., 2018. </w:t>
+                <w:t xml:space="preserve">Dworkin, M. J. et al., 2001. </w:t>
               </w:r>
               <w:r>
                 <w:rPr>
@@ -5576,7 +5577,7 @@
                   <w:iCs/>
                   <w:noProof/>
                 </w:rPr>
-                <w:t xml:space="preserve">How Companies Turn Your Data Into Money. </w:t>
+                <w:t xml:space="preserve">Advanced Encryption Standard (AES). </w:t>
               </w:r>
               <w:r>
                 <w:rPr>
@@ -5596,7 +5597,14 @@
                   <w:noProof/>
                   <w:u w:val="single"/>
                 </w:rPr>
-                <w:t>https://www.pcmag.com/news/how-companies-turn-your-data-into-money</w:t>
+                <w:t>https://nvlpubs.nist.gov/nistpubs/FIPS/NIST.FIPS.197.pdf</w:t>
+              </w:r>
+              <w:r>
+                <w:rPr>
+                  <w:noProof/>
+                </w:rPr>
+                <w:br/>
+                <w:t>[Accessed 17 November 2020].</w:t>
               </w:r>
             </w:p>
             <w:p>
@@ -5610,7 +5618,7 @@
                 <w:rPr>
                   <w:noProof/>
                 </w:rPr>
-                <w:t xml:space="preserve">Explain XKCD, 2011. </w:t>
+                <w:t xml:space="preserve">Eddy, M., 2018. </w:t>
               </w:r>
               <w:r>
                 <w:rPr>
@@ -5618,7 +5626,7 @@
                   <w:iCs/>
                   <w:noProof/>
                 </w:rPr>
-                <w:t xml:space="preserve">936: Password Strength. </w:t>
+                <w:t xml:space="preserve">How Companies Turn Your Data Into Money. </w:t>
               </w:r>
               <w:r>
                 <w:rPr>
@@ -5638,14 +5646,7 @@
                   <w:noProof/>
                   <w:u w:val="single"/>
                 </w:rPr>
-                <w:t>https://www.explainxkcd.com/wiki/index.php/936:_Password_Strength</w:t>
-              </w:r>
-              <w:r>
-                <w:rPr>
-                  <w:noProof/>
-                </w:rPr>
-                <w:br/>
-                <w:t>[Accessed 18 November 2020].</w:t>
+                <w:t>https://www.pcmag.com/news/how-companies-turn-your-data-into-money</w:t>
               </w:r>
             </w:p>
             <w:p>
@@ -5659,7 +5660,7 @@
                 <w:rPr>
                   <w:noProof/>
                 </w:rPr>
-                <w:t xml:space="preserve">Guillaume, 2016. </w:t>
+                <w:t xml:space="preserve">Explain XKCD, 2011. </w:t>
               </w:r>
               <w:r>
                 <w:rPr>
@@ -5667,7 +5668,7 @@
                   <w:iCs/>
                   <w:noProof/>
                 </w:rPr>
-                <w:t xml:space="preserve">LessPass How Does It Work?. </w:t>
+                <w:t xml:space="preserve">936: Password Strength. </w:t>
               </w:r>
               <w:r>
                 <w:rPr>
@@ -5687,7 +5688,14 @@
                   <w:noProof/>
                   <w:u w:val="single"/>
                 </w:rPr>
-                <w:t>https://blog.lesspass.com/lesspass-how-it-works-dde742dd18a4?gi=4f873e492b4#.vbgschksh</w:t>
+                <w:t>https://www.explainxkcd.com/wiki/index.php/936:_Password_Strength</w:t>
+              </w:r>
+              <w:r>
+                <w:rPr>
+                  <w:noProof/>
+                </w:rPr>
+                <w:br/>
+                <w:t>[Accessed 18 November 2020].</w:t>
               </w:r>
             </w:p>
             <w:p>
@@ -5701,7 +5709,8 @@
                 <w:rPr>
                   <w:noProof/>
                 </w:rPr>
-                <w:t xml:space="preserve">Information Commissioner's Office, 2018. </w:t>
+                <w:lastRenderedPageBreak/>
+                <w:t xml:space="preserve">Guillaume, 2016. </w:t>
               </w:r>
               <w:r>
                 <w:rPr>
@@ -5709,7 +5718,7 @@
                   <w:iCs/>
                   <w:noProof/>
                 </w:rPr>
-                <w:t xml:space="preserve">Guide to the General Data Protection Regulation. </w:t>
+                <w:t xml:space="preserve">LessPass How Does It Work?. </w:t>
               </w:r>
               <w:r>
                 <w:rPr>
@@ -5722,12 +5731,6 @@
                   <w:noProof/>
                 </w:rPr>
                 <w:br/>
-              </w:r>
-              <w:r>
-                <w:rPr>
-                  <w:noProof/>
-                </w:rPr>
-                <w:lastRenderedPageBreak/>
                 <w:t xml:space="preserve">Available at: </w:t>
               </w:r>
               <w:r>
@@ -5735,14 +5738,7 @@
                   <w:noProof/>
                   <w:u w:val="single"/>
                 </w:rPr>
-                <w:t>https://assets.publishing.service.gov.uk/government/uploads/system/uploads/attachment_data/file/711097/guide-to-the-general-data-protection-regulation-gdpr-1-0.pdf</w:t>
-              </w:r>
-              <w:r>
-                <w:rPr>
-                  <w:noProof/>
-                </w:rPr>
-                <w:br/>
-                <w:t>[Accessed 19 November 2020].</w:t>
+                <w:t>https://blog.lesspass.com/lesspass-how-it-works-dde742dd18a4?gi=4f873e492b4#.vbgschksh</w:t>
               </w:r>
             </w:p>
             <w:p>
@@ -5756,7 +5752,7 @@
                 <w:rPr>
                   <w:noProof/>
                 </w:rPr>
-                <w:t xml:space="preserve">Kemp, S., 2020. </w:t>
+                <w:t xml:space="preserve">Information Commissioner's Office, 2018. </w:t>
               </w:r>
               <w:r>
                 <w:rPr>
@@ -5764,7 +5760,7 @@
                   <w:iCs/>
                   <w:noProof/>
                 </w:rPr>
-                <w:t xml:space="preserve">More than half of the people on Earth now use social media. </w:t>
+                <w:t xml:space="preserve">Guide to the General Data Protection Regulation. </w:t>
               </w:r>
               <w:r>
                 <w:rPr>
@@ -5784,14 +5780,14 @@
                   <w:noProof/>
                   <w:u w:val="single"/>
                 </w:rPr>
-                <w:t>https://wearesocial.com/blog/2020/07/more-than-half-of-the-people-on-earth-now-use-social-media</w:t>
+                <w:t>https://assets.publishing.service.gov.uk/government/uploads/system/uploads/attachment_data/file/711097/guide-to-the-general-data-protection-regulation-gdpr-1-0.pdf</w:t>
               </w:r>
               <w:r>
                 <w:rPr>
                   <w:noProof/>
                 </w:rPr>
                 <w:br/>
-                <w:t>[Accessed 16 November 2020].</w:t>
+                <w:t>[Accessed 19 November 2020].</w:t>
               </w:r>
             </w:p>
             <w:p>
@@ -5805,7 +5801,7 @@
                 <w:rPr>
                   <w:noProof/>
                 </w:rPr>
-                <w:t xml:space="preserve">LastPass, 2015. </w:t>
+                <w:t xml:space="preserve">Kemp, S., 2020. </w:t>
               </w:r>
               <w:r>
                 <w:rPr>
@@ -5813,7 +5809,7 @@
                   <w:iCs/>
                   <w:noProof/>
                 </w:rPr>
-                <w:t xml:space="preserve">LastPass Hacked – Identified Early &amp; Resolved. </w:t>
+                <w:t xml:space="preserve">More than half of the people on Earth now use social media. </w:t>
               </w:r>
               <w:r>
                 <w:rPr>
@@ -5833,7 +5829,14 @@
                   <w:noProof/>
                   <w:u w:val="single"/>
                 </w:rPr>
-                <w:t>https://blog.lastpass.com/2015/06/lastpass-security-notice/</w:t>
+                <w:t>https://wearesocial.com/blog/2020/07/more-than-half-of-the-people-on-earth-now-use-social-media</w:t>
+              </w:r>
+              <w:r>
+                <w:rPr>
+                  <w:noProof/>
+                </w:rPr>
+                <w:br/>
+                <w:t>[Accessed 16 November 2020].</w:t>
               </w:r>
             </w:p>
             <w:p>
@@ -5847,7 +5850,7 @@
                 <w:rPr>
                   <w:noProof/>
                 </w:rPr>
-                <w:t xml:space="preserve">LastPass, 2020. </w:t>
+                <w:t xml:space="preserve">LastPass, 2015. </w:t>
               </w:r>
               <w:r>
                 <w:rPr>
@@ -5855,7 +5858,7 @@
                   <w:iCs/>
                   <w:noProof/>
                 </w:rPr>
-                <w:t xml:space="preserve">Psychology of Passwords: The Online Behavior That’s Putting You at Risk. </w:t>
+                <w:t xml:space="preserve">LastPass Hacked – Identified Early &amp; Resolved. </w:t>
               </w:r>
               <w:r>
                 <w:rPr>
@@ -5875,14 +5878,7 @@
                   <w:noProof/>
                   <w:u w:val="single"/>
                 </w:rPr>
-                <w:t>https://lp-cdn.lastpass.com/lporcamedia/document-library/lastpass/pdf/en/LastPass-B2C-Assets-Ebook.pdf</w:t>
-              </w:r>
-              <w:r>
-                <w:rPr>
-                  <w:noProof/>
-                </w:rPr>
-                <w:br/>
-                <w:t>[Accessed 16 November 2020].</w:t>
+                <w:t>https://blog.lastpass.com/2015/06/lastpass-security-notice/</w:t>
               </w:r>
             </w:p>
             <w:p>
@@ -5896,7 +5892,7 @@
                 <w:rPr>
                   <w:noProof/>
                 </w:rPr>
-                <w:t xml:space="preserve">MacRumors, 2018. </w:t>
+                <w:t xml:space="preserve">LastPass, 2020. </w:t>
               </w:r>
               <w:r>
                 <w:rPr>
@@ -5904,7 +5900,7 @@
                   <w:iCs/>
                   <w:noProof/>
                 </w:rPr>
-                <w:t xml:space="preserve">Dashlane 6 Launches With New Online Security Enhancements Including ‘Identity Dashboard’ and VPN. </w:t>
+                <w:t xml:space="preserve">Psychology of Passwords: The Online Behavior That’s Putting You at Risk. </w:t>
               </w:r>
               <w:r>
                 <w:rPr>
@@ -5924,14 +5920,14 @@
                   <w:noProof/>
                   <w:u w:val="single"/>
                 </w:rPr>
-                <w:t>https://www.aivanet.com/2018/07/dashlane-6-launches-with-new-online-security-enhancements-including-identity-dashboard-and-vpn/</w:t>
+                <w:t>https://lp-cdn.lastpass.com/lporcamedia/document-library/lastpass/pdf/en/LastPass-B2C-Assets-Ebook.pdf</w:t>
               </w:r>
               <w:r>
                 <w:rPr>
                   <w:noProof/>
                 </w:rPr>
                 <w:br/>
-                <w:t>[Accessed 18 November 2020].</w:t>
+                <w:t>[Accessed 16 November 2020].</w:t>
               </w:r>
             </w:p>
             <w:p>
@@ -5945,7 +5941,7 @@
                 <w:rPr>
                   <w:noProof/>
                 </w:rPr>
-                <w:t xml:space="preserve">Mazières, N. P. a. D., 1999. </w:t>
+                <w:t xml:space="preserve">MacRumors, 2018. </w:t>
               </w:r>
               <w:r>
                 <w:rPr>
@@ -5953,7 +5949,7 @@
                   <w:iCs/>
                   <w:noProof/>
                 </w:rPr>
-                <w:t xml:space="preserve">A Future-Adaptable Password Scheme. </w:t>
+                <w:t xml:space="preserve">Dashlane 6 Launches With New Online Security Enhancements Including ‘Identity Dashboard’ and VPN. </w:t>
               </w:r>
               <w:r>
                 <w:rPr>
@@ -5973,7 +5969,14 @@
                   <w:noProof/>
                   <w:u w:val="single"/>
                 </w:rPr>
-                <w:t>https://www.usenix.org/legacy/events/usenix99/provos/provos.pdf</w:t>
+                <w:t>https://www.aivanet.com/2018/07/dashlane-6-launches-with-new-online-security-enhancements-including-identity-dashboard-and-vpn/</w:t>
+              </w:r>
+              <w:r>
+                <w:rPr>
+                  <w:noProof/>
+                </w:rPr>
+                <w:br/>
+                <w:t>[Accessed 18 November 2020].</w:t>
               </w:r>
             </w:p>
             <w:p>
@@ -5987,7 +5990,7 @@
                 <w:rPr>
                   <w:noProof/>
                 </w:rPr>
-                <w:t xml:space="preserve">Rainie, L., Madden, M., Kang, R. &amp; Kiesler, S., n.d. </w:t>
+                <w:t xml:space="preserve">Mazières, N. P. a. D., 1999. </w:t>
               </w:r>
               <w:r>
                 <w:rPr>
@@ -5995,7 +5998,7 @@
                   <w:iCs/>
                   <w:noProof/>
                 </w:rPr>
-                <w:t xml:space="preserve">Anonymity, Privacy, and Security Online. </w:t>
+                <w:t xml:space="preserve">A Future-Adaptable Password Scheme. </w:t>
               </w:r>
               <w:r>
                 <w:rPr>
@@ -6015,7 +6018,7 @@
                   <w:noProof/>
                   <w:u w:val="single"/>
                 </w:rPr>
-                <w:t>https://www.pewresearch.org/internet/2013/09/05/anonymity-privacy-and-security-online/</w:t>
+                <w:t>https://www.usenix.org/legacy/events/usenix99/provos/provos.pdf</w:t>
               </w:r>
             </w:p>
             <w:p>
@@ -6029,7 +6032,7 @@
                 <w:rPr>
                   <w:noProof/>
                 </w:rPr>
-                <w:t xml:space="preserve">Rawlings, R., 2020. </w:t>
+                <w:t xml:space="preserve">Rainie, L., Madden, M., Kang, R. &amp; Kiesler, S., n.d. </w:t>
               </w:r>
               <w:r>
                 <w:rPr>
@@ -6037,7 +6040,7 @@
                   <w:iCs/>
                   <w:noProof/>
                 </w:rPr>
-                <w:t xml:space="preserve">Password Habits in the US and the UK: This Is What We Found. </w:t>
+                <w:t xml:space="preserve">Anonymity, Privacy, and Security Online. </w:t>
               </w:r>
               <w:r>
                 <w:rPr>
@@ -6057,14 +6060,7 @@
                   <w:noProof/>
                   <w:u w:val="single"/>
                 </w:rPr>
-                <w:t>https://nordpass.com/blog/password-habits-statistics/</w:t>
-              </w:r>
-              <w:r>
-                <w:rPr>
-                  <w:noProof/>
-                </w:rPr>
-                <w:br/>
-                <w:t>[Accessed 16 November 2020].</w:t>
+                <w:t>https://www.pewresearch.org/internet/2013/09/05/anonymity-privacy-and-security-online/</w:t>
               </w:r>
             </w:p>
             <w:p>
@@ -6078,7 +6074,7 @@
                 <w:rPr>
                   <w:noProof/>
                 </w:rPr>
-                <w:t xml:space="preserve">Raymond, 2011. </w:t>
+                <w:t xml:space="preserve">Rawlings, R., 2020. </w:t>
               </w:r>
               <w:r>
                 <w:rPr>
@@ -6086,7 +6082,7 @@
                   <w:iCs/>
                   <w:noProof/>
                 </w:rPr>
-                <w:t xml:space="preserve">10 Ways to Keep your LastPass Account Safe. </w:t>
+                <w:t xml:space="preserve">Password Habits in the US and the UK: This Is What We Found. </w:t>
               </w:r>
               <w:r>
                 <w:rPr>
@@ -6106,14 +6102,14 @@
                   <w:noProof/>
                   <w:u w:val="single"/>
                 </w:rPr>
-                <w:t>https://www.raymond.cc/blog/best-practices-in-using-lastpass-cloud-based-password-manager/</w:t>
+                <w:t>https://nordpass.com/blog/password-habits-statistics/</w:t>
               </w:r>
               <w:r>
                 <w:rPr>
                   <w:noProof/>
                 </w:rPr>
                 <w:br/>
-                <w:t>[Accessed 18 November 2020].</w:t>
+                <w:t>[Accessed 16 November 2020].</w:t>
               </w:r>
             </w:p>
             <w:p>
@@ -6127,7 +6123,7 @@
                 <w:rPr>
                   <w:noProof/>
                 </w:rPr>
-                <w:t xml:space="preserve">Smith, J., 2013. </w:t>
+                <w:t xml:space="preserve">Raymond, 2011. </w:t>
               </w:r>
               <w:r>
                 <w:rPr>
@@ -6135,7 +6131,7 @@
                   <w:iCs/>
                   <w:noProof/>
                 </w:rPr>
-                <w:t xml:space="preserve">How Social Media Can Help (Or Hurt) You In Your Job Search. </w:t>
+                <w:t xml:space="preserve">10 Ways to Keep your LastPass Account Safe. </w:t>
               </w:r>
               <w:r>
                 <w:rPr>
@@ -6155,7 +6151,7 @@
                   <w:noProof/>
                   <w:u w:val="single"/>
                 </w:rPr>
-                <w:t>https://www.forbes.com/sites/jacquelynsmith/2013/04/16/how-social-</w:t>
+                <w:t>https://www.raymond.cc/blog/best-practices-in-using-lastpass-cloud-based-</w:t>
               </w:r>
               <w:r>
                 <w:rPr>
@@ -6163,7 +6159,7 @@
                   <w:u w:val="single"/>
                 </w:rPr>
                 <w:lastRenderedPageBreak/>
-                <w:t>media-can-help-or-hurt-your-job-search/#6f7dc74b24fd</w:t>
+                <w:t>password-manager/</w:t>
               </w:r>
               <w:r>
                 <w:rPr>
@@ -6184,7 +6180,7 @@
                 <w:rPr>
                   <w:noProof/>
                 </w:rPr>
-                <w:t xml:space="preserve">Spearrin, K., 2017. </w:t>
+                <w:t xml:space="preserve">Smith, J., 2013. </w:t>
               </w:r>
               <w:r>
                 <w:rPr>
@@ -6192,7 +6188,7 @@
                   <w:iCs/>
                   <w:noProof/>
                 </w:rPr>
-                <w:t xml:space="preserve">Premium features — file attachments, 2FA options, TOTP, &amp; priority support. </w:t>
+                <w:t xml:space="preserve">How Social Media Can Help (Or Hurt) You In Your Job Search. </w:t>
               </w:r>
               <w:r>
                 <w:rPr>
@@ -6212,7 +6208,7 @@
                   <w:noProof/>
                   <w:u w:val="single"/>
                 </w:rPr>
-                <w:t>https://bitwarden.com/blog/post/premium-features-released/</w:t>
+                <w:t>https://www.forbes.com/sites/jacquelynsmith/2013/04/16/how-social-media-can-help-or-hurt-your-job-search/#6f7dc74b24fd</w:t>
               </w:r>
               <w:r>
                 <w:rPr>
@@ -6220,6 +6216,104 @@
                 </w:rPr>
                 <w:br/>
                 <w:t>[Accessed 18 November 2020].</w:t>
+              </w:r>
+            </w:p>
+            <w:p>
+              <w:pPr>
+                <w:pStyle w:val="Bibliography"/>
+                <w:rPr>
+                  <w:noProof/>
+                </w:rPr>
+              </w:pPr>
+              <w:r>
+                <w:rPr>
+                  <w:noProof/>
+                </w:rPr>
+                <w:t xml:space="preserve">Spearrin, K., 2017. </w:t>
+              </w:r>
+              <w:r>
+                <w:rPr>
+                  <w:i/>
+                  <w:iCs/>
+                  <w:noProof/>
+                </w:rPr>
+                <w:t xml:space="preserve">Premium features — file attachments, 2FA options, TOTP, &amp; priority support. </w:t>
+              </w:r>
+              <w:r>
+                <w:rPr>
+                  <w:noProof/>
+                </w:rPr>
+                <w:t xml:space="preserve">[Online] </w:t>
+              </w:r>
+              <w:r>
+                <w:rPr>
+                  <w:noProof/>
+                </w:rPr>
+                <w:br/>
+                <w:t xml:space="preserve">Available at: </w:t>
+              </w:r>
+              <w:r>
+                <w:rPr>
+                  <w:noProof/>
+                  <w:u w:val="single"/>
+                </w:rPr>
+                <w:t>https://bitwarden.com/blog/post/premium-features-released/</w:t>
+              </w:r>
+              <w:r>
+                <w:rPr>
+                  <w:noProof/>
+                </w:rPr>
+                <w:br/>
+                <w:t>[Accessed 18 November 2020].</w:t>
+              </w:r>
+            </w:p>
+            <w:p>
+              <w:pPr>
+                <w:pStyle w:val="Bibliography"/>
+                <w:rPr>
+                  <w:noProof/>
+                </w:rPr>
+              </w:pPr>
+              <w:r>
+                <w:rPr>
+                  <w:noProof/>
+                </w:rPr>
+                <w:t xml:space="preserve">Studio, T., 2017. </w:t>
+              </w:r>
+              <w:r>
+                <w:rPr>
+                  <w:i/>
+                  <w:iCs/>
+                  <w:noProof/>
+                </w:rPr>
+                <w:t xml:space="preserve">Gestalt Theory for UX Design: Principle of Proximity.. </w:t>
+              </w:r>
+              <w:r>
+                <w:rPr>
+                  <w:noProof/>
+                </w:rPr>
+                <w:t xml:space="preserve">[Online] </w:t>
+              </w:r>
+              <w:r>
+                <w:rPr>
+                  <w:noProof/>
+                </w:rPr>
+                <w:br/>
+                <w:t xml:space="preserve">Available at: </w:t>
+              </w:r>
+              <w:r>
+                <w:rPr>
+                  <w:noProof/>
+                  <w:u w:val="single"/>
+                </w:rPr>
+                <w:t>https://uxplanet.org/gestalt-theory-for-ux-design-principle-of-proximity-e56b136d52d1?gi=f659527f29e9</w:t>
+              </w:r>
+              <w:r>
+                <w:rPr>
+                  <w:noProof/>
+                </w:rPr>
+                <w:br/>
+                <w:t>[Accessed 17 December 2020].</w:t>
               </w:r>
             </w:p>
             <w:p>
@@ -7052,7 +7146,7 @@
   <w:abstractNum w:abstractNumId="13" w15:restartNumberingAfterBreak="0">
     <w:nsid w:val="0CC05C0D"/>
     <w:multiLevelType w:val="multilevel"/>
-    <w:tmpl w:val="5FDA88B8"/>
+    <w:tmpl w:val="B2DEA57C"/>
     <w:name w:val="appendix22"/>
     <w:lvl w:ilvl="0">
       <w:start w:val="1"/>
@@ -7061,7 +7155,7 @@
       <w:lvlText w:val="%1"/>
       <w:lvlJc w:val="left"/>
       <w:pPr>
-        <w:ind w:left="9220" w:hanging="432"/>
+        <w:ind w:left="432" w:hanging="432"/>
       </w:pPr>
       <w:rPr>
         <w:rFonts w:hint="default"/>
@@ -11049,7 +11143,6 @@
         <w:numId w:val="33"/>
       </w:numPr>
       <w:spacing w:before="240" w:after="240" w:line="240" w:lineRule="auto"/>
-      <w:ind w:left="432"/>
       <w:outlineLvl w:val="0"/>
     </w:pPr>
     <w:rPr>
@@ -12702,11 +12795,56 @@
     <b:Day>25</b:Day>
     <b:RefOrder>26</b:RefOrder>
   </b:Source>
+  <b:Source>
+    <b:Tag>Use05</b:Tag>
+    <b:SourceType>InternetSite</b:SourceType>
+    <b:Guid>{0F321CFC-1441-46FB-A48C-9D5D4BFF12B2}</b:Guid>
+    <b:Author>
+      <b:Author>
+        <b:NameList>
+          <b:Person>
+            <b:Last>Association</b:Last>
+            <b:First>User</b:First>
+            <b:Middle>Experience Professionals'</b:Middle>
+          </b:Person>
+        </b:NameList>
+      </b:Author>
+    </b:Author>
+    <b:Title>Usability Body of Knowledge</b:Title>
+    <b:Year>2005</b:Year>
+    <b:YearAccessed>2020</b:YearAccessed>
+    <b:MonthAccessed>December</b:MonthAccessed>
+    <b:DayAccessed>17</b:DayAccessed>
+    <b:URL>https://usabilitybok.org/principles-for-usable-design</b:URL>
+    <b:RefOrder>27</b:RefOrder>
+  </b:Source>
+  <b:Source>
+    <b:Tag>Tub17</b:Tag>
+    <b:SourceType>InternetSite</b:SourceType>
+    <b:Guid>{CC2FB482-05BE-4FED-B93B-A56B207CEC45}</b:Guid>
+    <b:Author>
+      <b:Author>
+        <b:NameList>
+          <b:Person>
+            <b:Last>Studio</b:Last>
+            <b:First>Tubik</b:First>
+          </b:Person>
+        </b:NameList>
+      </b:Author>
+    </b:Author>
+    <b:Title>Gestalt Theory for UX Design: Principle of Proximity.</b:Title>
+    <b:Year>2017</b:Year>
+    <b:YearAccessed>2020</b:YearAccessed>
+    <b:MonthAccessed>December</b:MonthAccessed>
+    <b:DayAccessed>17</b:DayAccessed>
+    <b:URL>https://uxplanet.org/gestalt-theory-for-ux-design-principle-of-proximity-e56b136d52d1?gi=f659527f29e9</b:URL>
+    <b:RefOrder>28</b:RefOrder>
+  </b:Source>
 </b:Sources>
 </file>
 
 <file path=customXml/itemProps1.xml><?xml version="1.0" encoding="utf-8"?>
-<ds:datastoreItem xmlns:ds="http://schemas.openxmlformats.org/officeDocument/2006/customXml" ds:itemID="{23218DBA-C9D6-4FAA-90FF-56422F8D7FEB}">
+<ds:datastoreItem xmlns:ds="http://schemas.openxmlformats.org/officeDocument/2006/customXml" ds:itemID="{070ACB46-291D-41A3-BFDC-2FFC0143D1DA}">
   <ds:schemaRefs>
     <ds:schemaRef ds:uri="http://schemas.openxmlformats.org/officeDocument/2006/bibliography"/>
   </ds:schemaRefs>

</xml_diff>

<commit_message>
Added the updated the new documents
</commit_message>
<xml_diff>
--- a/Report documents/Background section.docx
+++ b/Report documents/Background section.docx
@@ -513,15 +513,7 @@
         <w:t xml:space="preserve"> This was further explored in an article </w:t>
       </w:r>
       <w:r>
-        <w:t>in “</w:t>
-      </w:r>
-      <w:proofErr w:type="spellStart"/>
-      <w:r>
-        <w:t>NordPass</w:t>
-      </w:r>
-      <w:proofErr w:type="spellEnd"/>
-      <w:r>
-        <w:t>” where a total of 9,517 unsecured databases were identified across 20 different countries, with notable ones being Facebook and Amazon records</w:t>
+        <w:t>in “NordPass” where a total of 9,517 unsecured databases were identified across 20 different countries, with notable ones being Facebook and Amazon records</w:t>
       </w:r>
       <w:r>
         <w:t>, the latter which didn’t even require a password to access</w:t>
@@ -764,37 +756,8 @@
         <w:t>,</w:t>
       </w:r>
       <w:r>
-        <w:t xml:space="preserve"> </w:t>
-      </w:r>
-      <w:proofErr w:type="spellStart"/>
-      <w:r>
-        <w:t>SubBytes</w:t>
-      </w:r>
-      <w:proofErr w:type="spellEnd"/>
-      <w:r>
-        <w:t xml:space="preserve">, </w:t>
-      </w:r>
-      <w:proofErr w:type="spellStart"/>
-      <w:r>
-        <w:t>ShiftRows</w:t>
-      </w:r>
-      <w:proofErr w:type="spellEnd"/>
-      <w:r>
-        <w:t xml:space="preserve">, </w:t>
-      </w:r>
-      <w:proofErr w:type="spellStart"/>
-      <w:r>
-        <w:t>MixColumns</w:t>
-      </w:r>
-      <w:proofErr w:type="spellEnd"/>
-      <w:r>
-        <w:t xml:space="preserve">, </w:t>
-      </w:r>
-      <w:proofErr w:type="spellStart"/>
-      <w:r>
-        <w:t>AddRoundKey</w:t>
-      </w:r>
-      <w:proofErr w:type="spellEnd"/>
+        <w:t xml:space="preserve"> SubBytes, ShiftRows, MixColumns, AddRoundKey</w:t>
+      </w:r>
       <w:r>
         <w:t xml:space="preserve"> </w:t>
       </w:r>
@@ -1411,26 +1374,10 @@
         <w:t xml:space="preserve"> </w:t>
       </w:r>
       <w:r>
-        <w:t>such as the ‘</w:t>
-      </w:r>
-      <w:proofErr w:type="spellStart"/>
-      <w:r>
-        <w:t>AesCryptoServiceProvider</w:t>
-      </w:r>
-      <w:proofErr w:type="spellEnd"/>
-      <w:r>
-        <w:t>’ class given in the ‘Cryptography’ namespace in C#</w:t>
-      </w:r>
-      <w:r>
-        <w:t>, as well as the “</w:t>
-      </w:r>
-      <w:proofErr w:type="spellStart"/>
-      <w:r>
-        <w:t>aes</w:t>
-      </w:r>
-      <w:proofErr w:type="spellEnd"/>
-      <w:r>
-        <w:t>” crate available in Rust.</w:t>
+        <w:t>such as the ‘AesCryptoServiceProvider’ class given in the ‘Cryptography’ namespace in C#</w:t>
+      </w:r>
+      <w:r>
+        <w:t>, as well as the “aes” crate available in Rust.</w:t>
       </w:r>
     </w:p>
     <w:p>
@@ -1457,7 +1404,6 @@
       <w:r>
         <w:t xml:space="preserve"> </w:t>
       </w:r>
-      <w:proofErr w:type="spellStart"/>
       <w:r>
         <w:t>b</w:t>
       </w:r>
@@ -1465,19 +1411,10 @@
         <w:t>crypt</w:t>
       </w:r>
       <w:bookmarkEnd w:id="6"/>
-      <w:proofErr w:type="spellEnd"/>
     </w:p>
     <w:p>
       <w:r>
-        <w:t xml:space="preserve">The other proposed method of encryption is </w:t>
-      </w:r>
-      <w:proofErr w:type="spellStart"/>
-      <w:r>
-        <w:t>bcrypt</w:t>
-      </w:r>
-      <w:proofErr w:type="spellEnd"/>
-      <w:r>
-        <w:t>, this is an adaptive password hashing algorithm which uses the Blowfish keying schedule, and unlike AES, it isn’t symmetric, meaning that it doesn’t use a key at all</w:t>
+        <w:t>The other proposed method of encryption is bcrypt, this is an adaptive password hashing algorithm which uses the Blowfish keying schedule, and unlike AES, it isn’t symmetric, meaning that it doesn’t use a key at all</w:t>
       </w:r>
       <w:r>
         <w:t>; i</w:t>
@@ -1519,15 +1456,7 @@
     <w:p/>
     <w:p>
       <w:r>
-        <w:t xml:space="preserve">While </w:t>
-      </w:r>
-      <w:proofErr w:type="spellStart"/>
-      <w:r>
-        <w:t>bcrypt</w:t>
-      </w:r>
-      <w:proofErr w:type="spellEnd"/>
-      <w:r>
-        <w:t xml:space="preserve"> isn’t symmetric, </w:t>
+        <w:t xml:space="preserve">While bcrypt isn’t symmetric, </w:t>
       </w:r>
       <w:r>
         <w:t>it</w:t>
@@ -1563,15 +1492,7 @@
         <w:t xml:space="preserve"> the cipher key</w:t>
       </w:r>
       <w:r>
-        <w:t xml:space="preserve">. </w:t>
-      </w:r>
-      <w:proofErr w:type="spellStart"/>
-      <w:r>
-        <w:t>Bcrypt</w:t>
-      </w:r>
-      <w:proofErr w:type="spellEnd"/>
-      <w:r>
-        <w:t xml:space="preserve"> uses this by </w:t>
+        <w:t xml:space="preserve">. Bcrypt uses this by </w:t>
       </w:r>
       <w:r>
         <w:t>produc</w:t>
@@ -1580,15 +1501,7 @@
         <w:t>ing</w:t>
       </w:r>
       <w:r>
-        <w:t xml:space="preserve"> the cipher key for Blowfish by using its ‘</w:t>
-      </w:r>
-      <w:proofErr w:type="spellStart"/>
-      <w:r>
-        <w:t>ExpandKey</w:t>
-      </w:r>
-      <w:proofErr w:type="spellEnd"/>
-      <w:r>
-        <w:t xml:space="preserve">’ function with the cost, salt, and the initial password as its parameters, and this </w:t>
+        <w:t xml:space="preserve"> the cipher key for Blowfish by using its ‘ExpandKey’ function with the cost, salt, and the initial password as its parameters, and this </w:t>
       </w:r>
       <w:r>
         <w:t xml:space="preserve"> ‘cost’ factor </w:t>
@@ -1621,15 +1534,7 @@
         <w:t xml:space="preserve"> attack, and in addition to this,</w:t>
       </w:r>
       <w:r>
-        <w:t xml:space="preserve"> </w:t>
-      </w:r>
-      <w:proofErr w:type="spellStart"/>
-      <w:r>
-        <w:t>bcrypt</w:t>
-      </w:r>
-      <w:proofErr w:type="spellEnd"/>
-      <w:r>
-        <w:t xml:space="preserve"> keeps up with Moore’s law where only the work rate needs to be increased </w:t>
+        <w:t xml:space="preserve"> bcrypt keeps up with Moore’s law where only the work rate needs to be increased </w:t>
       </w:r>
       <w:r>
         <w:t xml:space="preserve">to make the hash slower </w:t>
@@ -1704,15 +1609,7 @@
         <w:t xml:space="preserve">Below shows </w:t>
       </w:r>
       <w:r>
-        <w:t xml:space="preserve">an example output of a hash string generated with </w:t>
-      </w:r>
-      <w:proofErr w:type="spellStart"/>
-      <w:r>
-        <w:t>bcrypt</w:t>
-      </w:r>
-      <w:proofErr w:type="spellEnd"/>
-      <w:r>
-        <w:t>:</w:t>
+        <w:t>an example output of a hash string generated with bcrypt:</w:t>
       </w:r>
     </w:p>
     <w:p>
@@ -1809,15 +1706,7 @@
         <w:fldChar w:fldCharType="end"/>
       </w:r>
       <w:r>
-        <w:t xml:space="preserve"> </w:t>
-      </w:r>
-      <w:proofErr w:type="spellStart"/>
-      <w:r>
-        <w:t>Bcrypt</w:t>
-      </w:r>
-      <w:proofErr w:type="spellEnd"/>
-      <w:r>
-        <w:t xml:space="preserve"> example hash string </w:t>
+        <w:t xml:space="preserve"> Bcrypt example hash string </w:t>
       </w:r>
       <w:sdt>
         <w:sdtPr>
@@ -1855,15 +1744,7 @@
         </w:tabs>
       </w:pPr>
       <w:r>
-        <w:t xml:space="preserve">As mentioned before, </w:t>
-      </w:r>
-      <w:proofErr w:type="spellStart"/>
-      <w:r>
-        <w:t>bcrypt</w:t>
-      </w:r>
-      <w:proofErr w:type="spellEnd"/>
-      <w:r>
-        <w:t xml:space="preserve"> specifically doesn’t have a key to input as it’s generated based on its parameters, but this means it might be better to use it </w:t>
+        <w:t xml:space="preserve">As mentioned before, bcrypt specifically doesn’t have a key to input as it’s generated based on its parameters, but this means it might be better to use it </w:t>
       </w:r>
       <w:r>
         <w:t xml:space="preserve">in synergy with another encryption method </w:t>
@@ -1902,15 +1783,7 @@
         <w:t xml:space="preserve">the </w:t>
       </w:r>
       <w:r>
-        <w:t>‘</w:t>
-      </w:r>
-      <w:proofErr w:type="spellStart"/>
-      <w:r>
-        <w:t>pwhash</w:t>
-      </w:r>
-      <w:proofErr w:type="spellEnd"/>
-      <w:r>
-        <w:t xml:space="preserve">’ </w:t>
+        <w:t xml:space="preserve">‘pwhash’ </w:t>
       </w:r>
       <w:r>
         <w:t xml:space="preserve">crate </w:t>
@@ -1946,7 +1819,6 @@
       <w:r>
         <w:t xml:space="preserve"> </w:t>
       </w:r>
-      <w:proofErr w:type="spellStart"/>
       <w:r>
         <w:t>Less</w:t>
       </w:r>
@@ -1957,7 +1829,6 @@
         <w:t>ass</w:t>
       </w:r>
       <w:bookmarkEnd w:id="8"/>
-      <w:proofErr w:type="spellEnd"/>
     </w:p>
     <w:p>
       <w:pPr>
@@ -2310,15 +2181,7 @@
         <w:fldChar w:fldCharType="end"/>
       </w:r>
       <w:r>
-        <w:t xml:space="preserve"> </w:t>
-      </w:r>
-      <w:proofErr w:type="spellStart"/>
-      <w:r>
-        <w:t>LessPass</w:t>
-      </w:r>
-      <w:proofErr w:type="spellEnd"/>
-      <w:r>
-        <w:t xml:space="preserve"> password generation function</w:t>
+        <w:t xml:space="preserve"> LessPass password generation function</w:t>
       </w:r>
       <w:r>
         <w:t xml:space="preserve"> </w:t>
@@ -2493,15 +2356,7 @@
         <w:fldChar w:fldCharType="end"/>
       </w:r>
       <w:r>
-        <w:t xml:space="preserve"> A </w:t>
-      </w:r>
-      <w:proofErr w:type="spellStart"/>
-      <w:r>
-        <w:t>LessPass</w:t>
-      </w:r>
-      <w:proofErr w:type="spellEnd"/>
-      <w:r>
-        <w:t xml:space="preserve"> profile</w:t>
+        <w:t xml:space="preserve"> A LessPass profile</w:t>
       </w:r>
       <w:r>
         <w:t xml:space="preserve"> </w:t>
@@ -3866,15 +3721,7 @@
         <w:t>seen from a</w:t>
       </w:r>
       <w:r>
-        <w:t xml:space="preserve"> survey conducted by Pew Research </w:t>
-      </w:r>
-      <w:proofErr w:type="spellStart"/>
-      <w:r>
-        <w:t>Center</w:t>
-      </w:r>
-      <w:proofErr w:type="spellEnd"/>
-      <w:r>
-        <w:t xml:space="preserve"> with 1,002 respondents </w:t>
+        <w:t xml:space="preserve"> survey conducted by Pew Research Center with 1,002 respondents </w:t>
       </w:r>
       <w:r>
         <w:t>revealed</w:t>
@@ -4126,15 +3973,7 @@
         <w:t xml:space="preserve"> </w:t>
       </w:r>
       <w:r>
-        <w:t xml:space="preserve">Linkable and </w:t>
-      </w:r>
-      <w:proofErr w:type="spellStart"/>
-      <w:r>
-        <w:t>unlinkable</w:t>
-      </w:r>
-      <w:proofErr w:type="spellEnd"/>
-      <w:r>
-        <w:t xml:space="preserve"> pseudonyms</w:t>
+        <w:t>Linkable and unlinkable pseudonyms</w:t>
       </w:r>
       <w:r>
         <w:t xml:space="preserve"> </w:t>
@@ -4835,15 +4674,7 @@
         </w:numPr>
       </w:pPr>
       <w:r>
-        <w:t xml:space="preserve">Use </w:t>
-      </w:r>
-      <w:proofErr w:type="spellStart"/>
-      <w:r>
-        <w:t>bcrypt</w:t>
-      </w:r>
-      <w:proofErr w:type="spellEnd"/>
-      <w:r>
-        <w:t xml:space="preserve"> to encrypt the master password and AES alongside to encrypt the credentials using the hashed master password.</w:t>
+        <w:t>Use bcrypt to encrypt the master password and AES alongside to encrypt the credentials using the hashed master password.</w:t>
       </w:r>
     </w:p>
     <w:p>
@@ -5128,1397 +4959,6 @@
       <w:r>
         <w:t xml:space="preserve"> system is not intended to provide continuous customer support due to its offline usage.</w:t>
       </w:r>
-    </w:p>
-    <w:bookmarkStart w:id="25" w:name="_Toc59461804" w:displacedByCustomXml="next"/>
-    <w:sdt>
-      <w:sdtPr>
-        <w:rPr>
-          <w:rFonts w:asciiTheme="minorHAnsi" w:eastAsiaTheme="minorEastAsia" w:hAnsiTheme="minorHAnsi" w:cstheme="minorBidi"/>
-          <w:b w:val="0"/>
-          <w:bCs w:val="0"/>
-          <w:sz w:val="22"/>
-          <w:szCs w:val="24"/>
-        </w:rPr>
-        <w:id w:val="-1226440400"/>
-        <w:docPartObj>
-          <w:docPartGallery w:val="Bibliographies"/>
-          <w:docPartUnique/>
-        </w:docPartObj>
-      </w:sdtPr>
-      <w:sdtEndPr/>
-      <w:sdtContent>
-        <w:p>
-          <w:pPr>
-            <w:pStyle w:val="Heading1"/>
-          </w:pPr>
-          <w:r>
-            <w:t>References</w:t>
-          </w:r>
-          <w:bookmarkEnd w:id="25"/>
-        </w:p>
-        <w:sdt>
-          <w:sdtPr>
-            <w:id w:val="-573587230"/>
-            <w:bibliography/>
-          </w:sdtPr>
-          <w:sdtEndPr/>
-          <w:sdtContent>
-            <w:p>
-              <w:pPr>
-                <w:pStyle w:val="Bibliography"/>
-                <w:rPr>
-                  <w:noProof/>
-                  <w:sz w:val="24"/>
-                </w:rPr>
-              </w:pPr>
-              <w:r>
-                <w:fldChar w:fldCharType="begin"/>
-              </w:r>
-              <w:r>
-                <w:instrText xml:space="preserve"> BIBLIOGRAPHY </w:instrText>
-              </w:r>
-              <w:r>
-                <w:fldChar w:fldCharType="separate"/>
-              </w:r>
-              <w:r>
-                <w:rPr>
-                  <w:noProof/>
-                </w:rPr>
-                <w:t xml:space="preserve">Association, U. E. P., 2005. </w:t>
-              </w:r>
-              <w:r>
-                <w:rPr>
-                  <w:i/>
-                  <w:iCs/>
-                  <w:noProof/>
-                </w:rPr>
-                <w:t xml:space="preserve">Usability Body of Knowledge. </w:t>
-              </w:r>
-              <w:r>
-                <w:rPr>
-                  <w:noProof/>
-                </w:rPr>
-                <w:t xml:space="preserve">[Online] </w:t>
-              </w:r>
-              <w:r>
-                <w:rPr>
-                  <w:noProof/>
-                </w:rPr>
-                <w:br/>
-                <w:t xml:space="preserve">Available at: </w:t>
-              </w:r>
-              <w:r>
-                <w:rPr>
-                  <w:noProof/>
-                  <w:u w:val="single"/>
-                </w:rPr>
-                <w:t>https://usabilitybok.org/principles-for-usable-design</w:t>
-              </w:r>
-              <w:r>
-                <w:rPr>
-                  <w:noProof/>
-                </w:rPr>
-                <w:br/>
-                <w:t>[Accessed 17 December 2020].</w:t>
-              </w:r>
-            </w:p>
-            <w:p>
-              <w:pPr>
-                <w:pStyle w:val="Bibliography"/>
-                <w:rPr>
-                  <w:noProof/>
-                </w:rPr>
-              </w:pPr>
-              <w:r>
-                <w:rPr>
-                  <w:noProof/>
-                </w:rPr>
-                <w:t xml:space="preserve">Bekker, E., 2020. </w:t>
-              </w:r>
-              <w:r>
-                <w:rPr>
-                  <w:i/>
-                  <w:iCs/>
-                  <w:noProof/>
-                </w:rPr>
-                <w:t xml:space="preserve">2020 Data Breaches | The Worst So Far. </w:t>
-              </w:r>
-              <w:r>
-                <w:rPr>
-                  <w:noProof/>
-                </w:rPr>
-                <w:t xml:space="preserve">[Online] </w:t>
-              </w:r>
-              <w:r>
-                <w:rPr>
-                  <w:noProof/>
-                </w:rPr>
-                <w:br/>
-                <w:t xml:space="preserve">Available at: </w:t>
-              </w:r>
-              <w:r>
-                <w:rPr>
-                  <w:noProof/>
-                  <w:u w:val="single"/>
-                </w:rPr>
-                <w:t>https://www.identityforce.com/blog/2020-data-breaches</w:t>
-              </w:r>
-              <w:r>
-                <w:rPr>
-                  <w:noProof/>
-                </w:rPr>
-                <w:br/>
-                <w:t>[Accessed 16 November 2020].</w:t>
-              </w:r>
-            </w:p>
-            <w:p>
-              <w:pPr>
-                <w:pStyle w:val="Bibliography"/>
-                <w:rPr>
-                  <w:noProof/>
-                </w:rPr>
-              </w:pPr>
-              <w:r>
-                <w:rPr>
-                  <w:noProof/>
-                </w:rPr>
-                <w:t xml:space="preserve">Bischoff, P., 2020. </w:t>
-              </w:r>
-              <w:r>
-                <w:rPr>
-                  <w:i/>
-                  <w:iCs/>
-                  <w:noProof/>
-                </w:rPr>
-                <w:t xml:space="preserve">“Zero logs” VPN exposes millions of logs including user passwords, claims data is anonymous. </w:t>
-              </w:r>
-              <w:r>
-                <w:rPr>
-                  <w:noProof/>
-                </w:rPr>
-                <w:t xml:space="preserve">[Online] </w:t>
-              </w:r>
-              <w:r>
-                <w:rPr>
-                  <w:noProof/>
-                </w:rPr>
-                <w:br/>
-                <w:t xml:space="preserve">Available at: </w:t>
-              </w:r>
-              <w:r>
-                <w:rPr>
-                  <w:noProof/>
-                  <w:u w:val="single"/>
-                </w:rPr>
-                <w:t>https://www.comparitech.com/blog/vpn-privacy/ufo-vpn-data-exposure/</w:t>
-              </w:r>
-              <w:r>
-                <w:rPr>
-                  <w:noProof/>
-                </w:rPr>
-                <w:br/>
-                <w:t>[Accessed 18 November 2020].</w:t>
-              </w:r>
-            </w:p>
-            <w:p>
-              <w:pPr>
-                <w:pStyle w:val="Bibliography"/>
-                <w:rPr>
-                  <w:noProof/>
-                </w:rPr>
-              </w:pPr>
-              <w:r>
-                <w:rPr>
-                  <w:noProof/>
-                </w:rPr>
-                <w:t xml:space="preserve">Chernev, B., 2020. </w:t>
-              </w:r>
-              <w:r>
-                <w:rPr>
-                  <w:i/>
-                  <w:iCs/>
-                  <w:noProof/>
-                </w:rPr>
-                <w:t xml:space="preserve">What Is AES and Why You Already Love It. </w:t>
-              </w:r>
-              <w:r>
-                <w:rPr>
-                  <w:noProof/>
-                </w:rPr>
-                <w:t xml:space="preserve">[Online] </w:t>
-              </w:r>
-              <w:r>
-                <w:rPr>
-                  <w:noProof/>
-                </w:rPr>
-                <w:br/>
-                <w:t xml:space="preserve">Available at: </w:t>
-              </w:r>
-              <w:r>
-                <w:rPr>
-                  <w:noProof/>
-                  <w:u w:val="single"/>
-                </w:rPr>
-                <w:t>https://techjury.net/blog/what-is-aes/</w:t>
-              </w:r>
-              <w:r>
-                <w:rPr>
-                  <w:noProof/>
-                </w:rPr>
-                <w:br/>
-                <w:t>[Accessed 17 November 2020].</w:t>
-              </w:r>
-            </w:p>
-            <w:p>
-              <w:pPr>
-                <w:pStyle w:val="Bibliography"/>
-                <w:rPr>
-                  <w:noProof/>
-                </w:rPr>
-              </w:pPr>
-              <w:r>
-                <w:rPr>
-                  <w:noProof/>
-                </w:rPr>
-                <w:t xml:space="preserve">Cheswick, W., 2012. </w:t>
-              </w:r>
-              <w:r>
-                <w:rPr>
-                  <w:i/>
-                  <w:iCs/>
-                  <w:noProof/>
-                </w:rPr>
-                <w:t xml:space="preserve">Rethinking Passwords. </w:t>
-              </w:r>
-              <w:r>
-                <w:rPr>
-                  <w:noProof/>
-                </w:rPr>
-                <w:t xml:space="preserve">[Online] </w:t>
-              </w:r>
-              <w:r>
-                <w:rPr>
-                  <w:noProof/>
-                </w:rPr>
-                <w:br/>
-                <w:t xml:space="preserve">Available at: </w:t>
-              </w:r>
-              <w:r>
-                <w:rPr>
-                  <w:noProof/>
-                  <w:u w:val="single"/>
-                </w:rPr>
-                <w:t>https://queue.acm.org/detail.cfm?id=2422416</w:t>
-              </w:r>
-              <w:r>
-                <w:rPr>
-                  <w:noProof/>
-                </w:rPr>
-                <w:br/>
-                <w:t>[Accessed 17 November 2020].</w:t>
-              </w:r>
-            </w:p>
-            <w:p>
-              <w:pPr>
-                <w:pStyle w:val="Bibliography"/>
-                <w:rPr>
-                  <w:noProof/>
-                </w:rPr>
-              </w:pPr>
-              <w:r>
-                <w:rPr>
-                  <w:noProof/>
-                </w:rPr>
-                <w:t xml:space="preserve">Christopherson, L., 2016. </w:t>
-              </w:r>
-              <w:r>
-                <w:rPr>
-                  <w:i/>
-                  <w:iCs/>
-                  <w:noProof/>
-                </w:rPr>
-                <w:t xml:space="preserve">Why Your Personality May Get You Hacked. </w:t>
-              </w:r>
-              <w:r>
-                <w:rPr>
-                  <w:noProof/>
-                </w:rPr>
-                <w:t xml:space="preserve">[Online] </w:t>
-              </w:r>
-              <w:r>
-                <w:rPr>
-                  <w:noProof/>
-                </w:rPr>
-                <w:br/>
-                <w:t xml:space="preserve">Available at: </w:t>
-              </w:r>
-              <w:r>
-                <w:rPr>
-                  <w:noProof/>
-                  <w:u w:val="single"/>
-                </w:rPr>
-                <w:t>https://blog.lastpass.com/2016/12/why-your-personality-may-get-you-hacked/</w:t>
-              </w:r>
-              <w:r>
-                <w:rPr>
-                  <w:noProof/>
-                </w:rPr>
-                <w:br/>
-                <w:t>[Accessed 16 November 2020].</w:t>
-              </w:r>
-            </w:p>
-            <w:p>
-              <w:pPr>
-                <w:pStyle w:val="Bibliography"/>
-                <w:rPr>
-                  <w:noProof/>
-                </w:rPr>
-              </w:pPr>
-              <w:r>
-                <w:rPr>
-                  <w:noProof/>
-                </w:rPr>
-                <w:t xml:space="preserve">Coda Hale, 2010. </w:t>
-              </w:r>
-              <w:r>
-                <w:rPr>
-                  <w:i/>
-                  <w:iCs/>
-                  <w:noProof/>
-                </w:rPr>
-                <w:t xml:space="preserve">How To Safely Store A Password. </w:t>
-              </w:r>
-              <w:r>
-                <w:rPr>
-                  <w:noProof/>
-                </w:rPr>
-                <w:t xml:space="preserve">[Online] </w:t>
-              </w:r>
-              <w:r>
-                <w:rPr>
-                  <w:noProof/>
-                </w:rPr>
-                <w:br/>
-                <w:t xml:space="preserve">Available at: </w:t>
-              </w:r>
-              <w:r>
-                <w:rPr>
-                  <w:noProof/>
-                  <w:u w:val="single"/>
-                </w:rPr>
-                <w:t>https://codahale.com/how-to-safely-store-a-password/</w:t>
-              </w:r>
-            </w:p>
-            <w:p>
-              <w:pPr>
-                <w:pStyle w:val="Bibliography"/>
-                <w:rPr>
-                  <w:noProof/>
-                </w:rPr>
-              </w:pPr>
-              <w:r>
-                <w:rPr>
-                  <w:noProof/>
-                </w:rPr>
-                <w:t xml:space="preserve">contributors, W., 2020. </w:t>
-              </w:r>
-              <w:r>
-                <w:rPr>
-                  <w:i/>
-                  <w:iCs/>
-                  <w:noProof/>
-                </w:rPr>
-                <w:t xml:space="preserve">Bcrypt. </w:t>
-              </w:r>
-              <w:r>
-                <w:rPr>
-                  <w:noProof/>
-                </w:rPr>
-                <w:t xml:space="preserve">[Online] </w:t>
-              </w:r>
-              <w:r>
-                <w:rPr>
-                  <w:noProof/>
-                </w:rPr>
-                <w:br/>
-                <w:t xml:space="preserve">Available at: </w:t>
-              </w:r>
-              <w:r>
-                <w:rPr>
-                  <w:noProof/>
-                  <w:u w:val="single"/>
-                </w:rPr>
-                <w:t>https://en.wikipedia.org/w/index.php?title=Bcrypt&amp;oldid=982566090</w:t>
-              </w:r>
-              <w:r>
-                <w:rPr>
-                  <w:noProof/>
-                </w:rPr>
-                <w:br/>
-                <w:t>[Accessed 19 November 2020].</w:t>
-              </w:r>
-            </w:p>
-            <w:p>
-              <w:pPr>
-                <w:pStyle w:val="Bibliography"/>
-                <w:rPr>
-                  <w:noProof/>
-                </w:rPr>
-              </w:pPr>
-              <w:r>
-                <w:rPr>
-                  <w:noProof/>
-                </w:rPr>
-                <w:t xml:space="preserve">Dworkin, M. J. et al., 2001. </w:t>
-              </w:r>
-              <w:r>
-                <w:rPr>
-                  <w:i/>
-                  <w:iCs/>
-                  <w:noProof/>
-                </w:rPr>
-                <w:t xml:space="preserve">Advanced Encryption Standard (AES). </w:t>
-              </w:r>
-              <w:r>
-                <w:rPr>
-                  <w:noProof/>
-                </w:rPr>
-                <w:t xml:space="preserve">[Online] </w:t>
-              </w:r>
-              <w:r>
-                <w:rPr>
-                  <w:noProof/>
-                </w:rPr>
-                <w:br/>
-                <w:t xml:space="preserve">Available at: </w:t>
-              </w:r>
-              <w:r>
-                <w:rPr>
-                  <w:noProof/>
-                  <w:u w:val="single"/>
-                </w:rPr>
-                <w:t>https://nvlpubs.nist.gov/nistpubs/FIPS/NIST.FIPS.197.pdf</w:t>
-              </w:r>
-              <w:r>
-                <w:rPr>
-                  <w:noProof/>
-                </w:rPr>
-                <w:br/>
-                <w:t>[Accessed 17 November 2020].</w:t>
-              </w:r>
-            </w:p>
-            <w:p>
-              <w:pPr>
-                <w:pStyle w:val="Bibliography"/>
-                <w:rPr>
-                  <w:noProof/>
-                </w:rPr>
-              </w:pPr>
-              <w:r>
-                <w:rPr>
-                  <w:noProof/>
-                </w:rPr>
-                <w:t xml:space="preserve">Eddy, M., 2018. </w:t>
-              </w:r>
-              <w:r>
-                <w:rPr>
-                  <w:i/>
-                  <w:iCs/>
-                  <w:noProof/>
-                </w:rPr>
-                <w:t xml:space="preserve">How Companies Turn Your Data Into Money. </w:t>
-              </w:r>
-              <w:r>
-                <w:rPr>
-                  <w:noProof/>
-                </w:rPr>
-                <w:t xml:space="preserve">[Online] </w:t>
-              </w:r>
-              <w:r>
-                <w:rPr>
-                  <w:noProof/>
-                </w:rPr>
-                <w:br/>
-                <w:t xml:space="preserve">Available at: </w:t>
-              </w:r>
-              <w:r>
-                <w:rPr>
-                  <w:noProof/>
-                  <w:u w:val="single"/>
-                </w:rPr>
-                <w:t>https://www.pcmag.com/news/how-companies-turn-your-data-into-money</w:t>
-              </w:r>
-            </w:p>
-            <w:p>
-              <w:pPr>
-                <w:pStyle w:val="Bibliography"/>
-                <w:rPr>
-                  <w:noProof/>
-                </w:rPr>
-              </w:pPr>
-              <w:r>
-                <w:rPr>
-                  <w:noProof/>
-                </w:rPr>
-                <w:t xml:space="preserve">Explain XKCD, 2011. </w:t>
-              </w:r>
-              <w:r>
-                <w:rPr>
-                  <w:i/>
-                  <w:iCs/>
-                  <w:noProof/>
-                </w:rPr>
-                <w:t xml:space="preserve">936: Password Strength. </w:t>
-              </w:r>
-              <w:r>
-                <w:rPr>
-                  <w:noProof/>
-                </w:rPr>
-                <w:t xml:space="preserve">[Online] </w:t>
-              </w:r>
-              <w:r>
-                <w:rPr>
-                  <w:noProof/>
-                </w:rPr>
-                <w:br/>
-                <w:t xml:space="preserve">Available at: </w:t>
-              </w:r>
-              <w:r>
-                <w:rPr>
-                  <w:noProof/>
-                  <w:u w:val="single"/>
-                </w:rPr>
-                <w:t>https://www.explainxkcd.com/wiki/index.php/936:_Password_Strength</w:t>
-              </w:r>
-              <w:r>
-                <w:rPr>
-                  <w:noProof/>
-                </w:rPr>
-                <w:br/>
-                <w:t>[Accessed 18 November 2020].</w:t>
-              </w:r>
-            </w:p>
-            <w:p>
-              <w:pPr>
-                <w:pStyle w:val="Bibliography"/>
-                <w:rPr>
-                  <w:noProof/>
-                </w:rPr>
-              </w:pPr>
-              <w:r>
-                <w:rPr>
-                  <w:noProof/>
-                </w:rPr>
-                <w:lastRenderedPageBreak/>
-                <w:t xml:space="preserve">Guillaume, 2016. </w:t>
-              </w:r>
-              <w:r>
-                <w:rPr>
-                  <w:i/>
-                  <w:iCs/>
-                  <w:noProof/>
-                </w:rPr>
-                <w:t xml:space="preserve">LessPass How Does It Work?. </w:t>
-              </w:r>
-              <w:r>
-                <w:rPr>
-                  <w:noProof/>
-                </w:rPr>
-                <w:t xml:space="preserve">[Online] </w:t>
-              </w:r>
-              <w:r>
-                <w:rPr>
-                  <w:noProof/>
-                </w:rPr>
-                <w:br/>
-                <w:t xml:space="preserve">Available at: </w:t>
-              </w:r>
-              <w:r>
-                <w:rPr>
-                  <w:noProof/>
-                  <w:u w:val="single"/>
-                </w:rPr>
-                <w:t>https://blog.lesspass.com/lesspass-how-it-works-dde742dd18a4?gi=4f873e492b4#.vbgschksh</w:t>
-              </w:r>
-            </w:p>
-            <w:p>
-              <w:pPr>
-                <w:pStyle w:val="Bibliography"/>
-                <w:rPr>
-                  <w:noProof/>
-                </w:rPr>
-              </w:pPr>
-              <w:r>
-                <w:rPr>
-                  <w:noProof/>
-                </w:rPr>
-                <w:t xml:space="preserve">Information Commissioner's Office, 2018. </w:t>
-              </w:r>
-              <w:r>
-                <w:rPr>
-                  <w:i/>
-                  <w:iCs/>
-                  <w:noProof/>
-                </w:rPr>
-                <w:t xml:space="preserve">Guide to the General Data Protection Regulation. </w:t>
-              </w:r>
-              <w:r>
-                <w:rPr>
-                  <w:noProof/>
-                </w:rPr>
-                <w:t xml:space="preserve">[Online] </w:t>
-              </w:r>
-              <w:r>
-                <w:rPr>
-                  <w:noProof/>
-                </w:rPr>
-                <w:br/>
-                <w:t xml:space="preserve">Available at: </w:t>
-              </w:r>
-              <w:r>
-                <w:rPr>
-                  <w:noProof/>
-                  <w:u w:val="single"/>
-                </w:rPr>
-                <w:t>https://assets.publishing.service.gov.uk/government/uploads/system/uploads/attachment_data/file/711097/guide-to-the-general-data-protection-regulation-gdpr-1-0.pdf</w:t>
-              </w:r>
-              <w:r>
-                <w:rPr>
-                  <w:noProof/>
-                </w:rPr>
-                <w:br/>
-                <w:t>[Accessed 19 November 2020].</w:t>
-              </w:r>
-            </w:p>
-            <w:p>
-              <w:pPr>
-                <w:pStyle w:val="Bibliography"/>
-                <w:rPr>
-                  <w:noProof/>
-                </w:rPr>
-              </w:pPr>
-              <w:r>
-                <w:rPr>
-                  <w:noProof/>
-                </w:rPr>
-                <w:t xml:space="preserve">Kemp, S., 2020. </w:t>
-              </w:r>
-              <w:r>
-                <w:rPr>
-                  <w:i/>
-                  <w:iCs/>
-                  <w:noProof/>
-                </w:rPr>
-                <w:t xml:space="preserve">More than half of the people on Earth now use social media. </w:t>
-              </w:r>
-              <w:r>
-                <w:rPr>
-                  <w:noProof/>
-                </w:rPr>
-                <w:t xml:space="preserve">[Online] </w:t>
-              </w:r>
-              <w:r>
-                <w:rPr>
-                  <w:noProof/>
-                </w:rPr>
-                <w:br/>
-                <w:t xml:space="preserve">Available at: </w:t>
-              </w:r>
-              <w:r>
-                <w:rPr>
-                  <w:noProof/>
-                  <w:u w:val="single"/>
-                </w:rPr>
-                <w:t>https://wearesocial.com/blog/2020/07/more-than-half-of-the-people-on-earth-now-use-social-media</w:t>
-              </w:r>
-              <w:r>
-                <w:rPr>
-                  <w:noProof/>
-                </w:rPr>
-                <w:br/>
-                <w:t>[Accessed 16 November 2020].</w:t>
-              </w:r>
-            </w:p>
-            <w:p>
-              <w:pPr>
-                <w:pStyle w:val="Bibliography"/>
-                <w:rPr>
-                  <w:noProof/>
-                </w:rPr>
-              </w:pPr>
-              <w:r>
-                <w:rPr>
-                  <w:noProof/>
-                </w:rPr>
-                <w:t xml:space="preserve">LastPass, 2015. </w:t>
-              </w:r>
-              <w:r>
-                <w:rPr>
-                  <w:i/>
-                  <w:iCs/>
-                  <w:noProof/>
-                </w:rPr>
-                <w:t xml:space="preserve">LastPass Hacked – Identified Early &amp; Resolved. </w:t>
-              </w:r>
-              <w:r>
-                <w:rPr>
-                  <w:noProof/>
-                </w:rPr>
-                <w:t xml:space="preserve">[Online] </w:t>
-              </w:r>
-              <w:r>
-                <w:rPr>
-                  <w:noProof/>
-                </w:rPr>
-                <w:br/>
-                <w:t xml:space="preserve">Available at: </w:t>
-              </w:r>
-              <w:r>
-                <w:rPr>
-                  <w:noProof/>
-                  <w:u w:val="single"/>
-                </w:rPr>
-                <w:t>https://blog.lastpass.com/2015/06/lastpass-security-notice/</w:t>
-              </w:r>
-            </w:p>
-            <w:p>
-              <w:pPr>
-                <w:pStyle w:val="Bibliography"/>
-                <w:rPr>
-                  <w:noProof/>
-                </w:rPr>
-              </w:pPr>
-              <w:r>
-                <w:rPr>
-                  <w:noProof/>
-                </w:rPr>
-                <w:t xml:space="preserve">LastPass, 2020. </w:t>
-              </w:r>
-              <w:r>
-                <w:rPr>
-                  <w:i/>
-                  <w:iCs/>
-                  <w:noProof/>
-                </w:rPr>
-                <w:t xml:space="preserve">Psychology of Passwords: The Online Behavior That’s Putting You at Risk. </w:t>
-              </w:r>
-              <w:r>
-                <w:rPr>
-                  <w:noProof/>
-                </w:rPr>
-                <w:t xml:space="preserve">[Online] </w:t>
-              </w:r>
-              <w:r>
-                <w:rPr>
-                  <w:noProof/>
-                </w:rPr>
-                <w:br/>
-                <w:t xml:space="preserve">Available at: </w:t>
-              </w:r>
-              <w:r>
-                <w:rPr>
-                  <w:noProof/>
-                  <w:u w:val="single"/>
-                </w:rPr>
-                <w:t>https://lp-cdn.lastpass.com/lporcamedia/document-library/lastpass/pdf/en/LastPass-B2C-Assets-Ebook.pdf</w:t>
-              </w:r>
-              <w:r>
-                <w:rPr>
-                  <w:noProof/>
-                </w:rPr>
-                <w:br/>
-                <w:t>[Accessed 16 November 2020].</w:t>
-              </w:r>
-            </w:p>
-            <w:p>
-              <w:pPr>
-                <w:pStyle w:val="Bibliography"/>
-                <w:rPr>
-                  <w:noProof/>
-                </w:rPr>
-              </w:pPr>
-              <w:r>
-                <w:rPr>
-                  <w:noProof/>
-                </w:rPr>
-                <w:t xml:space="preserve">MacRumors, 2018. </w:t>
-              </w:r>
-              <w:r>
-                <w:rPr>
-                  <w:i/>
-                  <w:iCs/>
-                  <w:noProof/>
-                </w:rPr>
-                <w:t xml:space="preserve">Dashlane 6 Launches With New Online Security Enhancements Including ‘Identity Dashboard’ and VPN. </w:t>
-              </w:r>
-              <w:r>
-                <w:rPr>
-                  <w:noProof/>
-                </w:rPr>
-                <w:t xml:space="preserve">[Online] </w:t>
-              </w:r>
-              <w:r>
-                <w:rPr>
-                  <w:noProof/>
-                </w:rPr>
-                <w:br/>
-                <w:t xml:space="preserve">Available at: </w:t>
-              </w:r>
-              <w:r>
-                <w:rPr>
-                  <w:noProof/>
-                  <w:u w:val="single"/>
-                </w:rPr>
-                <w:t>https://www.aivanet.com/2018/07/dashlane-6-launches-with-new-online-security-enhancements-including-identity-dashboard-and-vpn/</w:t>
-              </w:r>
-              <w:r>
-                <w:rPr>
-                  <w:noProof/>
-                </w:rPr>
-                <w:br/>
-                <w:t>[Accessed 18 November 2020].</w:t>
-              </w:r>
-            </w:p>
-            <w:p>
-              <w:pPr>
-                <w:pStyle w:val="Bibliography"/>
-                <w:rPr>
-                  <w:noProof/>
-                </w:rPr>
-              </w:pPr>
-              <w:r>
-                <w:rPr>
-                  <w:noProof/>
-                </w:rPr>
-                <w:t xml:space="preserve">Mazières, N. P. a. D., 1999. </w:t>
-              </w:r>
-              <w:r>
-                <w:rPr>
-                  <w:i/>
-                  <w:iCs/>
-                  <w:noProof/>
-                </w:rPr>
-                <w:t xml:space="preserve">A Future-Adaptable Password Scheme. </w:t>
-              </w:r>
-              <w:r>
-                <w:rPr>
-                  <w:noProof/>
-                </w:rPr>
-                <w:t xml:space="preserve">[Online] </w:t>
-              </w:r>
-              <w:r>
-                <w:rPr>
-                  <w:noProof/>
-                </w:rPr>
-                <w:br/>
-                <w:t xml:space="preserve">Available at: </w:t>
-              </w:r>
-              <w:r>
-                <w:rPr>
-                  <w:noProof/>
-                  <w:u w:val="single"/>
-                </w:rPr>
-                <w:t>https://www.usenix.org/legacy/events/usenix99/provos/provos.pdf</w:t>
-              </w:r>
-            </w:p>
-            <w:p>
-              <w:pPr>
-                <w:pStyle w:val="Bibliography"/>
-                <w:rPr>
-                  <w:noProof/>
-                </w:rPr>
-              </w:pPr>
-              <w:r>
-                <w:rPr>
-                  <w:noProof/>
-                </w:rPr>
-                <w:t xml:space="preserve">Rainie, L., Madden, M., Kang, R. &amp; Kiesler, S., n.d. </w:t>
-              </w:r>
-              <w:r>
-                <w:rPr>
-                  <w:i/>
-                  <w:iCs/>
-                  <w:noProof/>
-                </w:rPr>
-                <w:t xml:space="preserve">Anonymity, Privacy, and Security Online. </w:t>
-              </w:r>
-              <w:r>
-                <w:rPr>
-                  <w:noProof/>
-                </w:rPr>
-                <w:t xml:space="preserve">[Online] </w:t>
-              </w:r>
-              <w:r>
-                <w:rPr>
-                  <w:noProof/>
-                </w:rPr>
-                <w:br/>
-                <w:t xml:space="preserve">Available at: </w:t>
-              </w:r>
-              <w:r>
-                <w:rPr>
-                  <w:noProof/>
-                  <w:u w:val="single"/>
-                </w:rPr>
-                <w:t>https://www.pewresearch.org/internet/2013/09/05/anonymity-privacy-and-security-online/</w:t>
-              </w:r>
-            </w:p>
-            <w:p>
-              <w:pPr>
-                <w:pStyle w:val="Bibliography"/>
-                <w:rPr>
-                  <w:noProof/>
-                </w:rPr>
-              </w:pPr>
-              <w:r>
-                <w:rPr>
-                  <w:noProof/>
-                </w:rPr>
-                <w:t xml:space="preserve">Rawlings, R., 2020. </w:t>
-              </w:r>
-              <w:r>
-                <w:rPr>
-                  <w:i/>
-                  <w:iCs/>
-                  <w:noProof/>
-                </w:rPr>
-                <w:t xml:space="preserve">Password Habits in the US and the UK: This Is What We Found. </w:t>
-              </w:r>
-              <w:r>
-                <w:rPr>
-                  <w:noProof/>
-                </w:rPr>
-                <w:t xml:space="preserve">[Online] </w:t>
-              </w:r>
-              <w:r>
-                <w:rPr>
-                  <w:noProof/>
-                </w:rPr>
-                <w:br/>
-                <w:t xml:space="preserve">Available at: </w:t>
-              </w:r>
-              <w:r>
-                <w:rPr>
-                  <w:noProof/>
-                  <w:u w:val="single"/>
-                </w:rPr>
-                <w:t>https://nordpass.com/blog/password-habits-statistics/</w:t>
-              </w:r>
-              <w:r>
-                <w:rPr>
-                  <w:noProof/>
-                </w:rPr>
-                <w:br/>
-                <w:t>[Accessed 16 November 2020].</w:t>
-              </w:r>
-            </w:p>
-            <w:p>
-              <w:pPr>
-                <w:pStyle w:val="Bibliography"/>
-                <w:rPr>
-                  <w:noProof/>
-                </w:rPr>
-              </w:pPr>
-              <w:r>
-                <w:rPr>
-                  <w:noProof/>
-                </w:rPr>
-                <w:t xml:space="preserve">Raymond, 2011. </w:t>
-              </w:r>
-              <w:r>
-                <w:rPr>
-                  <w:i/>
-                  <w:iCs/>
-                  <w:noProof/>
-                </w:rPr>
-                <w:t xml:space="preserve">10 Ways to Keep your LastPass Account Safe. </w:t>
-              </w:r>
-              <w:r>
-                <w:rPr>
-                  <w:noProof/>
-                </w:rPr>
-                <w:t xml:space="preserve">[Online] </w:t>
-              </w:r>
-              <w:r>
-                <w:rPr>
-                  <w:noProof/>
-                </w:rPr>
-                <w:br/>
-                <w:t xml:space="preserve">Available at: </w:t>
-              </w:r>
-              <w:r>
-                <w:rPr>
-                  <w:noProof/>
-                  <w:u w:val="single"/>
-                </w:rPr>
-                <w:t>https://www.raymond.cc/blog/best-practices-in-using-lastpass-cloud-based-</w:t>
-              </w:r>
-              <w:r>
-                <w:rPr>
-                  <w:noProof/>
-                  <w:u w:val="single"/>
-                </w:rPr>
-                <w:lastRenderedPageBreak/>
-                <w:t>password-manager/</w:t>
-              </w:r>
-              <w:r>
-                <w:rPr>
-                  <w:noProof/>
-                </w:rPr>
-                <w:br/>
-                <w:t>[Accessed 18 November 2020].</w:t>
-              </w:r>
-            </w:p>
-            <w:p>
-              <w:pPr>
-                <w:pStyle w:val="Bibliography"/>
-                <w:rPr>
-                  <w:noProof/>
-                </w:rPr>
-              </w:pPr>
-              <w:r>
-                <w:rPr>
-                  <w:noProof/>
-                </w:rPr>
-                <w:t xml:space="preserve">Smith, J., 2013. </w:t>
-              </w:r>
-              <w:r>
-                <w:rPr>
-                  <w:i/>
-                  <w:iCs/>
-                  <w:noProof/>
-                </w:rPr>
-                <w:t xml:space="preserve">How Social Media Can Help (Or Hurt) You In Your Job Search. </w:t>
-              </w:r>
-              <w:r>
-                <w:rPr>
-                  <w:noProof/>
-                </w:rPr>
-                <w:t xml:space="preserve">[Online] </w:t>
-              </w:r>
-              <w:r>
-                <w:rPr>
-                  <w:noProof/>
-                </w:rPr>
-                <w:br/>
-                <w:t xml:space="preserve">Available at: </w:t>
-              </w:r>
-              <w:r>
-                <w:rPr>
-                  <w:noProof/>
-                  <w:u w:val="single"/>
-                </w:rPr>
-                <w:t>https://www.forbes.com/sites/jacquelynsmith/2013/04/16/how-social-media-can-help-or-hurt-your-job-search/#6f7dc74b24fd</w:t>
-              </w:r>
-              <w:r>
-                <w:rPr>
-                  <w:noProof/>
-                </w:rPr>
-                <w:br/>
-                <w:t>[Accessed 18 November 2020].</w:t>
-              </w:r>
-            </w:p>
-            <w:p>
-              <w:pPr>
-                <w:pStyle w:val="Bibliography"/>
-                <w:rPr>
-                  <w:noProof/>
-                </w:rPr>
-              </w:pPr>
-              <w:r>
-                <w:rPr>
-                  <w:noProof/>
-                </w:rPr>
-                <w:t xml:space="preserve">Spearrin, K., 2017. </w:t>
-              </w:r>
-              <w:r>
-                <w:rPr>
-                  <w:i/>
-                  <w:iCs/>
-                  <w:noProof/>
-                </w:rPr>
-                <w:t xml:space="preserve">Premium features — file attachments, 2FA options, TOTP, &amp; priority support. </w:t>
-              </w:r>
-              <w:r>
-                <w:rPr>
-                  <w:noProof/>
-                </w:rPr>
-                <w:t xml:space="preserve">[Online] </w:t>
-              </w:r>
-              <w:r>
-                <w:rPr>
-                  <w:noProof/>
-                </w:rPr>
-                <w:br/>
-                <w:t xml:space="preserve">Available at: </w:t>
-              </w:r>
-              <w:r>
-                <w:rPr>
-                  <w:noProof/>
-                  <w:u w:val="single"/>
-                </w:rPr>
-                <w:t>https://bitwarden.com/blog/post/premium-features-released/</w:t>
-              </w:r>
-              <w:r>
-                <w:rPr>
-                  <w:noProof/>
-                </w:rPr>
-                <w:br/>
-                <w:t>[Accessed 18 November 2020].</w:t>
-              </w:r>
-            </w:p>
-            <w:p>
-              <w:pPr>
-                <w:pStyle w:val="Bibliography"/>
-                <w:rPr>
-                  <w:noProof/>
-                </w:rPr>
-              </w:pPr>
-              <w:r>
-                <w:rPr>
-                  <w:noProof/>
-                </w:rPr>
-                <w:t xml:space="preserve">Studio, T., 2017. </w:t>
-              </w:r>
-              <w:r>
-                <w:rPr>
-                  <w:i/>
-                  <w:iCs/>
-                  <w:noProof/>
-                </w:rPr>
-                <w:t xml:space="preserve">Gestalt Theory for UX Design: Principle of Proximity.. </w:t>
-              </w:r>
-              <w:r>
-                <w:rPr>
-                  <w:noProof/>
-                </w:rPr>
-                <w:t xml:space="preserve">[Online] </w:t>
-              </w:r>
-              <w:r>
-                <w:rPr>
-                  <w:noProof/>
-                </w:rPr>
-                <w:br/>
-                <w:t xml:space="preserve">Available at: </w:t>
-              </w:r>
-              <w:r>
-                <w:rPr>
-                  <w:noProof/>
-                  <w:u w:val="single"/>
-                </w:rPr>
-                <w:t>https://uxplanet.org/gestalt-theory-for-ux-design-principle-of-proximity-e56b136d52d1?gi=f659527f29e9</w:t>
-              </w:r>
-              <w:r>
-                <w:rPr>
-                  <w:noProof/>
-                </w:rPr>
-                <w:br/>
-                <w:t>[Accessed 17 December 2020].</w:t>
-              </w:r>
-            </w:p>
-            <w:p>
-              <w:pPr>
-                <w:pStyle w:val="Bibliography"/>
-                <w:rPr>
-                  <w:noProof/>
-                </w:rPr>
-              </w:pPr>
-              <w:r>
-                <w:rPr>
-                  <w:noProof/>
-                </w:rPr>
-                <w:t xml:space="preserve">Tan, V., 2016. </w:t>
-              </w:r>
-              <w:r>
-                <w:rPr>
-                  <w:i/>
-                  <w:iCs/>
-                  <w:noProof/>
-                </w:rPr>
-                <w:t xml:space="preserve">Topic 2: Online identity or identities?. </w:t>
-              </w:r>
-              <w:r>
-                <w:rPr>
-                  <w:noProof/>
-                </w:rPr>
-                <w:t xml:space="preserve">[Online] </w:t>
-              </w:r>
-              <w:r>
-                <w:rPr>
-                  <w:noProof/>
-                </w:rPr>
-                <w:br/>
-                <w:t xml:space="preserve">Available at: </w:t>
-              </w:r>
-              <w:r>
-                <w:rPr>
-                  <w:noProof/>
-                  <w:u w:val="single"/>
-                </w:rPr>
-                <w:t>https://vxyt1e16.wordpress.com/2016/11/07/topic-2-more-than-one-online-identity/</w:t>
-              </w:r>
-            </w:p>
-            <w:p>
-              <w:pPr>
-                <w:pStyle w:val="Bibliography"/>
-                <w:rPr>
-                  <w:noProof/>
-                </w:rPr>
-              </w:pPr>
-              <w:r>
-                <w:rPr>
-                  <w:noProof/>
-                </w:rPr>
-                <w:t xml:space="preserve">Webster, M., 2020. </w:t>
-              </w:r>
-              <w:r>
-                <w:rPr>
-                  <w:i/>
-                  <w:iCs/>
-                  <w:noProof/>
-                </w:rPr>
-                <w:t xml:space="preserve">Are You Safe? Your Data Could Be Breached in One of 10,000 Exposed Databases Around the World. </w:t>
-              </w:r>
-              <w:r>
-                <w:rPr>
-                  <w:noProof/>
-                </w:rPr>
-                <w:t xml:space="preserve">[Online] </w:t>
-              </w:r>
-              <w:r>
-                <w:rPr>
-                  <w:noProof/>
-                </w:rPr>
-                <w:br/>
-                <w:t xml:space="preserve">Available at: </w:t>
-              </w:r>
-              <w:r>
-                <w:rPr>
-                  <w:noProof/>
-                  <w:u w:val="single"/>
-                </w:rPr>
-                <w:t>https://nordpass.com/blog/exposed-databases-found/</w:t>
-              </w:r>
-              <w:r>
-                <w:rPr>
-                  <w:noProof/>
-                </w:rPr>
-                <w:br/>
-                <w:t>[Accessed 16 November 2020].</w:t>
-              </w:r>
-            </w:p>
-            <w:p>
-              <w:pPr>
-                <w:pStyle w:val="Bibliography"/>
-                <w:rPr>
-                  <w:noProof/>
-                </w:rPr>
-              </w:pPr>
-              <w:r>
-                <w:rPr>
-                  <w:noProof/>
-                </w:rPr>
-                <w:t xml:space="preserve">WP2, 2006. </w:t>
-              </w:r>
-              <w:r>
-                <w:rPr>
-                  <w:i/>
-                  <w:iCs/>
-                  <w:noProof/>
-                </w:rPr>
-                <w:t xml:space="preserve">D 2.2 Set of use cases and scenarios. </w:t>
-              </w:r>
-              <w:r>
-                <w:rPr>
-                  <w:noProof/>
-                </w:rPr>
-                <w:t xml:space="preserve">[Online] </w:t>
-              </w:r>
-              <w:r>
-                <w:rPr>
-                  <w:noProof/>
-                </w:rPr>
-                <w:br/>
-                <w:t xml:space="preserve">Available at: </w:t>
-              </w:r>
-              <w:r>
-                <w:rPr>
-                  <w:noProof/>
-                  <w:u w:val="single"/>
-                </w:rPr>
-                <w:t>https://www.fidis.net/fileadmin/fidis/deliverables/fidis-wp2-del2.2_Cases__stories_and_Scenario.pdf</w:t>
-              </w:r>
-            </w:p>
-            <w:p>
-              <w:pPr>
-                <w:pStyle w:val="Bibliography"/>
-                <w:rPr>
-                  <w:noProof/>
-                </w:rPr>
-              </w:pPr>
-              <w:r>
-                <w:rPr>
-                  <w:noProof/>
-                </w:rPr>
-                <w:t xml:space="preserve">WP2, 2008. </w:t>
-              </w:r>
-              <w:r>
-                <w:rPr>
-                  <w:i/>
-                  <w:iCs/>
-                  <w:noProof/>
-                </w:rPr>
-                <w:t xml:space="preserve">D 2.13 Virtual Persons and Identities. </w:t>
-              </w:r>
-              <w:r>
-                <w:rPr>
-                  <w:noProof/>
-                </w:rPr>
-                <w:t xml:space="preserve">[Online] </w:t>
-              </w:r>
-              <w:r>
-                <w:rPr>
-                  <w:noProof/>
-                </w:rPr>
-                <w:br/>
-                <w:t xml:space="preserve">Available at: </w:t>
-              </w:r>
-              <w:r>
-                <w:rPr>
-                  <w:noProof/>
-                  <w:u w:val="single"/>
-                </w:rPr>
-                <w:t>https://www.fidis.net/fileadmin/fidis/deliverables/fidis-wp2-del2.13_Virtual_Persons_v1.0.pdf</w:t>
-              </w:r>
-            </w:p>
-            <w:p>
-              <w:pPr>
-                <w:pStyle w:val="Bibliography"/>
-              </w:pPr>
-              <w:r>
-                <w:rPr>
-                  <w:b/>
-                  <w:bCs/>
-                  <w:noProof/>
-                </w:rPr>
-                <w:fldChar w:fldCharType="end"/>
-              </w:r>
-            </w:p>
-          </w:sdtContent>
-        </w:sdt>
-      </w:sdtContent>
-    </w:sdt>
-    <w:p>
-      <w:pPr>
-        <w:spacing w:line="240" w:lineRule="auto"/>
-        <w:rPr>
-          <w:rFonts w:asciiTheme="majorHAnsi" w:eastAsiaTheme="majorEastAsia" w:hAnsiTheme="majorHAnsi" w:cstheme="majorBidi"/>
-          <w:b/>
-          <w:bCs/>
-          <w:sz w:val="28"/>
-          <w:szCs w:val="28"/>
-        </w:rPr>
-      </w:pPr>
     </w:p>
     <w:sectPr>
       <w:footerReference w:type="default" r:id="rId20"/>

</xml_diff>